<commit_message>
Report update with content for Baseline prediction images
</commit_message>
<xml_diff>
--- a/Report/Group_16_project_report.docx
+++ b/Report/Group_16_project_report.docx
@@ -173,11 +173,33 @@
           <w:rFonts w:asciiTheme="minorHAnsi" w:hAnsiTheme="minorHAnsi"/>
         </w:rPr>
       </w:pPr>
+      <w:proofErr w:type="spellStart"/>
       <w:r>
         <w:rPr>
           <w:rFonts w:asciiTheme="minorHAnsi" w:hAnsiTheme="minorHAnsi"/>
         </w:rPr>
-        <w:t xml:space="preserve">Balaji Sankar, </w:t>
+        <w:t>Balaji</w:t>
+      </w:r>
+      <w:proofErr w:type="spellEnd"/>
+      <w:r>
+        <w:rPr>
+          <w:rFonts w:asciiTheme="minorHAnsi" w:hAnsiTheme="minorHAnsi"/>
+        </w:rPr>
+        <w:t xml:space="preserve"> </w:t>
+      </w:r>
+      <w:proofErr w:type="spellStart"/>
+      <w:r>
+        <w:rPr>
+          <w:rFonts w:asciiTheme="minorHAnsi" w:hAnsiTheme="minorHAnsi"/>
+        </w:rPr>
+        <w:t>Sankar</w:t>
+      </w:r>
+      <w:proofErr w:type="spellEnd"/>
+      <w:r>
+        <w:rPr>
+          <w:rFonts w:asciiTheme="minorHAnsi" w:hAnsiTheme="minorHAnsi"/>
+        </w:rPr>
+        <w:t xml:space="preserve">, </w:t>
       </w:r>
       <w:r>
         <w:rPr>
@@ -206,11 +228,19 @@
           <w:rFonts w:asciiTheme="minorHAnsi" w:hAnsiTheme="minorHAnsi"/>
         </w:rPr>
       </w:pPr>
+      <w:proofErr w:type="spellStart"/>
       <w:r>
         <w:rPr>
           <w:rFonts w:asciiTheme="minorHAnsi" w:hAnsiTheme="minorHAnsi"/>
         </w:rPr>
-        <w:t>Karthik Subramanian</w:t>
+        <w:t>Karthik</w:t>
+      </w:r>
+      <w:proofErr w:type="spellEnd"/>
+      <w:r>
+        <w:rPr>
+          <w:rFonts w:asciiTheme="minorHAnsi" w:hAnsiTheme="minorHAnsi"/>
+        </w:rPr>
+        <w:t xml:space="preserve"> Subramanian</w:t>
       </w:r>
       <w:r>
         <w:rPr>
@@ -238,12 +268,28 @@
           <w:rFonts w:asciiTheme="minorHAnsi" w:hAnsiTheme="minorHAnsi"/>
         </w:rPr>
       </w:pPr>
+      <w:proofErr w:type="spellStart"/>
       <w:r>
         <w:rPr>
           <w:rFonts w:asciiTheme="minorHAnsi" w:hAnsiTheme="minorHAnsi"/>
         </w:rPr>
-        <w:t>Aarti Rao Manjeshwar</w:t>
-      </w:r>
+        <w:t>Aarti</w:t>
+      </w:r>
+      <w:proofErr w:type="spellEnd"/>
+      <w:r>
+        <w:rPr>
+          <w:rFonts w:asciiTheme="minorHAnsi" w:hAnsiTheme="minorHAnsi"/>
+        </w:rPr>
+        <w:t xml:space="preserve"> Rao </w:t>
+      </w:r>
+      <w:proofErr w:type="spellStart"/>
+      <w:r>
+        <w:rPr>
+          <w:rFonts w:asciiTheme="minorHAnsi" w:hAnsiTheme="minorHAnsi"/>
+        </w:rPr>
+        <w:t>Manjeshwar</w:t>
+      </w:r>
+      <w:proofErr w:type="spellEnd"/>
       <w:r>
         <w:rPr>
           <w:rFonts w:asciiTheme="minorHAnsi" w:hAnsiTheme="minorHAnsi"/>
@@ -276,11 +322,19 @@
           <w:rFonts w:asciiTheme="minorHAnsi" w:hAnsiTheme="minorHAnsi"/>
         </w:rPr>
       </w:pPr>
+      <w:proofErr w:type="spellStart"/>
       <w:r>
         <w:rPr>
           <w:rFonts w:asciiTheme="minorHAnsi" w:hAnsiTheme="minorHAnsi"/>
         </w:rPr>
-        <w:t>Shwetha Narayanan</w:t>
+        <w:t>Shwetha</w:t>
+      </w:r>
+      <w:proofErr w:type="spellEnd"/>
+      <w:r>
+        <w:rPr>
+          <w:rFonts w:asciiTheme="minorHAnsi" w:hAnsiTheme="minorHAnsi"/>
+        </w:rPr>
+        <w:t xml:space="preserve"> Narayanan</w:t>
       </w:r>
       <w:r>
         <w:rPr>
@@ -4068,7 +4122,15 @@
         <w:t xml:space="preserve">In the upcoming sections, we will be discussing the timeline undertaken and course of project’s developments. Section 2 discusses about the dataset and feature selection. Section 3 explains the </w:t>
       </w:r>
       <w:r>
-        <w:t>various approaches that we followed and results of each experiment. Section 4 consolidates the overall results and inferences of the various models used in the application. Eventually, section 5 concludes with the conclusions, takeaways and future prospects of this project.</w:t>
+        <w:t xml:space="preserve">various approaches that we followed and results of each experiment. Section 4 consolidates the overall results and inferences of the various models used in the application. Eventually, section 5 concludes with the conclusions, takeaways and </w:t>
+      </w:r>
+      <w:proofErr w:type="gramStart"/>
+      <w:r>
+        <w:t>future prospects</w:t>
+      </w:r>
+      <w:proofErr w:type="gramEnd"/>
+      <w:r>
+        <w:t xml:space="preserve"> of this project.</w:t>
       </w:r>
     </w:p>
     <w:p/>
@@ -4192,7 +4254,21 @@
         <w:rPr>
           <w:rFonts w:cs="Times New Roman"/>
         </w:rPr>
-        <w:t>For any time series problem, baseline prediction model is essential to establish a benchmark</w:t>
+        <w:t xml:space="preserve">For any </w:t>
+      </w:r>
+      <w:proofErr w:type="gramStart"/>
+      <w:r>
+        <w:rPr>
+          <w:rFonts w:cs="Times New Roman"/>
+        </w:rPr>
+        <w:t>time</w:t>
+      </w:r>
+      <w:proofErr w:type="gramEnd"/>
+      <w:r>
+        <w:rPr>
+          <w:rFonts w:cs="Times New Roman"/>
+        </w:rPr>
+        <w:t xml:space="preserve"> series problem, baseline prediction model is essential to establish a benchmark</w:t>
       </w:r>
       <w:r>
         <w:rPr>
@@ -4659,13 +4735,6 @@
         <w:t xml:space="preserve">represents the actual value. </w:t>
       </w:r>
     </w:p>
-    <w:p>
-      <w:pPr>
-        <w:rPr>
-          <w:rFonts w:eastAsiaTheme="minorEastAsia" w:cs="Times New Roman"/>
-        </w:rPr>
-      </w:pPr>
-    </w:p>
     <w:tbl>
       <w:tblPr>
         <w:tblStyle w:val="TableGrid"/>
@@ -4860,74 +4929,547 @@
           <w:rFonts w:eastAsiaTheme="minorEastAsia" w:cs="Times New Roman"/>
         </w:rPr>
       </w:pPr>
+      <w:r>
+        <w:rPr>
+          <w:rFonts w:eastAsiaTheme="minorEastAsia" w:cs="Times New Roman"/>
+        </w:rPr>
+        <w:t xml:space="preserve">This model is simple and deterministic since this learns nothing from the domain knowledge or the data but uses the naïve approach </w:t>
+      </w:r>
+      <w:r>
+        <w:rPr>
+          <w:rFonts w:eastAsiaTheme="minorEastAsia" w:cs="Times New Roman"/>
+        </w:rPr>
+        <w:t xml:space="preserve">with </w:t>
+      </w:r>
+      <w:r>
+        <w:rPr>
+          <w:rFonts w:eastAsiaTheme="minorEastAsia" w:cs="Times New Roman"/>
+        </w:rPr>
+        <w:t xml:space="preserve">a lagged </w:t>
+      </w:r>
+      <w:r>
+        <w:rPr>
+          <w:rFonts w:eastAsiaTheme="minorEastAsia" w:cs="Times New Roman"/>
+        </w:rPr>
+        <w:t>dataset.</w:t>
+      </w:r>
+      <w:r>
+        <w:rPr>
+          <w:rFonts w:eastAsiaTheme="minorEastAsia" w:cs="Times New Roman"/>
+        </w:rPr>
+        <w:t xml:space="preserve"> These MSE values will be used thus be used as a benchmark and any machine learning model that is used for the weather forecasting </w:t>
+      </w:r>
+      <w:r>
+        <w:rPr>
+          <w:rFonts w:eastAsiaTheme="minorEastAsia" w:cs="Times New Roman"/>
+        </w:rPr>
+        <w:t xml:space="preserve">will be compared with these values since these were evaluated with a model without any learning mechanisms. </w:t>
+      </w:r>
+      <w:r>
+        <w:rPr>
+          <w:rFonts w:eastAsiaTheme="minorEastAsia" w:cs="Times New Roman"/>
+        </w:rPr>
+        <w:t>If the MSE value for any model is greater than these values, it will either be discarded or needs to be fixed to obtain better results</w:t>
+      </w:r>
+      <w:r>
+        <w:rPr>
+          <w:rFonts w:eastAsiaTheme="minorEastAsia" w:cs="Times New Roman"/>
+        </w:rPr>
+        <w:t xml:space="preserve">. </w:t>
+      </w:r>
     </w:p>
     <w:p>
       <w:pPr>
-        <w:rPr>
-          <w:rFonts w:eastAsiaTheme="minorEastAsia" w:cs="Times New Roman"/>
-        </w:rPr>
-      </w:pPr>
-      <w:r>
-        <w:rPr>
-          <w:rFonts w:eastAsiaTheme="minorEastAsia" w:cs="Times New Roman"/>
-        </w:rPr>
-        <w:t xml:space="preserve">This model is simple and deterministic since this learns nothing from the domain knowledge or the data but uses the naïve approach </w:t>
-      </w:r>
-      <w:r>
-        <w:rPr>
-          <w:rFonts w:eastAsiaTheme="minorEastAsia" w:cs="Times New Roman"/>
-        </w:rPr>
-        <w:t xml:space="preserve">with </w:t>
-      </w:r>
-      <w:r>
-        <w:rPr>
-          <w:rFonts w:eastAsiaTheme="minorEastAsia" w:cs="Times New Roman"/>
-        </w:rPr>
-        <w:t xml:space="preserve">a lagged </w:t>
-      </w:r>
-      <w:r>
-        <w:rPr>
-          <w:rFonts w:eastAsiaTheme="minorEastAsia" w:cs="Times New Roman"/>
-        </w:rPr>
-        <w:t>dataset.</w:t>
-      </w:r>
-      <w:r>
-        <w:rPr>
-          <w:rFonts w:eastAsiaTheme="minorEastAsia" w:cs="Times New Roman"/>
-        </w:rPr>
-        <w:t xml:space="preserve"> These MSE values will be used thus be used as a benchmark and any machine learning model that is used for the weather forecasting </w:t>
-      </w:r>
-      <w:r>
-        <w:rPr>
-          <w:rFonts w:eastAsiaTheme="minorEastAsia" w:cs="Times New Roman"/>
-        </w:rPr>
-        <w:t xml:space="preserve">will be compared with these values since these were evaluated with a model without any learning mechanisms. </w:t>
-      </w:r>
-      <w:r>
-        <w:rPr>
-          <w:rFonts w:eastAsiaTheme="minorEastAsia" w:cs="Times New Roman"/>
-        </w:rPr>
-        <w:t>If the MSE value for any model is greater than these values, it will either be discarded or needs to be fixed to obtain better results</w:t>
+        <w:keepNext/>
+      </w:pPr>
+      <w:r>
+        <w:rPr>
+          <w:rFonts w:eastAsiaTheme="minorEastAsia" w:cs="Times New Roman"/>
+          <w:noProof/>
+          <w:lang w:val="en-GB" w:eastAsia="en-GB"/>
+        </w:rPr>
+        <mc:AlternateContent>
+          <mc:Choice Requires="wps">
+            <w:drawing>
+              <wp:anchor distT="0" distB="0" distL="114300" distR="114300" simplePos="0" relativeHeight="251660288" behindDoc="0" locked="0" layoutInCell="1" allowOverlap="1" wp14:anchorId="57118D52" wp14:editId="5B822066">
+                <wp:simplePos x="0" y="0"/>
+                <wp:positionH relativeFrom="column">
+                  <wp:posOffset>1185545</wp:posOffset>
+                </wp:positionH>
+                <wp:positionV relativeFrom="paragraph">
+                  <wp:posOffset>1821815</wp:posOffset>
+                </wp:positionV>
+                <wp:extent cx="682625" cy="341630"/>
+                <wp:effectExtent l="0" t="0" r="0" b="0"/>
+                <wp:wrapSquare wrapText="bothSides"/>
+                <wp:docPr id="5" name="Text Box 5"/>
+                <wp:cNvGraphicFramePr/>
+                <a:graphic xmlns:a="http://schemas.openxmlformats.org/drawingml/2006/main">
+                  <a:graphicData uri="http://schemas.microsoft.com/office/word/2010/wordprocessingShape">
+                    <wps:wsp>
+                      <wps:cNvSpPr txBox="1"/>
+                      <wps:spPr>
+                        <a:xfrm>
+                          <a:off x="0" y="0"/>
+                          <a:ext cx="682625" cy="341630"/>
+                        </a:xfrm>
+                        <a:prstGeom prst="rect">
+                          <a:avLst/>
+                        </a:prstGeom>
+                        <a:noFill/>
+                        <a:ln>
+                          <a:noFill/>
+                        </a:ln>
+                        <a:effectLst/>
+                      </wps:spPr>
+                      <wps:style>
+                        <a:lnRef idx="0">
+                          <a:schemeClr val="accent1"/>
+                        </a:lnRef>
+                        <a:fillRef idx="0">
+                          <a:schemeClr val="accent1"/>
+                        </a:fillRef>
+                        <a:effectRef idx="0">
+                          <a:schemeClr val="accent1"/>
+                        </a:effectRef>
+                        <a:fontRef idx="minor">
+                          <a:schemeClr val="dk1"/>
+                        </a:fontRef>
+                      </wps:style>
+                      <wps:txbx>
+                        <w:txbxContent>
+                          <w:p>
+                            <w:r>
+                              <w:t>Seattle</w:t>
+                            </w:r>
+                          </w:p>
+                        </w:txbxContent>
+                      </wps:txbx>
+                      <wps:bodyPr rot="0" spcFirstLastPara="0" vertOverflow="overflow" horzOverflow="overflow" vert="horz" wrap="square" lIns="91440" tIns="45720" rIns="91440" bIns="45720" numCol="1" spcCol="0" rtlCol="0" fromWordArt="0" anchor="t" anchorCtr="0" forceAA="0" compatLnSpc="1">
+                        <a:prstTxWarp prst="textNoShape">
+                          <a:avLst/>
+                        </a:prstTxWarp>
+                        <a:noAutofit/>
+                      </wps:bodyPr>
+                    </wps:wsp>
+                  </a:graphicData>
+                </a:graphic>
+                <wp14:sizeRelH relativeFrom="margin">
+                  <wp14:pctWidth>0</wp14:pctWidth>
+                </wp14:sizeRelH>
+                <wp14:sizeRelV relativeFrom="margin">
+                  <wp14:pctHeight>0</wp14:pctHeight>
+                </wp14:sizeRelV>
+              </wp:anchor>
+            </w:drawing>
+          </mc:Choice>
+          <mc:Fallback>
+            <w:pict>
+              <v:shapetype w14:anchorId="57118D52" id="_x0000_t202" coordsize="21600,21600" o:spt="202" path="m0,0l0,21600,21600,21600,21600,0xe">
+                <v:stroke joinstyle="miter"/>
+                <v:path gradientshapeok="t" o:connecttype="rect"/>
+              </v:shapetype>
+              <v:shape id="Text Box 5" o:spid="_x0000_s1026" type="#_x0000_t202" style="position:absolute;left:0;text-align:left;margin-left:93.35pt;margin-top:143.45pt;width:53.75pt;height:26.9pt;z-index:251660288;visibility:visible;mso-wrap-style:square;mso-width-percent:0;mso-height-percent:0;mso-wrap-distance-left:9pt;mso-wrap-distance-top:0;mso-wrap-distance-right:9pt;mso-wrap-distance-bottom:0;mso-position-horizontal:absolute;mso-position-horizontal-relative:text;mso-position-vertical:absolute;mso-position-vertical-relative:text;mso-width-percent:0;mso-height-percent:0;mso-width-relative:margin;mso-height-relative:margin;v-text-anchor:top" o:gfxdata="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" filled="f" stroked="f">
+                <v:textbox>
+                  <w:txbxContent>
+                    <w:p>
+                      <w:r>
+                        <w:t>Seattle</w:t>
+                      </w:r>
+                    </w:p>
+                  </w:txbxContent>
+                </v:textbox>
+                <w10:wrap type="square"/>
+              </v:shape>
+            </w:pict>
+          </mc:Fallback>
+        </mc:AlternateContent>
+      </w:r>
+      <w:r>
+        <w:rPr>
+          <w:rFonts w:eastAsiaTheme="minorEastAsia" w:cs="Times New Roman"/>
+          <w:noProof/>
+          <w:lang w:val="en-GB" w:eastAsia="en-GB"/>
+        </w:rPr>
+        <w:drawing>
+          <wp:inline distT="0" distB="0" distL="0" distR="0" wp14:anchorId="08AD5EA9" wp14:editId="39DF7DAF">
+            <wp:extent cx="2814638" cy="1714500"/>
+            <wp:effectExtent l="0" t="0" r="5080" b="0"/>
+            <wp:docPr id="2" name="Picture 2"/>
+            <wp:cNvGraphicFramePr>
+              <a:graphicFrameLocks xmlns:a="http://schemas.openxmlformats.org/drawingml/2006/main" noChangeAspect="1"/>
+            </wp:cNvGraphicFramePr>
+            <a:graphic xmlns:a="http://schemas.openxmlformats.org/drawingml/2006/main">
+              <a:graphicData uri="http://schemas.openxmlformats.org/drawingml/2006/picture">
+                <pic:pic xmlns:pic="http://schemas.openxmlformats.org/drawingml/2006/picture">
+                  <pic:nvPicPr>
+                    <pic:cNvPr id="2" name="sea_test_baseline.PNG"/>
+                    <pic:cNvPicPr/>
+                  </pic:nvPicPr>
+                  <pic:blipFill>
+                    <a:blip r:embed="rId9">
+                      <a:extLst>
+                        <a:ext uri="{28A0092B-C50C-407E-A947-70E740481C1C}">
+                          <a14:useLocalDpi xmlns:a14="http://schemas.microsoft.com/office/drawing/2010/main" val="0"/>
+                        </a:ext>
+                      </a:extLst>
+                    </a:blip>
+                    <a:stretch>
+                      <a:fillRect/>
+                    </a:stretch>
+                  </pic:blipFill>
+                  <pic:spPr>
+                    <a:xfrm>
+                      <a:off x="0" y="0"/>
+                      <a:ext cx="2814638" cy="1714500"/>
+                    </a:xfrm>
+                    <a:prstGeom prst="rect">
+                      <a:avLst/>
+                    </a:prstGeom>
+                  </pic:spPr>
+                </pic:pic>
+              </a:graphicData>
+            </a:graphic>
+          </wp:inline>
+        </w:drawing>
+      </w:r>
+      <w:r>
+        <w:t xml:space="preserve"> </w:t>
+      </w:r>
+      <w:r>
+        <w:rPr>
+          <w:noProof/>
+          <w:lang w:val="en-GB" w:eastAsia="en-GB"/>
+        </w:rPr>
+        <w:drawing>
+          <wp:inline distT="0" distB="0" distL="0" distR="0" wp14:anchorId="144551AC" wp14:editId="0CDF2EE5">
+            <wp:extent cx="2828925" cy="1709738"/>
+            <wp:effectExtent l="0" t="0" r="0" b="0"/>
+            <wp:docPr id="3" name="Picture 3"/>
+            <wp:cNvGraphicFramePr>
+              <a:graphicFrameLocks xmlns:a="http://schemas.openxmlformats.org/drawingml/2006/main" noChangeAspect="1"/>
+            </wp:cNvGraphicFramePr>
+            <a:graphic xmlns:a="http://schemas.openxmlformats.org/drawingml/2006/main">
+              <a:graphicData uri="http://schemas.openxmlformats.org/drawingml/2006/picture">
+                <pic:pic xmlns:pic="http://schemas.openxmlformats.org/drawingml/2006/picture">
+                  <pic:nvPicPr>
+                    <pic:cNvPr id="3" name="dal_test_baseline.PNG"/>
+                    <pic:cNvPicPr/>
+                  </pic:nvPicPr>
+                  <pic:blipFill>
+                    <a:blip r:embed="rId10">
+                      <a:extLst>
+                        <a:ext uri="{28A0092B-C50C-407E-A947-70E740481C1C}">
+                          <a14:useLocalDpi xmlns:a14="http://schemas.microsoft.com/office/drawing/2010/main" val="0"/>
+                        </a:ext>
+                      </a:extLst>
+                    </a:blip>
+                    <a:stretch>
+                      <a:fillRect/>
+                    </a:stretch>
+                  </pic:blipFill>
+                  <pic:spPr>
+                    <a:xfrm>
+                      <a:off x="0" y="0"/>
+                      <a:ext cx="2828925" cy="1709738"/>
+                    </a:xfrm>
+                    <a:prstGeom prst="rect">
+                      <a:avLst/>
+                    </a:prstGeom>
+                  </pic:spPr>
+                </pic:pic>
+              </a:graphicData>
+            </a:graphic>
+          </wp:inline>
+        </w:drawing>
       </w:r>
     </w:p>
     <w:p>
       <w:pPr>
-        <w:rPr>
-          <w:rFonts w:eastAsiaTheme="minorEastAsia" w:cs="Times New Roman"/>
-        </w:rPr>
-      </w:pPr>
+        <w:pStyle w:val="Caption"/>
+        <w:jc w:val="both"/>
+        <w:rPr>
+          <w:rFonts w:eastAsiaTheme="minorEastAsia" w:cs="Times New Roman"/>
+        </w:rPr>
+      </w:pPr>
+      <w:r>
+        <w:rPr>
+          <w:rFonts w:eastAsiaTheme="minorEastAsia" w:cs="Times New Roman"/>
+          <w:noProof/>
+          <w:lang w:val="en-GB" w:eastAsia="en-GB"/>
+        </w:rPr>
+        <mc:AlternateContent>
+          <mc:Choice Requires="wps">
+            <w:drawing>
+              <wp:anchor distT="0" distB="0" distL="114300" distR="114300" simplePos="0" relativeHeight="251659264" behindDoc="0" locked="0" layoutInCell="1" allowOverlap="1" wp14:anchorId="75F58ACD" wp14:editId="238E2C1B">
+                <wp:simplePos x="0" y="0"/>
+                <wp:positionH relativeFrom="column">
+                  <wp:posOffset>4049395</wp:posOffset>
+                </wp:positionH>
+                <wp:positionV relativeFrom="paragraph">
+                  <wp:posOffset>12065</wp:posOffset>
+                </wp:positionV>
+                <wp:extent cx="572770" cy="318770"/>
+                <wp:effectExtent l="0" t="0" r="0" b="11430"/>
+                <wp:wrapSquare wrapText="bothSides"/>
+                <wp:docPr id="4" name="Text Box 4"/>
+                <wp:cNvGraphicFramePr/>
+                <a:graphic xmlns:a="http://schemas.openxmlformats.org/drawingml/2006/main">
+                  <a:graphicData uri="http://schemas.microsoft.com/office/word/2010/wordprocessingShape">
+                    <wps:wsp>
+                      <wps:cNvSpPr txBox="1"/>
+                      <wps:spPr>
+                        <a:xfrm>
+                          <a:off x="0" y="0"/>
+                          <a:ext cx="572770" cy="318770"/>
+                        </a:xfrm>
+                        <a:prstGeom prst="rect">
+                          <a:avLst/>
+                        </a:prstGeom>
+                        <a:noFill/>
+                        <a:ln>
+                          <a:noFill/>
+                        </a:ln>
+                        <a:effectLst/>
+                      </wps:spPr>
+                      <wps:style>
+                        <a:lnRef idx="0">
+                          <a:schemeClr val="accent1"/>
+                        </a:lnRef>
+                        <a:fillRef idx="0">
+                          <a:schemeClr val="accent1"/>
+                        </a:fillRef>
+                        <a:effectRef idx="0">
+                          <a:schemeClr val="accent1"/>
+                        </a:effectRef>
+                        <a:fontRef idx="minor">
+                          <a:schemeClr val="dk1"/>
+                        </a:fontRef>
+                      </wps:style>
+                      <wps:txbx>
+                        <w:txbxContent>
+                          <w:p>
+                            <w:r>
+                              <w:t>Dallas</w:t>
+                            </w:r>
+                          </w:p>
+                        </w:txbxContent>
+                      </wps:txbx>
+                      <wps:bodyPr rot="0" spcFirstLastPara="0" vertOverflow="overflow" horzOverflow="overflow" vert="horz" wrap="none" lIns="91440" tIns="45720" rIns="91440" bIns="45720" numCol="1" spcCol="0" rtlCol="0" fromWordArt="0" anchor="t" anchorCtr="0" forceAA="0" compatLnSpc="1">
+                        <a:prstTxWarp prst="textNoShape">
+                          <a:avLst/>
+                        </a:prstTxWarp>
+                        <a:noAutofit/>
+                      </wps:bodyPr>
+                    </wps:wsp>
+                  </a:graphicData>
+                </a:graphic>
+                <wp14:sizeRelV relativeFrom="margin">
+                  <wp14:pctHeight>0</wp14:pctHeight>
+                </wp14:sizeRelV>
+              </wp:anchor>
+            </w:drawing>
+          </mc:Choice>
+          <mc:Fallback>
+            <w:pict>
+              <v:shape w14:anchorId="75F58ACD" id="Text Box 4" o:spid="_x0000_s1027" type="#_x0000_t202" style="position:absolute;left:0;text-align:left;margin-left:318.85pt;margin-top:.95pt;width:45.1pt;height:25.1pt;z-index:251659264;visibility:visible;mso-wrap-style:none;mso-height-percent:0;mso-wrap-distance-left:9pt;mso-wrap-distance-top:0;mso-wrap-distance-right:9pt;mso-wrap-distance-bottom:0;mso-position-horizontal:absolute;mso-position-horizontal-relative:text;mso-position-vertical:absolute;mso-position-vertical-relative:text;mso-height-percent:0;mso-height-relative:margin;v-text-anchor:top" o:gfxdata="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" filled="f" stroked="f">
+                <v:textbox>
+                  <w:txbxContent>
+                    <w:p>
+                      <w:r>
+                        <w:t>Dallas</w:t>
+                      </w:r>
+                    </w:p>
+                  </w:txbxContent>
+                </v:textbox>
+                <w10:wrap type="square"/>
+              </v:shape>
+            </w:pict>
+          </mc:Fallback>
+        </mc:AlternateContent>
+      </w:r>
     </w:p>
     <w:p>
       <w:pPr>
-        <w:pStyle w:val="Heading2"/>
-      </w:pPr>
-      <w:r>
-        <w:t>AR Mode</w:t>
+        <w:rPr>
+          <w:rFonts w:eastAsiaTheme="minorEastAsia" w:cs="Times New Roman"/>
+        </w:rPr>
+      </w:pPr>
+    </w:p>
+    <w:p>
+      <w:pPr>
+        <w:jc w:val="center"/>
+        <w:rPr>
+          <w:rFonts w:eastAsiaTheme="minorEastAsia" w:cs="Times New Roman"/>
+        </w:rPr>
+      </w:pPr>
+      <w:r>
+        <w:rPr>
+          <w:rFonts w:eastAsiaTheme="minorEastAsia" w:cs="Times New Roman"/>
+          <w:noProof/>
+          <w:lang w:val="en-GB" w:eastAsia="en-GB"/>
+        </w:rPr>
+        <mc:AlternateContent>
+          <mc:Choice Requires="wps">
+            <w:drawing>
+              <wp:anchor distT="0" distB="0" distL="114300" distR="114300" simplePos="0" relativeHeight="251661312" behindDoc="0" locked="0" layoutInCell="1" allowOverlap="1" wp14:anchorId="4CD210AC" wp14:editId="0BFF822A">
+                <wp:simplePos x="0" y="0"/>
+                <wp:positionH relativeFrom="column">
+                  <wp:posOffset>2565972</wp:posOffset>
+                </wp:positionH>
+                <wp:positionV relativeFrom="paragraph">
+                  <wp:posOffset>1677035</wp:posOffset>
+                </wp:positionV>
+                <wp:extent cx="914400" cy="349885"/>
+                <wp:effectExtent l="0" t="0" r="0" b="5715"/>
+                <wp:wrapSquare wrapText="bothSides"/>
+                <wp:docPr id="7" name="Text Box 7"/>
+                <wp:cNvGraphicFramePr/>
+                <a:graphic xmlns:a="http://schemas.openxmlformats.org/drawingml/2006/main">
+                  <a:graphicData uri="http://schemas.microsoft.com/office/word/2010/wordprocessingShape">
+                    <wps:wsp>
+                      <wps:cNvSpPr txBox="1"/>
+                      <wps:spPr>
+                        <a:xfrm>
+                          <a:off x="0" y="0"/>
+                          <a:ext cx="914400" cy="349885"/>
+                        </a:xfrm>
+                        <a:prstGeom prst="rect">
+                          <a:avLst/>
+                        </a:prstGeom>
+                        <a:noFill/>
+                        <a:ln>
+                          <a:noFill/>
+                        </a:ln>
+                        <a:effectLst/>
+                      </wps:spPr>
+                      <wps:style>
+                        <a:lnRef idx="0">
+                          <a:schemeClr val="accent1"/>
+                        </a:lnRef>
+                        <a:fillRef idx="0">
+                          <a:schemeClr val="accent1"/>
+                        </a:fillRef>
+                        <a:effectRef idx="0">
+                          <a:schemeClr val="accent1"/>
+                        </a:effectRef>
+                        <a:fontRef idx="minor">
+                          <a:schemeClr val="dk1"/>
+                        </a:fontRef>
+                      </wps:style>
+                      <wps:txbx>
+                        <w:txbxContent>
+                          <w:p>
+                            <w:pPr>
+                              <w:jc w:val="center"/>
+                            </w:pPr>
+                            <w:r>
+                              <w:t>Cincinnati</w:t>
+                            </w:r>
+                          </w:p>
+                        </w:txbxContent>
+                      </wps:txbx>
+                      <wps:bodyPr rot="0" spcFirstLastPara="0" vertOverflow="overflow" horzOverflow="overflow" vert="horz" wrap="square" lIns="91440" tIns="45720" rIns="91440" bIns="45720" numCol="1" spcCol="0" rtlCol="0" fromWordArt="0" anchor="t" anchorCtr="0" forceAA="0" compatLnSpc="1">
+                        <a:prstTxWarp prst="textNoShape">
+                          <a:avLst/>
+                        </a:prstTxWarp>
+                        <a:noAutofit/>
+                      </wps:bodyPr>
+                    </wps:wsp>
+                  </a:graphicData>
+                </a:graphic>
+                <wp14:sizeRelV relativeFrom="margin">
+                  <wp14:pctHeight>0</wp14:pctHeight>
+                </wp14:sizeRelV>
+              </wp:anchor>
+            </w:drawing>
+          </mc:Choice>
+          <mc:Fallback>
+            <w:pict>
+              <v:shape w14:anchorId="4CD210AC" id="Text Box 7" o:spid="_x0000_s1028" type="#_x0000_t202" style="position:absolute;left:0;text-align:left;margin-left:202.05pt;margin-top:132.05pt;width:1in;height:27.55pt;z-index:251661312;visibility:visible;mso-wrap-style:square;mso-height-percent:0;mso-wrap-distance-left:9pt;mso-wrap-distance-top:0;mso-wrap-distance-right:9pt;mso-wrap-distance-bottom:0;mso-position-horizontal:absolute;mso-position-horizontal-relative:text;mso-position-vertical:absolute;mso-position-vertical-relative:text;mso-height-percent:0;mso-height-relative:margin;v-text-anchor:top" o:gfxdata="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" filled="f" stroked="f">
+                <v:textbox>
+                  <w:txbxContent>
+                    <w:p>
+                      <w:pPr>
+                        <w:jc w:val="center"/>
+                      </w:pPr>
+                      <w:r>
+                        <w:t>Cincinnati</w:t>
+                      </w:r>
+                    </w:p>
+                  </w:txbxContent>
+                </v:textbox>
+                <w10:wrap type="square"/>
+              </v:shape>
+            </w:pict>
+          </mc:Fallback>
+        </mc:AlternateContent>
+      </w:r>
+      <w:r>
+        <w:rPr>
+          <w:rFonts w:eastAsiaTheme="minorEastAsia" w:cs="Times New Roman"/>
+          <w:noProof/>
+          <w:lang w:val="en-GB" w:eastAsia="en-GB"/>
+        </w:rPr>
+        <w:drawing>
+          <wp:inline distT="0" distB="0" distL="0" distR="0" wp14:anchorId="41814215" wp14:editId="0A55E156">
+            <wp:extent cx="2667000" cy="1671638"/>
+            <wp:effectExtent l="0" t="0" r="0" b="5080"/>
+            <wp:docPr id="6" name="Picture 6"/>
+            <wp:cNvGraphicFramePr>
+              <a:graphicFrameLocks xmlns:a="http://schemas.openxmlformats.org/drawingml/2006/main" noChangeAspect="1"/>
+            </wp:cNvGraphicFramePr>
+            <a:graphic xmlns:a="http://schemas.openxmlformats.org/drawingml/2006/main">
+              <a:graphicData uri="http://schemas.openxmlformats.org/drawingml/2006/picture">
+                <pic:pic xmlns:pic="http://schemas.openxmlformats.org/drawingml/2006/picture">
+                  <pic:nvPicPr>
+                    <pic:cNvPr id="6" name="cin_test_baseline.PNG"/>
+                    <pic:cNvPicPr/>
+                  </pic:nvPicPr>
+                  <pic:blipFill>
+                    <a:blip r:embed="rId11">
+                      <a:extLst>
+                        <a:ext uri="{28A0092B-C50C-407E-A947-70E740481C1C}">
+                          <a14:useLocalDpi xmlns:a14="http://schemas.microsoft.com/office/drawing/2010/main" val="0"/>
+                        </a:ext>
+                      </a:extLst>
+                    </a:blip>
+                    <a:stretch>
+                      <a:fillRect/>
+                    </a:stretch>
+                  </pic:blipFill>
+                  <pic:spPr>
+                    <a:xfrm>
+                      <a:off x="0" y="0"/>
+                      <a:ext cx="2667000" cy="1671638"/>
+                    </a:xfrm>
+                    <a:prstGeom prst="rect">
+                      <a:avLst/>
+                    </a:prstGeom>
+                  </pic:spPr>
+                </pic:pic>
+              </a:graphicData>
+            </a:graphic>
+          </wp:inline>
+        </w:drawing>
       </w:r>
       <w:bookmarkStart w:id="19" w:name="_GoBack"/>
       <w:bookmarkEnd w:id="19"/>
-      <w:r>
-        <w:t>ling</w:t>
+    </w:p>
+    <w:p>
+      <w:pPr>
+        <w:rPr>
+          <w:rFonts w:eastAsiaTheme="minorEastAsia" w:cs="Times New Roman"/>
+        </w:rPr>
+      </w:pPr>
+    </w:p>
+    <w:p>
+      <w:pPr>
+        <w:pStyle w:val="Heading2"/>
+      </w:pPr>
+      <w:r>
+        <w:lastRenderedPageBreak/>
+        <w:t>AR Modeling</w:t>
       </w:r>
     </w:p>
     <w:p>
@@ -4963,7 +5505,11 @@
         <w:fldChar w:fldCharType="end"/>
       </w:r>
       <w:r>
-        <w:t>, which we then modified to work with our own data set.  These modifications are clearly highlighted in our coding set</w:t>
+        <w:t xml:space="preserve">, which we then modified to work with our own data set.  These modifications are clearly highlighted in our coding </w:t>
+      </w:r>
+      <w:proofErr w:type="spellStart"/>
+      <w:r>
+        <w:t>set</w:t>
       </w:r>
       <w:r>
         <w:fldChar w:fldCharType="begin"/>
@@ -4979,7 +5525,15 @@
           <w:b/>
           <w:bCs/>
         </w:rPr>
-        <w:t>Error! Reference source not found.</w:t>
+        <w:t>Error</w:t>
+      </w:r>
+      <w:proofErr w:type="spellEnd"/>
+      <w:r>
+        <w:rPr>
+          <w:b/>
+          <w:bCs/>
+        </w:rPr>
+        <w:t>! Reference source not found.</w:t>
       </w:r>
       <w:r>
         <w:fldChar w:fldCharType="end"/>
@@ -5007,7 +5561,31 @@
     </w:p>
     <w:p>
       <w:r>
-        <w:t xml:space="preserve">Importantly, one of the advantages with working with the base components of the gradient descent methods was that we were able to observe firsthand the inner workings of this technique.  For example, in order to incorporate the stochastic component to the model, it was necessary to understand all parts of the working algorithm.  After converting our categorical data set into a dummy variable representation, a stochastic version of the gradient decent method was applied.  An important aspect of this phase was that we were able to observe the impact that the different parameters have on the convergence patterns of the </w:t>
+        <w:t xml:space="preserve">Importantly, one of the advantages with working with the base components of the gradient descent methods was that we </w:t>
+      </w:r>
+      <w:proofErr w:type="gramStart"/>
+      <w:r>
+        <w:t>were able to</w:t>
+      </w:r>
+      <w:proofErr w:type="gramEnd"/>
+      <w:r>
+        <w:t xml:space="preserve"> observe firsthand the inner workings of this technique.  For example, </w:t>
+      </w:r>
+      <w:proofErr w:type="gramStart"/>
+      <w:r>
+        <w:t>in order to</w:t>
+      </w:r>
+      <w:proofErr w:type="gramEnd"/>
+      <w:r>
+        <w:t xml:space="preserve"> incorporate the stochastic component to the model, it was necessary to understand all parts of the working algorithm.  After converting our categorical data set into a dummy variable representation, a stochastic version of the gradient decent method was applied.  An important aspect of this phase was that we </w:t>
+      </w:r>
+      <w:proofErr w:type="gramStart"/>
+      <w:r>
+        <w:t>were able to</w:t>
+      </w:r>
+      <w:proofErr w:type="gramEnd"/>
+      <w:r>
+        <w:t xml:space="preserve"> observe the impact that the different parameters have on the convergence patterns of the </w:t>
       </w:r>
       <m:oMath>
         <m:r>
@@ -5038,14 +5616,7 @@
         <w:rPr>
           <w:rFonts w:eastAsiaTheme="minorEastAsia"/>
         </w:rPr>
-        <w:t xml:space="preserve">, the theta values failed to converge </w:t>
-      </w:r>
-      <w:r>
-        <w:rPr>
-          <w:rFonts w:eastAsiaTheme="minorEastAsia"/>
-        </w:rPr>
-        <w:lastRenderedPageBreak/>
-        <w:t xml:space="preserve">and started to oscillate back and forth. However, when we decrease the value of </w:t>
+        <w:t xml:space="preserve">, the theta values failed to converge and started to oscillate back and forth. However, when we decrease the value of </w:t>
       </w:r>
       <m:oMath>
         <m:r>
@@ -5059,7 +5630,21 @@
         <w:rPr>
           <w:rFonts w:eastAsiaTheme="minorEastAsia"/>
         </w:rPr>
-        <w:t>, the convergence pattern looked totally different and converged relatively quickly to its final value (</w:t>
+        <w:t>, the convergence pattern looked t</w:t>
+      </w:r>
+      <w:proofErr w:type="spellStart"/>
+      <w:r>
+        <w:rPr>
+          <w:rFonts w:eastAsiaTheme="minorEastAsia"/>
+        </w:rPr>
+        <w:t>otally</w:t>
+      </w:r>
+      <w:proofErr w:type="spellEnd"/>
+      <w:r>
+        <w:rPr>
+          <w:rFonts w:eastAsiaTheme="minorEastAsia"/>
+        </w:rPr>
+        <w:t xml:space="preserve"> different and converged relatively quickly to its final value (</w:t>
       </w:r>
       <w:r>
         <w:rPr>
@@ -5158,7 +5743,7 @@
                           </pic:cNvPicPr>
                         </pic:nvPicPr>
                         <pic:blipFill>
-                          <a:blip r:embed="rId9" cstate="print">
+                          <a:blip r:embed="rId12" cstate="print">
                             <a:extLst>
                               <a:ext uri="{28A0092B-C50C-407E-A947-70E740481C1C}">
                                 <a14:useLocalDpi xmlns:a14="http://schemas.microsoft.com/office/drawing/2010/main" val="0"/>
@@ -5217,7 +5802,7 @@
                           </pic:cNvPicPr>
                         </pic:nvPicPr>
                         <pic:blipFill>
-                          <a:blip r:embed="rId10" cstate="print">
+                          <a:blip r:embed="rId13" cstate="print">
                             <a:extLst>
                               <a:ext uri="{28A0092B-C50C-407E-A947-70E740481C1C}">
                                 <a14:useLocalDpi xmlns:a14="http://schemas.microsoft.com/office/drawing/2010/main" val="0"/>
@@ -5268,7 +5853,7 @@
         <w:rPr>
           <w:noProof/>
         </w:rPr>
-        <w:t>6</w:t>
+        <w:t>2</w:t>
       </w:r>
       <w:r>
         <w:rPr>
@@ -5289,7 +5874,15 @@
     </w:p>
     <w:p>
       <w:r>
-        <w:t>Finally, based on the matrix multiplication between the outputted theta values and the values in our test set, we obtain the predicted set and were able to obtain a relatively satisfactory performance (</w:t>
+        <w:t xml:space="preserve">Finally, based on the matrix multiplication between the outputted theta values and the values in our test set, we obtain the predicted set and </w:t>
+      </w:r>
+      <w:proofErr w:type="gramStart"/>
+      <w:r>
+        <w:t>were able to</w:t>
+      </w:r>
+      <w:proofErr w:type="gramEnd"/>
+      <w:r>
+        <w:t xml:space="preserve"> obtain a relatively satisfactory performance (</w:t>
       </w:r>
       <w:r>
         <w:fldChar w:fldCharType="begin"/>
@@ -5503,13 +6096,28 @@
         <w:spacing w:before="120"/>
       </w:pPr>
       <w:r>
+        <w:lastRenderedPageBreak/>
         <w:t xml:space="preserve">As one can observe, the accuracy measure of 75.4%, and an F1 score of 85.8 which is comparable against the results obtained using regularized logistic regression outputted from the </w:t>
       </w:r>
       <w:r>
         <w:rPr>
           <w:i/>
         </w:rPr>
-        <w:t>“glm”</w:t>
+        <w:t>“</w:t>
+      </w:r>
+      <w:proofErr w:type="spellStart"/>
+      <w:r>
+        <w:rPr>
+          <w:i/>
+        </w:rPr>
+        <w:t>glm</w:t>
+      </w:r>
+      <w:proofErr w:type="spellEnd"/>
+      <w:r>
+        <w:rPr>
+          <w:i/>
+        </w:rPr>
+        <w:t>”</w:t>
       </w:r>
       <w:r>
         <w:t xml:space="preserve"> function in R.</w:t>
@@ -5565,7 +6173,6 @@
           <w:noProof/>
           <w:lang w:val="en-GB" w:eastAsia="en-GB"/>
         </w:rPr>
-        <w:lastRenderedPageBreak/>
         <w:drawing>
           <wp:inline distT="0" distB="0" distL="0" distR="0" wp14:anchorId="40A29768" wp14:editId="38973A49">
             <wp:extent cx="1679877" cy="1602740"/>
@@ -5584,7 +6191,7 @@
                     </pic:cNvPicPr>
                   </pic:nvPicPr>
                   <pic:blipFill>
-                    <a:blip r:embed="rId11">
+                    <a:blip r:embed="rId14">
                       <a:extLst>
                         <a:ext uri="{28A0092B-C50C-407E-A947-70E740481C1C}">
                           <a14:useLocalDpi xmlns:a14="http://schemas.microsoft.com/office/drawing/2010/main" val="0"/>
@@ -5643,7 +6250,7 @@
         <w:rPr>
           <w:noProof/>
         </w:rPr>
-        <w:t>7</w:t>
+        <w:t>3</w:t>
       </w:r>
       <w:r>
         <w:rPr>
@@ -5665,7 +6272,21 @@
         <w:rPr>
           <w:rFonts w:cs="Times New Roman"/>
         </w:rPr>
-        <w:t xml:space="preserve">As evident from the figure sometime it is not possible to completely separate two samples using a linear model, in these cases we use a non-linear kernels introduced by Boser </w:t>
+        <w:t xml:space="preserve">As evident from the figure sometime it is not possible to completely separate two samples using a linear model, in these cases we use a non-linear kernels introduced by </w:t>
+      </w:r>
+      <w:proofErr w:type="spellStart"/>
+      <w:r>
+        <w:rPr>
+          <w:rFonts w:cs="Times New Roman"/>
+        </w:rPr>
+        <w:t>Boser</w:t>
+      </w:r>
+      <w:proofErr w:type="spellEnd"/>
+      <w:r>
+        <w:rPr>
+          <w:rFonts w:cs="Times New Roman"/>
+        </w:rPr>
+        <w:t xml:space="preserve"> </w:t>
       </w:r>
       <w:r>
         <w:rPr>
@@ -5741,6 +6362,7 @@
         </w:rPr>
         <w:sym w:font="Symbol" w:char="F061"/>
       </w:r>
+      <w:proofErr w:type="spellStart"/>
       <w:r>
         <w:rPr>
           <w:rFonts w:cs="Times New Roman"/>
@@ -5750,6 +6372,7 @@
         </w:rPr>
         <w:t>i</w:t>
       </w:r>
+      <w:proofErr w:type="spellEnd"/>
       <w:r>
         <w:rPr>
           <w:rFonts w:cs="Times New Roman"/>
@@ -6070,6 +6693,7 @@
           <w:noProof/>
           <w:lang w:val="en-GB" w:eastAsia="en-GB"/>
         </w:rPr>
+        <w:lastRenderedPageBreak/>
         <w:drawing>
           <wp:inline distT="0" distB="0" distL="0" distR="0" wp14:anchorId="1CA3E3A1" wp14:editId="56605A8C">
             <wp:extent cx="2931795" cy="1158936"/>
@@ -6088,7 +6712,7 @@
                     </pic:cNvPicPr>
                   </pic:nvPicPr>
                   <pic:blipFill>
-                    <a:blip r:embed="rId12" cstate="print">
+                    <a:blip r:embed="rId15" cstate="print">
                       <a:extLst>
                         <a:ext uri="{28A0092B-C50C-407E-A947-70E740481C1C}">
                           <a14:useLocalDpi xmlns:a14="http://schemas.microsoft.com/office/drawing/2010/main" val="0"/>
@@ -6131,8 +6755,8 @@
           <w:rFonts w:cs="Times New Roman"/>
         </w:rPr>
       </w:pPr>
-      <w:bookmarkStart w:id="24" w:name="_Ref449886832"/>
-      <w:bookmarkStart w:id="25" w:name="_Ref449886823"/>
+      <w:bookmarkStart w:id="24" w:name="_Ref449886823"/>
+      <w:bookmarkStart w:id="25" w:name="_Ref449886832"/>
       <w:r>
         <w:t xml:space="preserve">Figure </w:t>
       </w:r>
@@ -6149,7 +6773,7 @@
         <w:rPr>
           <w:noProof/>
         </w:rPr>
-        <w:t>8</w:t>
+        <w:t>4</w:t>
       </w:r>
       <w:r>
         <w:rPr>
@@ -6157,11 +6781,11 @@
         </w:rPr>
         <w:fldChar w:fldCharType="end"/>
       </w:r>
+      <w:bookmarkEnd w:id="25"/>
+      <w:r>
+        <w:t>: Soft and Hard Margin SVN</w:t>
+      </w:r>
       <w:bookmarkEnd w:id="24"/>
-      <w:r>
-        <w:t>: Soft and Hard Margin SVN</w:t>
-      </w:r>
-      <w:bookmarkEnd w:id="25"/>
     </w:p>
     <w:p>
       <w:pPr>
@@ -6173,7 +6797,35 @@
         <w:rPr>
           <w:rFonts w:cs="Times New Roman"/>
         </w:rPr>
-        <w:t>Our particular problem, we observed, is tailor made for SVM. Binary classification, with a large number of sparse observations is a condition the SVM thrives in. We believed that if we get a good support vector space, we can potentially speed up our classification process, especially with the anonymous dataset that we had obtained.</w:t>
+        <w:t xml:space="preserve">Our </w:t>
+      </w:r>
+      <w:proofErr w:type="gramStart"/>
+      <w:r>
+        <w:rPr>
+          <w:rFonts w:cs="Times New Roman"/>
+        </w:rPr>
+        <w:t>particular problem</w:t>
+      </w:r>
+      <w:proofErr w:type="gramEnd"/>
+      <w:r>
+        <w:rPr>
+          <w:rFonts w:cs="Times New Roman"/>
+        </w:rPr>
+        <w:t xml:space="preserve">, we observed, is tailor made for SVM. Binary classification, with </w:t>
+      </w:r>
+      <w:proofErr w:type="gramStart"/>
+      <w:r>
+        <w:rPr>
+          <w:rFonts w:cs="Times New Roman"/>
+        </w:rPr>
+        <w:t>a large number of</w:t>
+      </w:r>
+      <w:proofErr w:type="gramEnd"/>
+      <w:r>
+        <w:rPr>
+          <w:rFonts w:cs="Times New Roman"/>
+        </w:rPr>
+        <w:t xml:space="preserve"> sparse observations is a condition the SVM thrives in. We believed that if we get a good support vector space, we can potentially speed up our classification process, especially with the anonymous dataset that we had obtained.</w:t>
       </w:r>
     </w:p>
     <w:p>
@@ -6196,7 +6848,21 @@
         <w:rPr>
           <w:rFonts w:cs="Times New Roman"/>
         </w:rPr>
-        <w:t>For our particular problem we chose to go with two variants of support vectors, one was with linear kernel and the other one with radial kernel, with both of them being a soft margin classifier. The linear kernel was run to analyze the performance of the given data set for a linear classifier, while the radial provided a base to analyze the performance on a non-linear classification model. We choose the soft margin type as there are high chances that in a data set this big there may be many instance of misclassification in the training sample.</w:t>
+        <w:t xml:space="preserve">For our particular </w:t>
+      </w:r>
+      <w:proofErr w:type="gramStart"/>
+      <w:r>
+        <w:rPr>
+          <w:rFonts w:cs="Times New Roman"/>
+        </w:rPr>
+        <w:t>problem</w:t>
+      </w:r>
+      <w:proofErr w:type="gramEnd"/>
+      <w:r>
+        <w:rPr>
+          <w:rFonts w:cs="Times New Roman"/>
+        </w:rPr>
+        <w:t xml:space="preserve"> we chose to go with two variants of support vectors, one was with linear kernel and the other one with radial kernel, with both of them being a soft margin classifier. The linear kernel was run to analyze the performance of the given data set for a linear classifier, while the radial provided a base to analyze the performance on a non-linear classification model. We choose the soft margin type as there are high chances that in a data set this big there may be many instance of misclassification in the training sample.</w:t>
       </w:r>
     </w:p>
     <w:p>
@@ -6209,12 +6875,13 @@
         <w:rPr>
           <w:rFonts w:cs="Times New Roman"/>
         </w:rPr>
-        <w:lastRenderedPageBreak/>
         <w:t xml:space="preserve">We use the implementation of SVM provided in the e1071 package of R, after doing many comparisons between the various available implementation and ease of use, thanks to </w:t>
       </w:r>
+      <w:proofErr w:type="spellStart"/>
       <w:r>
         <w:t>Hornik</w:t>
       </w:r>
+      <w:proofErr w:type="spellEnd"/>
       <w:r>
         <w:rPr>
           <w:rFonts w:cs="Times New Roman"/>
@@ -6266,12 +6933,30 @@
           <w:i/>
         </w:rPr>
       </w:pPr>
+      <w:proofErr w:type="spellStart"/>
+      <w:proofErr w:type="gramStart"/>
       <w:r>
         <w:rPr>
           <w:rFonts w:cs="Times New Roman"/>
           <w:i/>
         </w:rPr>
-        <w:t xml:space="preserve">svm(target~., </w:t>
+        <w:t>svm</w:t>
+      </w:r>
+      <w:proofErr w:type="spellEnd"/>
+      <w:r>
+        <w:rPr>
+          <w:rFonts w:cs="Times New Roman"/>
+          <w:i/>
+        </w:rPr>
+        <w:t>(</w:t>
+      </w:r>
+      <w:proofErr w:type="gramEnd"/>
+      <w:r>
+        <w:rPr>
+          <w:rFonts w:cs="Times New Roman"/>
+          <w:i/>
+        </w:rPr>
+        <w:t xml:space="preserve">target~., </w:t>
       </w:r>
       <w:r>
         <w:rPr>
@@ -6369,7 +7054,21 @@
         <w:rPr>
           <w:rFonts w:cs="Times New Roman"/>
         </w:rPr>
-        <w:t xml:space="preserve">This is the basic call to the svm function provided in the e1071 package to train the model on the given training set. We change the type between </w:t>
+        <w:t xml:space="preserve">This is the basic call to the </w:t>
+      </w:r>
+      <w:proofErr w:type="spellStart"/>
+      <w:r>
+        <w:rPr>
+          <w:rFonts w:cs="Times New Roman"/>
+        </w:rPr>
+        <w:t>svm</w:t>
+      </w:r>
+      <w:proofErr w:type="spellEnd"/>
+      <w:r>
+        <w:rPr>
+          <w:rFonts w:cs="Times New Roman"/>
+        </w:rPr>
+        <w:t xml:space="preserve"> function provided in the e1071 package to train the model on the given training set. We change the type between </w:t>
       </w:r>
       <w:r>
         <w:rPr>
@@ -6474,7 +7173,21 @@
         <w:rPr>
           <w:rFonts w:cs="Times New Roman"/>
         </w:rPr>
-        <w:t xml:space="preserve">We ran a N-fold cross validation on the training set to determine the best possible soft margin parameters. We cross validated against 36 possible combinations of cost and gamma parameters to obtain the best result. This was obtained for the particular value of </w:t>
+        <w:t xml:space="preserve">We ran a N-fold cross validation on the training set to determine the best possible soft margin parameters. We cross validated against 36 possible combinations of cost and gamma parameters to obtain the best result. This was obtained for the </w:t>
+      </w:r>
+      <w:proofErr w:type="gramStart"/>
+      <w:r>
+        <w:rPr>
+          <w:rFonts w:cs="Times New Roman"/>
+        </w:rPr>
+        <w:t>particular value</w:t>
+      </w:r>
+      <w:proofErr w:type="gramEnd"/>
+      <w:r>
+        <w:rPr>
+          <w:rFonts w:cs="Times New Roman"/>
+        </w:rPr>
+        <w:t xml:space="preserve"> of </w:t>
       </w:r>
       <w:r>
         <w:rPr>
@@ -6530,7 +7243,21 @@
         <w:rPr>
           <w:rFonts w:cs="Times New Roman"/>
         </w:rPr>
-        <w:t xml:space="preserve">with a Radial kernel. When we ran this configuration for a particular data set we got a very impressive result as depicted in </w:t>
+        <w:t xml:space="preserve">with a Radial kernel. When we ran this configuration for a </w:t>
+      </w:r>
+      <w:proofErr w:type="gramStart"/>
+      <w:r>
+        <w:rPr>
+          <w:rFonts w:cs="Times New Roman"/>
+        </w:rPr>
+        <w:t>particular data</w:t>
+      </w:r>
+      <w:proofErr w:type="gramEnd"/>
+      <w:r>
+        <w:rPr>
+          <w:rFonts w:cs="Times New Roman"/>
+        </w:rPr>
+        <w:t xml:space="preserve"> set we got a very impressive result as depicted in </w:t>
       </w:r>
       <w:r>
         <w:rPr>
@@ -6721,6 +7448,7 @@
               <w:jc w:val="center"/>
             </w:pPr>
             <w:r>
+              <w:lastRenderedPageBreak/>
               <w:t>1</w:t>
             </w:r>
           </w:p>
@@ -6849,7 +7577,49 @@
         <w:rPr>
           <w:rFonts w:cs="Times New Roman"/>
         </w:rPr>
-        <w:t xml:space="preserve">We made some interesting observations while we performed the classification using SVM. Even with high cost value (greater than 10) and low gamma values (less than 0.01), we get a large number of support vectors, almost 94% of the observations were touted as support vectors. We performed closer inspection and proposed that the the reason for this phenomenon may be the fact that the observations are very closely spaced. To test our hypothesis, we decided to test the performance on a linear kernel with a lower cost and gamma value, what was surprising was that the number of support vectors did not decrease by much, it dropped to 89%, but we took a huge hit on the overall accuracy and precision, going down from 65.43 to 61.24 and from 75.62 to 71.72 respectively. After this round of results, we came to the conclusion that the classes were randomly spaced, for a linear kernel to correctly classify with high accuracy. </w:t>
+        <w:t xml:space="preserve">We made some interesting observations while we performed the classification using SVM. Even with high cost value (greater than 10) and low gamma values (less than 0.01), we get </w:t>
+      </w:r>
+      <w:proofErr w:type="gramStart"/>
+      <w:r>
+        <w:rPr>
+          <w:rFonts w:cs="Times New Roman"/>
+        </w:rPr>
+        <w:t>a large number of</w:t>
+      </w:r>
+      <w:proofErr w:type="gramEnd"/>
+      <w:r>
+        <w:rPr>
+          <w:rFonts w:cs="Times New Roman"/>
+        </w:rPr>
+        <w:t xml:space="preserve"> support vectors, almost 94% of the observations were touted as support vectors. We performed closer inspection and proposed that the </w:t>
+      </w:r>
+      <w:proofErr w:type="spellStart"/>
+      <w:r>
+        <w:rPr>
+          <w:rFonts w:cs="Times New Roman"/>
+        </w:rPr>
+        <w:t>the</w:t>
+      </w:r>
+      <w:proofErr w:type="spellEnd"/>
+      <w:r>
+        <w:rPr>
+          <w:rFonts w:cs="Times New Roman"/>
+        </w:rPr>
+        <w:t xml:space="preserve"> reason for this phenomenon may be the fact that the observations are very closely spaced. To test our hypothesis, we decided to test the performance on a linear kernel with a lower cost and gamma value, what was surprising was that the number of support vectors did not decrease by much, it dropped to 89%, but we took a huge hit on the overall accuracy and precision, going down from 65.43 to 61.24 and from 75.62 to 71.72 respectively. After this round of results, we </w:t>
+      </w:r>
+      <w:proofErr w:type="gramStart"/>
+      <w:r>
+        <w:rPr>
+          <w:rFonts w:cs="Times New Roman"/>
+        </w:rPr>
+        <w:t>came to the conclusion</w:t>
+      </w:r>
+      <w:proofErr w:type="gramEnd"/>
+      <w:r>
+        <w:rPr>
+          <w:rFonts w:cs="Times New Roman"/>
+        </w:rPr>
+        <w:t xml:space="preserve"> that the classes were randomly spaced, for a linear kernel to correctly classify with high accuracy. </w:t>
       </w:r>
     </w:p>
     <w:p>
@@ -6862,7 +7632,6 @@
           <w:noProof/>
           <w:lang w:val="en-GB" w:eastAsia="en-GB"/>
         </w:rPr>
-        <w:lastRenderedPageBreak/>
         <w:drawing>
           <wp:inline distT="0" distB="0" distL="0" distR="0" wp14:anchorId="497E9C81" wp14:editId="1946CD11">
             <wp:extent cx="3712017" cy="2059940"/>
@@ -6871,7 +7640,7 @@
             <wp:cNvGraphicFramePr/>
             <a:graphic xmlns:a="http://schemas.openxmlformats.org/drawingml/2006/main">
               <a:graphicData uri="http://schemas.openxmlformats.org/drawingml/2006/chart">
-                <c:chart xmlns:c="http://schemas.openxmlformats.org/drawingml/2006/chart" xmlns:r="http://schemas.openxmlformats.org/officeDocument/2006/relationships" r:id="rId13"/>
+                <c:chart xmlns:c="http://schemas.openxmlformats.org/drawingml/2006/chart" xmlns:r="http://schemas.openxmlformats.org/officeDocument/2006/relationships" r:id="rId16"/>
               </a:graphicData>
             </a:graphic>
           </wp:inline>
@@ -6901,7 +7670,7 @@
         <w:rPr>
           <w:noProof/>
         </w:rPr>
-        <w:t>9</w:t>
+        <w:t>5</w:t>
       </w:r>
       <w:r>
         <w:rPr>
@@ -6923,14 +7692,44 @@
         <w:rPr>
           <w:rFonts w:cs="Times New Roman"/>
         </w:rPr>
-        <w:t xml:space="preserve">Next step in our process was to move to the radial kernel, which in theory should give us a better result. Our problem was compounded by the fact that the data set is anonymous. This allowed us no room to maneuver. We selected only those features that gave the maximum information gain, and even then faced the problem of categorical variables, with multitude of possible values. The radial kernel helped improve the result. We got a very good result as show above, with a high cost value and a low gamma value, but even then we had an issue with the number of support vectors, around 82%. Our final conclusion was that SVM is not a great method for this particular data set with its skewed distribution where one class made up 75% of the recorded observation, even methods like Over sampling or under sampling really don’t help as outlined by </w:t>
-      </w:r>
+        <w:t xml:space="preserve">Next step in our process was to move to the radial kernel, which in theory should give us a better result. Our problem was compounded by the fact that the data set is anonymous. This allowed us no room to maneuver. We selected only those features that gave the maximum information gain, and even </w:t>
+      </w:r>
+      <w:proofErr w:type="gramStart"/>
+      <w:r>
+        <w:rPr>
+          <w:rFonts w:cs="Times New Roman"/>
+        </w:rPr>
+        <w:t>then</w:t>
+      </w:r>
+      <w:proofErr w:type="gramEnd"/>
+      <w:r>
+        <w:rPr>
+          <w:rFonts w:cs="Times New Roman"/>
+        </w:rPr>
+        <w:t xml:space="preserve"> faced the problem of categorical variables, with multitude of possible values. The radial kernel helped improve the result. We got a very good result as show above, with a high cost value and a low gamma value, but even </w:t>
+      </w:r>
+      <w:proofErr w:type="gramStart"/>
+      <w:r>
+        <w:rPr>
+          <w:rFonts w:cs="Times New Roman"/>
+        </w:rPr>
+        <w:t>then</w:t>
+      </w:r>
+      <w:proofErr w:type="gramEnd"/>
+      <w:r>
+        <w:rPr>
+          <w:rFonts w:cs="Times New Roman"/>
+        </w:rPr>
+        <w:t xml:space="preserve"> we had an issue with the number of support vectors, around 82%. Our final conclusion was that SVM is not a great method for this particular data set with its skewed distribution where one class made up 75% of the recorded observation, even methods like Over sampling or under sampling really don’t help as outlined by </w:t>
+      </w:r>
+      <w:proofErr w:type="spellStart"/>
       <w:r>
         <w:rPr>
           <w:rFonts w:cs="Times New Roman"/>
         </w:rPr>
         <w:t>Japkowicz</w:t>
       </w:r>
+      <w:proofErr w:type="spellEnd"/>
       <w:r>
         <w:rPr>
           <w:rFonts w:cs="Times New Roman"/>
@@ -7013,7 +7812,22 @@
         <w:rPr>
           <w:rFonts w:eastAsiaTheme="minorEastAsia" w:cs="Times New Roman"/>
         </w:rPr>
-        <w:t xml:space="preserve">Random forests is a technique similar to the decision tree, where we construct many classification trees. Each classification tree gives a classification result which is termed as votes for the classification. The algorithm chooses the classification which has the most number of votes. At each node some </w:t>
+        <w:lastRenderedPageBreak/>
+        <w:t xml:space="preserve">Random forests </w:t>
+      </w:r>
+      <w:proofErr w:type="gramStart"/>
+      <w:r>
+        <w:rPr>
+          <w:rFonts w:eastAsiaTheme="minorEastAsia" w:cs="Times New Roman"/>
+        </w:rPr>
+        <w:t>is</w:t>
+      </w:r>
+      <w:proofErr w:type="gramEnd"/>
+      <w:r>
+        <w:rPr>
+          <w:rFonts w:eastAsiaTheme="minorEastAsia" w:cs="Times New Roman"/>
+        </w:rPr>
+        <w:t xml:space="preserve"> a technique similar to the decision tree, where we construct many classification trees. Each classification tree gives a classification result which is termed as votes for the classification. The algorithm chooses the classification which has the most number of votes. At each node some </w:t>
       </w:r>
       <w:r>
         <w:rPr>
@@ -7163,14 +7977,7 @@
         <w:rPr>
           <w:rFonts w:eastAsiaTheme="minorEastAsia" w:cs="Times New Roman"/>
         </w:rPr>
-        <w:t xml:space="preserve">. The random forest constructed can </w:t>
-      </w:r>
-      <w:r>
-        <w:rPr>
-          <w:rFonts w:eastAsiaTheme="minorEastAsia" w:cs="Times New Roman"/>
-        </w:rPr>
-        <w:lastRenderedPageBreak/>
-        <w:t xml:space="preserve">be stored and applied on new data for prediction. In some of the problems, the dataset will have large number of missing values and it acts as a major obstacle for many classification algorithms. But Random forests generally perform well on the datasets that contain missing values. </w:t>
+        <w:t xml:space="preserve">. The random forest constructed can be stored and applied on new data for prediction. In some of the problems, the dataset will have large number of missing values and it acts as a major obstacle for many classification algorithms. But Random forests generally perform well on the datasets that contain missing values. </w:t>
       </w:r>
     </w:p>
     <w:p>
@@ -7183,7 +7990,35 @@
         <w:rPr>
           <w:rFonts w:eastAsiaTheme="minorEastAsia" w:cs="Times New Roman"/>
         </w:rPr>
-        <w:t>In our problem the dataset we have is a large dataset with 114,000 observations with many missing values. Many of the variables in the dataset are discrete, categorical variables, also the data set has a large number of variables (131). Random forests algorithm would be a better choice to fit the data. The classification problem we have is also binary where we need to classify the data as yes or no (0 or 1). The dataset has huge class imbalance as well, where around 70% of the data is towards the class 1, which becomes a challenging task to train the data set without overfitting. All these reasons contributed to our choice of Random forest as a classification approach.</w:t>
+        <w:t xml:space="preserve">In our </w:t>
+      </w:r>
+      <w:proofErr w:type="gramStart"/>
+      <w:r>
+        <w:rPr>
+          <w:rFonts w:eastAsiaTheme="minorEastAsia" w:cs="Times New Roman"/>
+        </w:rPr>
+        <w:t>problem</w:t>
+      </w:r>
+      <w:proofErr w:type="gramEnd"/>
+      <w:r>
+        <w:rPr>
+          <w:rFonts w:eastAsiaTheme="minorEastAsia" w:cs="Times New Roman"/>
+        </w:rPr>
+        <w:t xml:space="preserve"> the dataset we have is a large dataset with 114,000 observations with many missing values. Many of the variables in the dataset are discrete, categorical variables, also the data set has </w:t>
+      </w:r>
+      <w:proofErr w:type="gramStart"/>
+      <w:r>
+        <w:rPr>
+          <w:rFonts w:eastAsiaTheme="minorEastAsia" w:cs="Times New Roman"/>
+        </w:rPr>
+        <w:t>a large number of</w:t>
+      </w:r>
+      <w:proofErr w:type="gramEnd"/>
+      <w:r>
+        <w:rPr>
+          <w:rFonts w:eastAsiaTheme="minorEastAsia" w:cs="Times New Roman"/>
+        </w:rPr>
+        <w:t xml:space="preserve"> variables (131). Random forests algorithm would be a better choice to fit the data. The classification problem we have is also binary where we need to classify the data as yes or no (0 or 1). The dataset has huge class imbalance as well, where around 70% of the data is towards the class 1, which becomes a challenging task to train the data set without overfitting. All these reasons contributed to our choice of Random forest as a classification approach.</w:t>
       </w:r>
     </w:p>
     <w:p>
@@ -7219,13 +8054,22 @@
           <w:rFonts w:eastAsiaTheme="minorEastAsia" w:cs="Times New Roman"/>
           <w:i/>
         </w:rPr>
-        <w:t>“randomForests</w:t>
-      </w:r>
+        <w:t>“</w:t>
+      </w:r>
+      <w:proofErr w:type="spellStart"/>
       <w:r>
         <w:rPr>
           <w:rFonts w:eastAsiaTheme="minorEastAsia" w:cs="Times New Roman"/>
           <w:i/>
         </w:rPr>
+        <w:t>randomForests</w:t>
+      </w:r>
+      <w:proofErr w:type="spellEnd"/>
+      <w:r>
+        <w:rPr>
+          <w:rFonts w:eastAsiaTheme="minorEastAsia" w:cs="Times New Roman"/>
+          <w:i/>
+        </w:rPr>
         <w:t>”</w:t>
       </w:r>
       <w:r>
@@ -7234,6 +8078,7 @@
         </w:rPr>
         <w:t xml:space="preserve"> package available in R to implement the Random forest algorithm. We have implemented the K fold cross validation to determine the optimal value for the number of split candidates (</w:t>
       </w:r>
+      <w:proofErr w:type="spellStart"/>
       <w:r>
         <w:rPr>
           <w:rFonts w:eastAsiaTheme="minorEastAsia" w:cs="Times New Roman"/>
@@ -7241,11 +8086,54 @@
         </w:rPr>
         <w:t>mtry</w:t>
       </w:r>
-      <w:r>
-        <w:rPr>
-          <w:rFonts w:eastAsiaTheme="minorEastAsia" w:cs="Times New Roman"/>
-        </w:rPr>
-        <w:t xml:space="preserve">). The training data is split into three folds and we trained with two folds &amp; cross validated with the other fold in each iteration. Then the average accuracy is used to determine the performance for a particular value of mtry. We tried for five values of mtry which are </w:t>
+      <w:proofErr w:type="spellEnd"/>
+      <w:r>
+        <w:rPr>
+          <w:rFonts w:eastAsiaTheme="minorEastAsia" w:cs="Times New Roman"/>
+        </w:rPr>
+        <w:t xml:space="preserve">). The training data is split into three folds and we trained with two folds &amp; cross validated with the other fold in each iteration. Then the average accuracy is used to determine the performance for a </w:t>
+      </w:r>
+      <w:proofErr w:type="gramStart"/>
+      <w:r>
+        <w:rPr>
+          <w:rFonts w:eastAsiaTheme="minorEastAsia" w:cs="Times New Roman"/>
+        </w:rPr>
+        <w:t>particular value</w:t>
+      </w:r>
+      <w:proofErr w:type="gramEnd"/>
+      <w:r>
+        <w:rPr>
+          <w:rFonts w:eastAsiaTheme="minorEastAsia" w:cs="Times New Roman"/>
+        </w:rPr>
+        <w:t xml:space="preserve"> of </w:t>
+      </w:r>
+      <w:proofErr w:type="spellStart"/>
+      <w:r>
+        <w:rPr>
+          <w:rFonts w:eastAsiaTheme="minorEastAsia" w:cs="Times New Roman"/>
+        </w:rPr>
+        <w:t>mtry</w:t>
+      </w:r>
+      <w:proofErr w:type="spellEnd"/>
+      <w:r>
+        <w:rPr>
+          <w:rFonts w:eastAsiaTheme="minorEastAsia" w:cs="Times New Roman"/>
+        </w:rPr>
+        <w:t xml:space="preserve">. We tried for five values of </w:t>
+      </w:r>
+      <w:proofErr w:type="spellStart"/>
+      <w:r>
+        <w:rPr>
+          <w:rFonts w:eastAsiaTheme="minorEastAsia" w:cs="Times New Roman"/>
+        </w:rPr>
+        <w:t>mtry</w:t>
+      </w:r>
+      <w:proofErr w:type="spellEnd"/>
+      <w:r>
+        <w:rPr>
+          <w:rFonts w:eastAsiaTheme="minorEastAsia" w:cs="Times New Roman"/>
+        </w:rPr>
+        <w:t xml:space="preserve"> which are </w:t>
       </w:r>
       <w:r>
         <w:rPr>
@@ -7272,6 +8160,7 @@
           <w:noProof/>
           <w:lang w:val="en-GB" w:eastAsia="en-GB"/>
         </w:rPr>
+        <w:lastRenderedPageBreak/>
         <w:drawing>
           <wp:inline distT="0" distB="0" distL="0" distR="0" wp14:anchorId="4C35D499" wp14:editId="4829E01A">
             <wp:extent cx="2425893" cy="1802640"/>
@@ -7290,7 +8179,7 @@
                     </pic:cNvPicPr>
                   </pic:nvPicPr>
                   <pic:blipFill>
-                    <a:blip r:embed="rId14"/>
+                    <a:blip r:embed="rId17"/>
                     <a:stretch>
                       <a:fillRect/>
                     </a:stretch>
@@ -7341,7 +8230,7 @@
         <w:rPr>
           <w:noProof/>
         </w:rPr>
-        <w:t>10</w:t>
+        <w:t>6</w:t>
       </w:r>
       <w:r>
         <w:rPr>
@@ -7382,6 +8271,7 @@
         </w:rPr>
         <w:t xml:space="preserve">When we tried for different values of </w:t>
       </w:r>
+      <w:proofErr w:type="spellStart"/>
       <w:r>
         <w:rPr>
           <w:rFonts w:eastAsiaTheme="minorEastAsia" w:cs="Times New Roman"/>
@@ -7389,12 +8279,14 @@
         </w:rPr>
         <w:t>mtry</w:t>
       </w:r>
+      <w:proofErr w:type="spellEnd"/>
       <w:r>
         <w:rPr>
           <w:rFonts w:eastAsiaTheme="minorEastAsia" w:cs="Times New Roman"/>
         </w:rPr>
         <w:t xml:space="preserve"> we identified that the accuracy was initially increasing as we increased the value of </w:t>
       </w:r>
+      <w:proofErr w:type="spellStart"/>
       <w:r>
         <w:rPr>
           <w:rFonts w:eastAsiaTheme="minorEastAsia" w:cs="Times New Roman"/>
@@ -7402,12 +8294,14 @@
         </w:rPr>
         <w:t>mtry</w:t>
       </w:r>
+      <w:proofErr w:type="spellEnd"/>
       <w:r>
         <w:rPr>
           <w:rFonts w:eastAsiaTheme="minorEastAsia" w:cs="Times New Roman"/>
         </w:rPr>
         <w:t xml:space="preserve">. After a certain point the there was no major change in the performance. The higher accuracy was achieved for </w:t>
       </w:r>
+      <w:proofErr w:type="spellStart"/>
       <w:r>
         <w:rPr>
           <w:rFonts w:eastAsiaTheme="minorEastAsia" w:cs="Times New Roman"/>
@@ -7415,6 +8309,7 @@
         </w:rPr>
         <w:t>mtry</w:t>
       </w:r>
+      <w:proofErr w:type="spellEnd"/>
       <w:r>
         <w:rPr>
           <w:rFonts w:eastAsiaTheme="minorEastAsia" w:cs="Times New Roman"/>
@@ -7465,6 +8360,7 @@
         </w:rPr>
         <w:t xml:space="preserve">. We selected the value of </w:t>
       </w:r>
+      <w:proofErr w:type="spellStart"/>
       <w:r>
         <w:rPr>
           <w:rFonts w:eastAsiaTheme="minorEastAsia" w:cs="Times New Roman"/>
@@ -7472,6 +8368,7 @@
         </w:rPr>
         <w:t>mtry</w:t>
       </w:r>
+      <w:proofErr w:type="spellEnd"/>
       <w:r>
         <w:rPr>
           <w:rFonts w:eastAsiaTheme="minorEastAsia" w:cs="Times New Roman"/>
@@ -7679,7 +8576,6 @@
         <w:rPr>
           <w:rFonts w:eastAsiaTheme="minorEastAsia"/>
         </w:rPr>
-        <w:lastRenderedPageBreak/>
         <w:t>Decision Trees with Boosting</w:t>
       </w:r>
       <w:bookmarkEnd w:id="33"/>
@@ -7694,7 +8590,35 @@
         <w:rPr>
           <w:rFonts w:eastAsiaTheme="minorEastAsia" w:cs="Times New Roman"/>
         </w:rPr>
-        <w:t xml:space="preserve">The dataset in our problem has more missing values and huge class imbalance in it. Because of the class imbalance, the model was biased towards one class. Therefore, the use of boosting approach could potentially perform better.  In this case, the general framework of the boosting depends on the iterative selection of wrongly classified data points.  Similar to the random forest in its sampling methods for each of the decision tree constructed, boosting methods tends to add more weights to the training examples that were misclassified after a particular round.  In other words, after a boosting round is complete, data points with larger weights have a higher probability of being selected for next boosting round.  In this case, the final ensemble is obtained by aggregating the base classifiers obtained from each boosting round </w:t>
+        <w:t xml:space="preserve">The dataset in our problem has more missing values and huge class imbalance in it. Because of the class imbalance, the model was biased towards one class. Therefore, the use of boosting approach could potentially perform better.  In this case, the general framework of the boosting depends on the iterative selection of wrongly classified data points.  </w:t>
+      </w:r>
+      <w:proofErr w:type="gramStart"/>
+      <w:r>
+        <w:rPr>
+          <w:rFonts w:eastAsiaTheme="minorEastAsia" w:cs="Times New Roman"/>
+        </w:rPr>
+        <w:t>Similar to</w:t>
+      </w:r>
+      <w:proofErr w:type="gramEnd"/>
+      <w:r>
+        <w:rPr>
+          <w:rFonts w:eastAsiaTheme="minorEastAsia" w:cs="Times New Roman"/>
+        </w:rPr>
+        <w:t xml:space="preserve"> the random forest in its sampling methods for each of the decision tree constructed, boosting methods tends to add more weights to the training examples that were misclassified after a particular round.  In other words, after a boosting round is complete, data points with larger weights have a higher probability of being selected for next boosting </w:t>
+      </w:r>
+      <w:proofErr w:type="gramStart"/>
+      <w:r>
+        <w:rPr>
+          <w:rFonts w:eastAsiaTheme="minorEastAsia" w:cs="Times New Roman"/>
+        </w:rPr>
+        <w:t>round</w:t>
+      </w:r>
+      <w:proofErr w:type="gramEnd"/>
+      <w:r>
+        <w:rPr>
+          <w:rFonts w:eastAsiaTheme="minorEastAsia" w:cs="Times New Roman"/>
+        </w:rPr>
+        <w:t xml:space="preserve">.  In this case, the final ensemble is obtained by aggregating the base classifiers obtained from each boosting round </w:t>
       </w:r>
       <w:r>
         <w:rPr>
@@ -7802,7 +8726,23 @@
           <w:rFonts w:eastAsiaTheme="minorEastAsia" w:cs="Times New Roman"/>
           <w:i/>
         </w:rPr>
-        <w:t>“gbm”</w:t>
+        <w:t>“</w:t>
+      </w:r>
+      <w:proofErr w:type="spellStart"/>
+      <w:r>
+        <w:rPr>
+          <w:rFonts w:eastAsiaTheme="minorEastAsia" w:cs="Times New Roman"/>
+          <w:i/>
+        </w:rPr>
+        <w:t>gbm</w:t>
+      </w:r>
+      <w:proofErr w:type="spellEnd"/>
+      <w:r>
+        <w:rPr>
+          <w:rFonts w:eastAsiaTheme="minorEastAsia" w:cs="Times New Roman"/>
+          <w:i/>
+        </w:rPr>
+        <w:t>”</w:t>
       </w:r>
       <w:r>
         <w:rPr>
@@ -7810,18 +8750,40 @@
         </w:rPr>
         <w:t xml:space="preserve"> in R which is an implementation of Freund and </w:t>
       </w:r>
-      <w:r>
-        <w:rPr>
-          <w:rFonts w:eastAsiaTheme="minorEastAsia" w:cs="Times New Roman"/>
-        </w:rPr>
-        <w:t>Schapire's AdaBoost algorithm</w:t>
-      </w:r>
+      <w:proofErr w:type="spellStart"/>
+      <w:r>
+        <w:rPr>
+          <w:rFonts w:eastAsiaTheme="minorEastAsia" w:cs="Times New Roman"/>
+        </w:rPr>
+        <w:t>Schapire's</w:t>
+      </w:r>
+      <w:proofErr w:type="spellEnd"/>
       <w:r>
         <w:rPr>
           <w:rFonts w:eastAsiaTheme="minorEastAsia" w:cs="Times New Roman"/>
         </w:rPr>
         <w:t xml:space="preserve"> </w:t>
       </w:r>
+      <w:proofErr w:type="spellStart"/>
+      <w:r>
+        <w:rPr>
+          <w:rFonts w:eastAsiaTheme="minorEastAsia" w:cs="Times New Roman"/>
+        </w:rPr>
+        <w:t>AdaBoost</w:t>
+      </w:r>
+      <w:proofErr w:type="spellEnd"/>
+      <w:r>
+        <w:rPr>
+          <w:rFonts w:eastAsiaTheme="minorEastAsia" w:cs="Times New Roman"/>
+        </w:rPr>
+        <w:t xml:space="preserve"> algorithm</w:t>
+      </w:r>
+      <w:r>
+        <w:rPr>
+          <w:rFonts w:eastAsiaTheme="minorEastAsia" w:cs="Times New Roman"/>
+        </w:rPr>
+        <w:t xml:space="preserve"> </w:t>
+      </w:r>
       <w:r>
         <w:rPr>
           <w:rFonts w:eastAsiaTheme="minorEastAsia" w:cs="Times New Roman"/>
@@ -7886,7 +8848,21 @@
         <w:rPr>
           <w:rFonts w:eastAsiaTheme="minorEastAsia" w:cs="Times New Roman"/>
         </w:rPr>
-        <w:t xml:space="preserve">. The package has implementations with the Adaboost’s exponential loss function </w:t>
+        <w:t xml:space="preserve">. The package has implementations with the </w:t>
+      </w:r>
+      <w:proofErr w:type="spellStart"/>
+      <w:r>
+        <w:rPr>
+          <w:rFonts w:eastAsiaTheme="minorEastAsia" w:cs="Times New Roman"/>
+        </w:rPr>
+        <w:t>Adaboost’s</w:t>
+      </w:r>
+      <w:proofErr w:type="spellEnd"/>
+      <w:r>
+        <w:rPr>
+          <w:rFonts w:eastAsiaTheme="minorEastAsia" w:cs="Times New Roman"/>
+        </w:rPr>
+        <w:t xml:space="preserve"> exponential loss function </w:t>
       </w:r>
       <w:r>
         <w:rPr>
@@ -7958,7 +8934,14 @@
         <w:rPr>
           <w:rFonts w:eastAsiaTheme="minorEastAsia" w:cs="Times New Roman"/>
         </w:rPr>
-        <w:t xml:space="preserve">. With exponential loss, penalizing the misclassifications with large values would improve the performance. </w:t>
+        <w:t xml:space="preserve">. With </w:t>
+      </w:r>
+      <w:r>
+        <w:rPr>
+          <w:rFonts w:eastAsiaTheme="minorEastAsia" w:cs="Times New Roman"/>
+        </w:rPr>
+        <w:lastRenderedPageBreak/>
+        <w:t xml:space="preserve">exponential loss, penalizing the misclassifications with large values would improve the performance. </w:t>
       </w:r>
     </w:p>
     <w:p>
@@ -7990,7 +8973,7 @@
                     </pic:cNvPicPr>
                   </pic:nvPicPr>
                   <pic:blipFill>
-                    <a:blip r:embed="rId15"/>
+                    <a:blip r:embed="rId18"/>
                     <a:stretch>
                       <a:fillRect/>
                     </a:stretch>
@@ -8040,7 +9023,7 @@
         <w:rPr>
           <w:noProof/>
         </w:rPr>
-        <w:t>11</w:t>
+        <w:t>7</w:t>
       </w:r>
       <w:r>
         <w:rPr>
@@ -8076,8 +9059,17 @@
           <w:rFonts w:eastAsiaTheme="minorEastAsia" w:cs="Times New Roman"/>
           <w:i/>
         </w:rPr>
-        <w:t>“gbm</w:t>
-      </w:r>
+        <w:t>“</w:t>
+      </w:r>
+      <w:proofErr w:type="spellStart"/>
+      <w:r>
+        <w:rPr>
+          <w:rFonts w:eastAsiaTheme="minorEastAsia" w:cs="Times New Roman"/>
+          <w:i/>
+        </w:rPr>
+        <w:t>gbm</w:t>
+      </w:r>
+      <w:proofErr w:type="spellEnd"/>
       <w:r>
         <w:rPr>
           <w:rFonts w:eastAsiaTheme="minorEastAsia" w:cs="Times New Roman"/>
@@ -8206,7 +9198,21 @@
         <w:rPr>
           <w:rFonts w:eastAsiaTheme="minorEastAsia" w:cs="Times New Roman"/>
         </w:rPr>
-        <w:t xml:space="preserve"> shows the performance of the gbm model on the different folds of training data for different values of interaction depth parameter. The accuracy was initially increasing as the depth value increases and then it decreased after a certain value. The accuracy was high with the depth value of 10. </w:t>
+        <w:t xml:space="preserve"> shows the performance of the </w:t>
+      </w:r>
+      <w:proofErr w:type="spellStart"/>
+      <w:r>
+        <w:rPr>
+          <w:rFonts w:eastAsiaTheme="minorEastAsia" w:cs="Times New Roman"/>
+        </w:rPr>
+        <w:t>gbm</w:t>
+      </w:r>
+      <w:proofErr w:type="spellEnd"/>
+      <w:r>
+        <w:rPr>
+          <w:rFonts w:eastAsiaTheme="minorEastAsia" w:cs="Times New Roman"/>
+        </w:rPr>
+        <w:t xml:space="preserve"> model on the different folds of training data for different values of interaction depth parameter. The accuracy was initially increasing as the depth value increases and then it decreased after a certain value. The accuracy was high with the depth value of 10. </w:t>
       </w:r>
     </w:p>
     <w:p>
@@ -8214,7 +9220,6 @@
         <w:pStyle w:val="Caption"/>
       </w:pPr>
       <w:r>
-        <w:lastRenderedPageBreak/>
         <w:t xml:space="preserve">Table </w:t>
       </w:r>
       <w:r>
@@ -8401,7 +9406,21 @@
         <w:rPr>
           <w:rFonts w:eastAsiaTheme="minorEastAsia" w:cs="Times New Roman"/>
         </w:rPr>
-        <w:t>We achieved an accuracy of 77.1% and F1 score of 86.5 on the test data. The boosting model gave the best performance when compared to the other algorithms as it was able to handle the class imbalance that was present in the data. The algorithm was also faster than other methods with a better performance overall.</w:t>
+        <w:t xml:space="preserve">We achieved an accuracy of 77.1% and F1 score of 86.5 on the test data. The boosting model gave the best performance when compared to the other algorithms as it </w:t>
+      </w:r>
+      <w:proofErr w:type="gramStart"/>
+      <w:r>
+        <w:rPr>
+          <w:rFonts w:eastAsiaTheme="minorEastAsia" w:cs="Times New Roman"/>
+        </w:rPr>
+        <w:t>was able to</w:t>
+      </w:r>
+      <w:proofErr w:type="gramEnd"/>
+      <w:r>
+        <w:rPr>
+          <w:rFonts w:eastAsiaTheme="minorEastAsia" w:cs="Times New Roman"/>
+        </w:rPr>
+        <w:t xml:space="preserve"> handle the class imbalance that was present in the data. The algorithm was also faster than other methods with a better performance overall.</w:t>
       </w:r>
     </w:p>
     <w:p>
@@ -8460,7 +9479,42 @@
         <w:rPr>
           <w:rFonts w:cs="Times New Roman"/>
         </w:rPr>
-        <w:t xml:space="preserve">.  The idea is that the perceptron computes its output value by performing a weighted sum on its inputs minus a bias factor.   In our particular problem, each output node is assigned a function that ranges from 0 to 1 depending on the input value.  In this case, the task is to determine how to assign weights to each individual node, such that at the end, the model is able to correctly classify a given data set. As we worked on the model development aspect of </w:t>
+        <w:t xml:space="preserve">.  The idea is that the perceptron computes its output value by performing a weighted sum on its inputs minus a bias factor.   In our </w:t>
+      </w:r>
+      <w:proofErr w:type="gramStart"/>
+      <w:r>
+        <w:rPr>
+          <w:rFonts w:cs="Times New Roman"/>
+        </w:rPr>
+        <w:t>particular problem</w:t>
+      </w:r>
+      <w:proofErr w:type="gramEnd"/>
+      <w:r>
+        <w:rPr>
+          <w:rFonts w:cs="Times New Roman"/>
+        </w:rPr>
+        <w:t xml:space="preserve">, each output node is assigned a </w:t>
+      </w:r>
+      <w:r>
+        <w:rPr>
+          <w:rFonts w:cs="Times New Roman"/>
+        </w:rPr>
+        <w:lastRenderedPageBreak/>
+        <w:t xml:space="preserve">function that ranges from 0 to 1 depending on the input value.  In this case, the task is to determine how to assign weights to each individual node, such that at the end, the model </w:t>
+      </w:r>
+      <w:proofErr w:type="gramStart"/>
+      <w:r>
+        <w:rPr>
+          <w:rFonts w:cs="Times New Roman"/>
+        </w:rPr>
+        <w:t>is able to</w:t>
+      </w:r>
+      <w:proofErr w:type="gramEnd"/>
+      <w:r>
+        <w:rPr>
+          <w:rFonts w:cs="Times New Roman"/>
+        </w:rPr>
+        <w:t xml:space="preserve"> correctly classify a given data set. As we worked on the model development aspect of </w:t>
       </w:r>
       <w:r>
         <w:rPr>
@@ -8581,6 +9635,7 @@
         </w:rPr>
         <w:t xml:space="preserve">. This was then passed to the Hidden Layer of the input Neural Network. Each of the Neural Network activation unit was a logistic sigmoid function and we used 100 such activation units to train the neural network. The reason we used logistic sigmoid as the activation unit and not </w:t>
       </w:r>
+      <w:proofErr w:type="spellStart"/>
       <w:r>
         <w:rPr>
           <w:rFonts w:cs="Times New Roman"/>
@@ -8588,11 +9643,40 @@
         </w:rPr>
         <w:t>tanh</w:t>
       </w:r>
-      <w:r>
-        <w:rPr>
-          <w:rFonts w:cs="Times New Roman"/>
-        </w:rPr>
-        <w:t xml:space="preserve"> a.k.a hyperbolic tangent activation was because we wanted the output to be ranged from [-1,1]. This would make it easier for the output not to have any bias parameter and simply use 0 as the threshold for classification. Also logistic</w:t>
+      <w:proofErr w:type="spellEnd"/>
+      <w:r>
+        <w:rPr>
+          <w:rFonts w:cs="Times New Roman"/>
+        </w:rPr>
+        <w:t xml:space="preserve"> </w:t>
+      </w:r>
+      <w:proofErr w:type="spellStart"/>
+      <w:r>
+        <w:rPr>
+          <w:rFonts w:cs="Times New Roman"/>
+        </w:rPr>
+        <w:t>a.k.a</w:t>
+      </w:r>
+      <w:proofErr w:type="spellEnd"/>
+      <w:r>
+        <w:rPr>
+          <w:rFonts w:cs="Times New Roman"/>
+        </w:rPr>
+        <w:t xml:space="preserve"> hyperbolic tangent activation was because we wanted the output to be ranged from [-1,1]. This would make it easier for the output not to have any bias parameter and simply use 0 as the threshold for classification. </w:t>
+      </w:r>
+      <w:proofErr w:type="gramStart"/>
+      <w:r>
+        <w:rPr>
+          <w:rFonts w:cs="Times New Roman"/>
+        </w:rPr>
+        <w:t>Also</w:t>
+      </w:r>
+      <w:proofErr w:type="gramEnd"/>
+      <w:r>
+        <w:rPr>
+          <w:rFonts w:cs="Times New Roman"/>
+        </w:rPr>
+        <w:t xml:space="preserve"> logistic</w:t>
       </w:r>
       <w:r>
         <w:rPr>
@@ -8604,8 +9688,23 @@
         <w:rPr>
           <w:rFonts w:cs="Times New Roman"/>
         </w:rPr>
-        <w:t xml:space="preserve"> representing the softmax function and we wanted a “soft thresholding” as compared to </w:t>
-      </w:r>
+        <w:t xml:space="preserve"> representing the </w:t>
+      </w:r>
+      <w:proofErr w:type="spellStart"/>
+      <w:r>
+        <w:rPr>
+          <w:rFonts w:cs="Times New Roman"/>
+        </w:rPr>
+        <w:t>softmax</w:t>
+      </w:r>
+      <w:proofErr w:type="spellEnd"/>
+      <w:r>
+        <w:rPr>
+          <w:rFonts w:cs="Times New Roman"/>
+        </w:rPr>
+        <w:t xml:space="preserve"> function and we wanted a “soft thresholding” as compared to </w:t>
+      </w:r>
+      <w:proofErr w:type="spellStart"/>
       <w:r>
         <w:rPr>
           <w:rFonts w:cs="Times New Roman"/>
@@ -8613,6 +9712,7 @@
         </w:rPr>
         <w:t>tanh</w:t>
       </w:r>
+      <w:proofErr w:type="spellEnd"/>
       <w:r>
         <w:rPr>
           <w:rFonts w:cs="Times New Roman"/>
@@ -8625,6 +9725,7 @@
         </w:rPr>
         <w:t xml:space="preserve">lower values of </w:t>
       </w:r>
+      <w:proofErr w:type="spellStart"/>
       <w:r>
         <w:rPr>
           <w:rFonts w:cs="Times New Roman"/>
@@ -8632,6 +9733,7 @@
         </w:rPr>
         <w:t>tanh</w:t>
       </w:r>
+      <w:proofErr w:type="spellEnd"/>
       <w:r>
         <w:rPr>
           <w:rFonts w:cs="Times New Roman"/>
@@ -8642,7 +9744,21 @@
         <w:rPr>
           <w:rFonts w:cs="Times New Roman"/>
         </w:rPr>
-        <w:t xml:space="preserve">  Furthermore, 60 epochs were used, which represents the number of times our particular set of training vectors were used to update the weights of the neural network.</w:t>
+        <w:t xml:space="preserve">  Furthermore, 60 epochs were used, which represents the number of times our </w:t>
+      </w:r>
+      <w:proofErr w:type="gramStart"/>
+      <w:r>
+        <w:rPr>
+          <w:rFonts w:cs="Times New Roman"/>
+        </w:rPr>
+        <w:t>particular set</w:t>
+      </w:r>
+      <w:proofErr w:type="gramEnd"/>
+      <w:r>
+        <w:rPr>
+          <w:rFonts w:cs="Times New Roman"/>
+        </w:rPr>
+        <w:t xml:space="preserve"> of training vectors were used to update the weights of the neural network.</w:t>
       </w:r>
     </w:p>
     <w:p>
@@ -8656,7 +9772,6 @@
           <w:noProof/>
           <w:lang w:val="en-GB" w:eastAsia="en-GB"/>
         </w:rPr>
-        <w:lastRenderedPageBreak/>
         <w:drawing>
           <wp:inline distT="0" distB="0" distL="0" distR="0" wp14:anchorId="2E350CAD" wp14:editId="443407B6">
             <wp:extent cx="3337278" cy="2188788"/>
@@ -8675,7 +9790,7 @@
                     </pic:cNvPicPr>
                   </pic:nvPicPr>
                   <pic:blipFill>
-                    <a:blip r:embed="rId16">
+                    <a:blip r:embed="rId19">
                       <a:extLst>
                         <a:ext uri="{28A0092B-C50C-407E-A947-70E740481C1C}">
                           <a14:useLocalDpi xmlns:a14="http://schemas.microsoft.com/office/drawing/2010/main" val="0"/>
@@ -8732,7 +9847,7 @@
         <w:rPr>
           <w:noProof/>
         </w:rPr>
-        <w:t>12</w:t>
+        <w:t>8</w:t>
       </w:r>
       <w:r>
         <w:rPr>
@@ -8760,7 +9875,14 @@
         <w:rPr>
           <w:rFonts w:cs="Times New Roman"/>
         </w:rPr>
-        <w:t xml:space="preserve">The Neural Net model with features  </w:t>
+        <w:t xml:space="preserve">The Neural Net model with </w:t>
+      </w:r>
+      <w:proofErr w:type="gramStart"/>
+      <w:r>
+        <w:rPr>
+          <w:rFonts w:cs="Times New Roman"/>
+        </w:rPr>
+        <w:t xml:space="preserve">features  </w:t>
       </w:r>
       <m:oMath>
         <m:r>
@@ -8769,6 +9891,7 @@
           </w:rPr>
           <m:t>x</m:t>
         </m:r>
+        <w:proofErr w:type="gramEnd"/>
         <m:r>
           <w:rPr>
             <w:rFonts w:ascii="Cambria Math" w:hAnsi="Cambria Math" w:cs="Times New Roman"/>
@@ -8853,7 +9976,21 @@
         <w:rPr>
           <w:rFonts w:cs="Times New Roman"/>
         </w:rPr>
-        <w:t xml:space="preserve"> which indicates whether the claim could or could not be accelerated. The Neural Network, with one layer of sigmoidal hidden units  had </w:t>
+        <w:t xml:space="preserve"> which indicates whether the claim could or could not be accelerated. The Neural Network, with one layer of sigmoidal hidden </w:t>
+      </w:r>
+      <w:proofErr w:type="gramStart"/>
+      <w:r>
+        <w:rPr>
+          <w:rFonts w:cs="Times New Roman"/>
+        </w:rPr>
+        <w:t>units  had</w:t>
+      </w:r>
+      <w:proofErr w:type="gramEnd"/>
+      <w:r>
+        <w:rPr>
+          <w:rFonts w:cs="Times New Roman"/>
+        </w:rPr>
+        <w:t xml:space="preserve"> </w:t>
       </w:r>
       <m:oMath>
         <m:sSup>
@@ -8963,14 +10100,28 @@
         <w:rPr>
           <w:rFonts w:cs="Times New Roman"/>
         </w:rPr>
-        <w:t xml:space="preserve">mapping from its inputs to its hidden units. The output layer that predicts the output  </w:t>
+        <w:t xml:space="preserve">mapping from its inputs to its hidden units. The output layer that predicts the </w:t>
+      </w:r>
+      <w:proofErr w:type="gramStart"/>
+      <w:r>
+        <w:rPr>
+          <w:rFonts w:cs="Times New Roman"/>
+        </w:rPr>
+        <w:t xml:space="preserve">output  </w:t>
       </w:r>
       <m:oMath>
         <m:r>
           <w:rPr>
             <w:rFonts w:ascii="Cambria Math" w:hAnsi="Cambria Math" w:cs="Times New Roman"/>
           </w:rPr>
-          <m:t>P(y</m:t>
+          <m:t>P</m:t>
+        </m:r>
+        <w:proofErr w:type="gramEnd"/>
+        <m:r>
+          <w:rPr>
+            <w:rFonts w:ascii="Cambria Math" w:hAnsi="Cambria Math" w:cs="Times New Roman"/>
+          </w:rPr>
+          <m:t>(y</m:t>
         </m:r>
         <m:r>
           <w:rPr>
@@ -9809,7 +10960,6 @@
           <w:noProof/>
           <w:lang w:val="en-GB" w:eastAsia="en-GB"/>
         </w:rPr>
-        <w:lastRenderedPageBreak/>
         <w:drawing>
           <wp:inline distT="0" distB="0" distL="0" distR="0" wp14:anchorId="1B18BA2B" wp14:editId="1EAAD06D">
             <wp:extent cx="4166235" cy="1159068"/>
@@ -9828,7 +10978,7 @@
                     </pic:cNvPicPr>
                   </pic:nvPicPr>
                   <pic:blipFill>
-                    <a:blip r:embed="rId17">
+                    <a:blip r:embed="rId20">
                       <a:extLst>
                         <a:ext uri="{28A0092B-C50C-407E-A947-70E740481C1C}">
                           <a14:useLocalDpi xmlns:a14="http://schemas.microsoft.com/office/drawing/2010/main" val="0"/>
@@ -9883,7 +11033,7 @@
         <w:rPr>
           <w:noProof/>
         </w:rPr>
-        <w:t>13</w:t>
+        <w:t>9</w:t>
       </w:r>
       <w:r>
         <w:rPr>
@@ -9941,7 +11091,21 @@
         <w:rPr>
           <w:rFonts w:cs="Times New Roman"/>
         </w:rPr>
-        <w:t xml:space="preserve"> Levenburg-Marquardt.</w:t>
+        <w:t xml:space="preserve"> </w:t>
+      </w:r>
+      <w:proofErr w:type="spellStart"/>
+      <w:r>
+        <w:rPr>
+          <w:rFonts w:cs="Times New Roman"/>
+        </w:rPr>
+        <w:t>Levenburg</w:t>
+      </w:r>
+      <w:proofErr w:type="spellEnd"/>
+      <w:r>
+        <w:rPr>
+          <w:rFonts w:cs="Times New Roman"/>
+        </w:rPr>
+        <w:t>-Marquardt.</w:t>
       </w:r>
       <w:r>
         <w:rPr>
@@ -9953,7 +11117,14 @@
         <w:rPr>
           <w:rFonts w:cs="Times New Roman"/>
         </w:rPr>
-        <w:t xml:space="preserve"> algorithm basically predicts the least curve fitting model by finding the MSE which is given by  </w:t>
+        <w:t xml:space="preserve"> algorithm basically predicts the least curve fitting model by finding the MSE which is given </w:t>
+      </w:r>
+      <w:proofErr w:type="gramStart"/>
+      <w:r>
+        <w:rPr>
+          <w:rFonts w:cs="Times New Roman"/>
+        </w:rPr>
+        <w:t xml:space="preserve">by  </w:t>
       </w:r>
       <m:oMath>
         <m:r>
@@ -9962,6 +11133,7 @@
           </w:rPr>
           <m:t>S</m:t>
         </m:r>
+        <w:proofErr w:type="gramEnd"/>
         <m:d>
           <m:dPr>
             <m:ctrlPr>
@@ -10234,7 +11406,21 @@
         <w:rPr>
           <w:rFonts w:eastAsiaTheme="minorEastAsia" w:cs="Times New Roman"/>
         </w:rPr>
-        <w:t xml:space="preserve"> and also that</w:t>
+        <w:t xml:space="preserve"> </w:t>
+      </w:r>
+      <w:proofErr w:type="gramStart"/>
+      <w:r>
+        <w:rPr>
+          <w:rFonts w:eastAsiaTheme="minorEastAsia" w:cs="Times New Roman"/>
+        </w:rPr>
+        <w:t>and also</w:t>
+      </w:r>
+      <w:proofErr w:type="gramEnd"/>
+      <w:r>
+        <w:rPr>
+          <w:rFonts w:eastAsiaTheme="minorEastAsia" w:cs="Times New Roman"/>
+        </w:rPr>
+        <w:t xml:space="preserve"> that</w:t>
       </w:r>
       <w:r>
         <w:rPr>
@@ -10364,6 +11550,7 @@
           <w:noProof/>
           <w:lang w:val="en-GB" w:eastAsia="en-GB"/>
         </w:rPr>
+        <w:lastRenderedPageBreak/>
         <w:drawing>
           <wp:inline distT="0" distB="0" distL="0" distR="0" wp14:anchorId="1A0AA00B" wp14:editId="24AA938D">
             <wp:extent cx="2655487" cy="2402840"/>
@@ -10382,7 +11569,7 @@
                     </pic:cNvPicPr>
                   </pic:nvPicPr>
                   <pic:blipFill>
-                    <a:blip r:embed="rId18" cstate="print">
+                    <a:blip r:embed="rId21" cstate="print">
                       <a:extLst>
                         <a:ext uri="{28A0092B-C50C-407E-A947-70E740481C1C}">
                           <a14:useLocalDpi xmlns:a14="http://schemas.microsoft.com/office/drawing/2010/main" val="0"/>
@@ -10442,7 +11629,7 @@
         <w:rPr>
           <w:noProof/>
         </w:rPr>
-        <w:t>14</w:t>
+        <w:t>10</w:t>
       </w:r>
       <w:r>
         <w:rPr>
@@ -10632,7 +11819,6 @@
           <w:noProof/>
           <w:lang w:val="en-GB" w:eastAsia="en-GB"/>
         </w:rPr>
-        <w:lastRenderedPageBreak/>
         <w:drawing>
           <wp:inline distT="0" distB="0" distL="0" distR="0" wp14:anchorId="3EEB3BA0" wp14:editId="615B33D4">
             <wp:extent cx="3079098" cy="2836186"/>
@@ -10651,7 +11837,7 @@
                     </pic:cNvPicPr>
                   </pic:nvPicPr>
                   <pic:blipFill>
-                    <a:blip r:embed="rId19" cstate="print">
+                    <a:blip r:embed="rId22" cstate="print">
                       <a:extLst>
                         <a:ext uri="{28A0092B-C50C-407E-A947-70E740481C1C}">
                           <a14:useLocalDpi xmlns:a14="http://schemas.microsoft.com/office/drawing/2010/main" val="0"/>
@@ -10710,7 +11896,7 @@
         <w:rPr>
           <w:noProof/>
         </w:rPr>
-        <w:t>15</w:t>
+        <w:t>11</w:t>
       </w:r>
       <w:r>
         <w:rPr>
@@ -10818,6 +12004,7 @@
           <w:noProof/>
           <w:lang w:val="en-GB" w:eastAsia="en-GB"/>
         </w:rPr>
+        <w:lastRenderedPageBreak/>
         <w:drawing>
           <wp:inline distT="0" distB="0" distL="0" distR="0" wp14:anchorId="02E02988" wp14:editId="6CA5EDE4">
             <wp:extent cx="2680335" cy="2035241"/>
@@ -10836,7 +12023,7 @@
                     </pic:cNvPicPr>
                   </pic:nvPicPr>
                   <pic:blipFill>
-                    <a:blip r:embed="rId20" cstate="print">
+                    <a:blip r:embed="rId23" cstate="print">
                       <a:extLst>
                         <a:ext uri="{28A0092B-C50C-407E-A947-70E740481C1C}">
                           <a14:useLocalDpi xmlns:a14="http://schemas.microsoft.com/office/drawing/2010/main" val="0"/>
@@ -10896,7 +12083,7 @@
         <w:rPr>
           <w:noProof/>
         </w:rPr>
-        <w:t>16</w:t>
+        <w:t>12</w:t>
       </w:r>
       <w:r>
         <w:rPr>
@@ -11119,14 +12306,37 @@
       </w:pPr>
       <w:bookmarkStart w:id="43" w:name="_Toc480647207"/>
       <w:r>
-        <w:lastRenderedPageBreak/>
         <w:t>Overall Performance</w:t>
       </w:r>
       <w:bookmarkEnd w:id="43"/>
     </w:p>
     <w:p>
       <w:r>
-        <w:t>The performance of our dataset was deemed satisfactory.  As mentioned in the introduction, the difference in log loss between the top Kaggle performer and the median was approximately 0.05. Thus, we knew that any marginal gain in performance for the accuracy measure over the testing set would be important.  In this case, we observed that class imbalance is an important characteristic of our data set, since much fewer data points were selected for additional information (i.e. 0’s), which resulted in some difficulty being able to construct the models and having enough data points to correctly determine the parameters needed.  Furthermore, given that in order to be able to run some of the data models (given CPU memory constraints), samples were taken from the original data set.  In this case, we hypothesize that models that could potentially reduce the amount of bias would perform best.  Therefore, initially we thought that ensemble-based methods would give the best results, such the combination Friedman Gradient Boosting/AdaBoost and Random Forest algorithms.</w:t>
+        <w:t xml:space="preserve">The performance of our dataset was deemed satisfactory.  As mentioned in the introduction, the difference in log loss between the top </w:t>
+      </w:r>
+      <w:proofErr w:type="spellStart"/>
+      <w:r>
+        <w:t>Kaggle</w:t>
+      </w:r>
+      <w:proofErr w:type="spellEnd"/>
+      <w:r>
+        <w:t xml:space="preserve"> performer and the median was approximately 0.05. Thus, we knew that any marginal gain in performance for the accuracy measure over the testing set would be important.  In this case, we observed that class imbalance is an important characteristic of our data set, since much fewer data points were selected for additional information (i.e. 0’s), which resulted in some difficulty being able to construct the models and having enough data points to correctly determine the parameters needed.  Furthermore, given that </w:t>
+      </w:r>
+      <w:proofErr w:type="gramStart"/>
+      <w:r>
+        <w:t>in order to</w:t>
+      </w:r>
+      <w:proofErr w:type="gramEnd"/>
+      <w:r>
+        <w:t xml:space="preserve"> be able to run some of the data models (given CPU memory constraints), samples were taken from the original data set.  In this case, we hypothesize that models that could potentially reduce the amount of bias would perform best.  Therefore, initially we thought that ensemble-based methods would give the best results, such the combination Friedman Gradient Boosting/</w:t>
+      </w:r>
+      <w:proofErr w:type="spellStart"/>
+      <w:r>
+        <w:t>AdaBoost</w:t>
+      </w:r>
+      <w:proofErr w:type="spellEnd"/>
+      <w:r>
+        <w:t xml:space="preserve"> and Random Forest algorithms.</w:t>
       </w:r>
     </w:p>
     <w:p>
@@ -11155,7 +12365,27 @@
         <w:fldChar w:fldCharType="end"/>
       </w:r>
       <w:r>
-        <w:t>, we find that the best performer, in terms of accuracy over the testing set, was classification decision trees with boosting with an accuracy of 77.1%.  This was almost one full percent over the second-best performer, Random Forest, with an accuracy of 76.4%.  Interestingly, the worst performer over the testing set was support vector machines with an accuracy measure of 68.7%.  Now, if we observe the F1 scores which also considers the recall measure, Random Forest was actually the best performer with a score of 86.5 and was followed closely by our boosting algorithm and logistic regression with scores of 86.4 and 86.3, respectively. Again, our support vector machine model did not produce good results with a score of 79.9.  Finally, based on these results, our recommended model for this particular problem is classification decision trees with boosting given that it has both a high accuracy, as well as F1 score.</w:t>
+        <w:t xml:space="preserve">, we find that the best performer, in terms of accuracy over the testing set, was classification decision trees with boosting with an accuracy of 77.1%.  This was almost one full percent over the second-best performer, Random Forest, with an accuracy of 76.4%.  Interestingly, the worst performer over the testing set was support vector machines with an accuracy measure of 68.7%.  Now, if we observe the F1 scores which also considers the recall </w:t>
+      </w:r>
+      <w:r>
+        <w:lastRenderedPageBreak/>
+        <w:t xml:space="preserve">measure, Random Forest was </w:t>
+      </w:r>
+      <w:proofErr w:type="gramStart"/>
+      <w:r>
+        <w:t>actually the</w:t>
+      </w:r>
+      <w:proofErr w:type="gramEnd"/>
+      <w:r>
+        <w:t xml:space="preserve"> best performer with a score of 86.5 and was followed closely by our boosting algorithm and logistic regression with scores of 86.4 and 86.3, respectively. Again, our support vector machine model did not produce good results with a score of 79.9.  Finally, based on these results, our recommended model for this </w:t>
+      </w:r>
+      <w:proofErr w:type="gramStart"/>
+      <w:r>
+        <w:t>particular problem</w:t>
+      </w:r>
+      <w:proofErr w:type="gramEnd"/>
+      <w:r>
+        <w:t xml:space="preserve"> is classification decision trees with boosting given that it has both a high accuracy, as well as F1 score.</w:t>
       </w:r>
     </w:p>
     <w:p>
@@ -11361,7 +12591,15 @@
               <w:jc w:val="left"/>
             </w:pPr>
             <w:r>
-              <w:t>Random Forest (mtry = 10, Trees = 500)</w:t>
+              <w:t>Random Forest (</w:t>
+            </w:r>
+            <w:proofErr w:type="spellStart"/>
+            <w:r>
+              <w:t>mtry</w:t>
+            </w:r>
+            <w:proofErr w:type="spellEnd"/>
+            <w:r>
+              <w:t xml:space="preserve"> = 10, Trees = 500)</w:t>
             </w:r>
           </w:p>
         </w:tc>
@@ -11508,7 +12746,15 @@
               <w:jc w:val="left"/>
             </w:pPr>
             <w:r>
-              <w:t>NN (Hidden Layer(Units) = 1(100), Activation function = logsigmoid, Epochs=60)</w:t>
+              <w:t xml:space="preserve">NN (Hidden Layer(Units) = 1(100), Activation function = </w:t>
+            </w:r>
+            <w:proofErr w:type="spellStart"/>
+            <w:r>
+              <w:t>logsigmoid</w:t>
+            </w:r>
+            <w:proofErr w:type="spellEnd"/>
+            <w:r>
+              <w:t>, Epochs=60)</w:t>
             </w:r>
           </w:p>
         </w:tc>
@@ -11559,7 +12805,6 @@
       <w:bookmarkStart w:id="45" w:name="_Ref449951061"/>
       <w:bookmarkStart w:id="46" w:name="_Toc480647208"/>
       <w:r>
-        <w:lastRenderedPageBreak/>
         <w:t>Conclusions and Final Discussion</w:t>
       </w:r>
       <w:bookmarkEnd w:id="45"/>
@@ -11567,12 +12812,61 @@
     </w:p>
     <w:p>
       <w:r>
-        <w:t xml:space="preserve">As explained in our introduction, this project involved several different problems that we had to deal with that ranged from feature selection to the construction of adequate predictive models.  In this case, we believe that our approach was appropriate with respect to the needs of the project.   In the feature selection phase, we took two main approaches for selecting an optimal subset of variables that had the most predictive power.  From the statistical perspective, we were able to reduce the number of features to roughly 9.  Most importantly, using an adaptive lasso technique under a logistic regression framework available in JMP Statistical Software, we were able to identify the specific factor lcevels most important to the model, which in some cases improved our predictions.  The second approach was more information theory related techniques which included information gain and the Boruta algorithm.  Based on these methods, we were able to corroborate some of the findings from our first approach, while also gaining additional insights into other variables that may have predictive power.  Although, we believe that our approach was appropriate, there are many other things that could have been applied to this phase of the problem, given that the field is so extensive.  This includes the potential application of meta-heuristic technique (e.g. swarm and ant colony optimization) that could have given other type of results and could have reduced algorithm running times.  </w:t>
+        <w:t xml:space="preserve">As explained in our introduction, this project involved several different problems that we had to deal with that ranged from feature selection to the construction of adequate predictive models.  In this case, we believe that our approach was appropriate with respect to the needs of the project.   In the feature selection phase, we took two main approaches for selecting an optimal subset of variables that had the most predictive power.  From the statistical perspective, we </w:t>
+      </w:r>
+      <w:proofErr w:type="gramStart"/>
+      <w:r>
+        <w:t>were able to</w:t>
+      </w:r>
+      <w:proofErr w:type="gramEnd"/>
+      <w:r>
+        <w:t xml:space="preserve"> reduce the number of features to roughly 9.  Most importantly, using an adaptive lasso technique under a logistic regression framework available in JMP Statistical Software, we </w:t>
+      </w:r>
+      <w:proofErr w:type="gramStart"/>
+      <w:r>
+        <w:t>were able to</w:t>
+      </w:r>
+      <w:proofErr w:type="gramEnd"/>
+      <w:r>
+        <w:t xml:space="preserve"> identify the specific factor </w:t>
+      </w:r>
+      <w:proofErr w:type="spellStart"/>
+      <w:r>
+        <w:t>lcevels</w:t>
+      </w:r>
+      <w:proofErr w:type="spellEnd"/>
+      <w:r>
+        <w:t xml:space="preserve"> most important to the model, which in some cases improved our predictions.  The second approach was more information theory related techniques which included information gain and the </w:t>
+      </w:r>
+      <w:proofErr w:type="spellStart"/>
+      <w:r>
+        <w:t>Boruta</w:t>
+      </w:r>
+      <w:proofErr w:type="spellEnd"/>
+      <w:r>
+        <w:t xml:space="preserve"> algorithm.  Based on these methods, we </w:t>
+      </w:r>
+      <w:proofErr w:type="gramStart"/>
+      <w:r>
+        <w:t>were able to</w:t>
+      </w:r>
+      <w:proofErr w:type="gramEnd"/>
+      <w:r>
+        <w:t xml:space="preserve"> corroborate some of the findings from our first approach, while also gaining additional insights into other variables that may have predictive power.  Although, we believe that our approach was appropriate, there are many other things that could have been applied to this phase of the problem, given that the field is so extensive.  This includes the potential application of meta-heuristic technique (e.g. swarm and ant colony optimization) that could have given other type of results and could have reduced algorithm running times.  </w:t>
       </w:r>
     </w:p>
     <w:p>
       <w:r>
-        <w:t>In the model development process, all team members gained a greater appreciation for creating models that are both predictive but are also efficient.  Given that our data set was large and the number of variables expanded (when recoding from categories to indicators), we had to find ways to improve the convergence times of our models.  We also wanted to compare the predictive power of different modeling techniques so that we had several options when selecting the final model to use.  Again, although, we believe that our approach was adequate we could also have expanded our list of options.  For example, we could have considered using a stochastic version of support vector machines, sequential minimal optimization, to be able to make the model converge using a full data set.  However, given that the accuracy was so low for the full model approach, we did not pursue this path.  Finally, there are several aspects of our modeling process that could be of use to people working on similar type projects.  This includes our general methodology framework of data exploration, imputation, feature selection, and modeling framework analyses.  Since we wanted to show that ensemble methods are actually the best choice for this kind of problem, interested readers could also look at our specific problem and could potentially decide to strictly expand on the use of ensemble methods to improve on the predictive performance of our models.  Furthermore, we stress the importance for considering statistical analysis in the sampling of data points, feature selection, and model development.</w:t>
+        <w:lastRenderedPageBreak/>
+        <w:t xml:space="preserve">In the model development process, all team members gained a greater appreciation for creating models that are both predictive but are also efficient.  Given that our data set was large and the number of variables expanded (when recoding from categories to indicators), we had to find ways to improve the convergence times of our models.  We also wanted to compare the predictive power of different modeling techniques so that we had several options when selecting the final model to use.  Again, although, we believe that our approach was adequate we could also have expanded our list of options.  For example, we could have considered using a stochastic version of support vector machines, sequential minimal optimization, to be able to make the model converge using a full data set.  However, given that the accuracy was so low for the full model approach, we did not pursue this path.  Finally, there are several aspects of our modeling process that could be of use to people working on similar type projects.  This includes our general methodology framework of data exploration, imputation, feature selection, and modeling framework analyses.  Since we wanted to show that ensemble methods are </w:t>
+      </w:r>
+      <w:proofErr w:type="gramStart"/>
+      <w:r>
+        <w:t>actually the</w:t>
+      </w:r>
+      <w:proofErr w:type="gramEnd"/>
+      <w:r>
+        <w:t xml:space="preserve"> best choice for this kind of problem, interested readers could also look at our specific problem and could potentially decide to strictly expand on the use of ensemble methods to improve on the predictive performance of our models.  Furthermore, we stress the importance for considering statistical analysis in the sampling of data points, feature selection, and model development.</w:t>
       </w:r>
     </w:p>
     <w:p>
@@ -11694,7 +12988,7 @@
             <w:hideMark/>
           </w:tcPr>
           <w:p>
-            <w:hyperlink r:id="rId21" w:history="1">
+            <w:hyperlink r:id="rId24" w:history="1">
               <w:r>
                 <w:rPr>
                   <w:rStyle w:val="Hyperlink"/>
@@ -11741,7 +13035,15 @@
               <w:jc w:val="left"/>
             </w:pPr>
             <w:r>
-              <w:t>Feature Selection Process, including adaptive lasso techniques, information gain, and Boruta algorithms</w:t>
+              <w:t xml:space="preserve">Feature Selection Process, including adaptive lasso techniques, information gain, and </w:t>
+            </w:r>
+            <w:proofErr w:type="spellStart"/>
+            <w:r>
+              <w:t>Boruta</w:t>
+            </w:r>
+            <w:proofErr w:type="spellEnd"/>
+            <w:r>
+              <w:t xml:space="preserve"> algorithms</w:t>
             </w:r>
           </w:p>
           <w:p>
@@ -11754,7 +13056,15 @@
               <w:jc w:val="left"/>
             </w:pPr>
             <w:r>
-              <w:t>Worked on SVM, Dtrees, and random forests</w:t>
+              <w:t xml:space="preserve">Worked on SVM, </w:t>
+            </w:r>
+            <w:proofErr w:type="spellStart"/>
+            <w:r>
+              <w:t>Dtrees</w:t>
+            </w:r>
+            <w:proofErr w:type="spellEnd"/>
+            <w:r>
+              <w:t>, and random forests</w:t>
             </w:r>
           </w:p>
           <w:p>
@@ -11793,8 +13103,13 @@
             <w:hideMark/>
           </w:tcPr>
           <w:p>
-            <w:r>
-              <w:t>Jayaprakash Jayakumar</w:t>
+            <w:proofErr w:type="spellStart"/>
+            <w:r>
+              <w:t>Jayaprakash</w:t>
+            </w:r>
+            <w:proofErr w:type="spellEnd"/>
+            <w:r>
+              <w:t xml:space="preserve"> Jayakumar</w:t>
             </w:r>
           </w:p>
         </w:tc>
@@ -11815,7 +13130,7 @@
             <w:hideMark/>
           </w:tcPr>
           <w:p>
-            <w:hyperlink r:id="rId22" w:history="1">
+            <w:hyperlink r:id="rId25" w:history="1">
               <w:r>
                 <w:rPr>
                   <w:rStyle w:val="Hyperlink"/>
@@ -11949,8 +13264,21 @@
             <w:hideMark/>
           </w:tcPr>
           <w:p>
-            <w:r>
-              <w:t>Sudarshan Venkat Ram</w:t>
+            <w:proofErr w:type="spellStart"/>
+            <w:r>
+              <w:t>Sudarshan</w:t>
+            </w:r>
+            <w:proofErr w:type="spellEnd"/>
+            <w:r>
+              <w:t xml:space="preserve"> </w:t>
+            </w:r>
+            <w:proofErr w:type="spellStart"/>
+            <w:r>
+              <w:t>Venkat</w:t>
+            </w:r>
+            <w:proofErr w:type="spellEnd"/>
+            <w:r>
+              <w:t xml:space="preserve"> Ram</w:t>
             </w:r>
           </w:p>
         </w:tc>
@@ -11971,7 +13299,7 @@
             <w:hideMark/>
           </w:tcPr>
           <w:p>
-            <w:hyperlink r:id="rId23" w:history="1">
+            <w:hyperlink r:id="rId26" w:history="1">
               <w:r>
                 <w:rPr>
                   <w:rStyle w:val="Hyperlink"/>
@@ -12073,9 +13401,19 @@
             <w:hideMark/>
           </w:tcPr>
           <w:p>
-            <w:r>
-              <w:t>Sudharsh Subbaraman</w:t>
-            </w:r>
+            <w:proofErr w:type="spellStart"/>
+            <w:r>
+              <w:t>Sudharsh</w:t>
+            </w:r>
+            <w:proofErr w:type="spellEnd"/>
+            <w:r>
+              <w:t xml:space="preserve"> </w:t>
+            </w:r>
+            <w:proofErr w:type="spellStart"/>
+            <w:r>
+              <w:t>Subbaraman</w:t>
+            </w:r>
+            <w:proofErr w:type="spellEnd"/>
           </w:p>
         </w:tc>
         <w:tc>
@@ -12095,7 +13433,7 @@
             <w:hideMark/>
           </w:tcPr>
           <w:p>
-            <w:hyperlink r:id="rId24" w:history="1">
+            <w:hyperlink r:id="rId27" w:history="1">
               <w:r>
                 <w:rPr>
                   <w:rStyle w:val="Hyperlink"/>
@@ -12203,9 +13541,19 @@
             <w:hideMark/>
           </w:tcPr>
           <w:p>
-            <w:r>
-              <w:t>Akshay Iyangar</w:t>
-            </w:r>
+            <w:proofErr w:type="spellStart"/>
+            <w:r>
+              <w:t>Akshay</w:t>
+            </w:r>
+            <w:proofErr w:type="spellEnd"/>
+            <w:r>
+              <w:t xml:space="preserve"> </w:t>
+            </w:r>
+            <w:proofErr w:type="spellStart"/>
+            <w:r>
+              <w:t>Iyangar</w:t>
+            </w:r>
+            <w:proofErr w:type="spellEnd"/>
           </w:p>
         </w:tc>
         <w:tc>
@@ -12225,7 +13573,7 @@
             <w:hideMark/>
           </w:tcPr>
           <w:p>
-            <w:hyperlink r:id="rId25" w:history="1">
+            <w:hyperlink r:id="rId28" w:history="1">
               <w:r>
                 <w:rPr>
                   <w:rStyle w:val="Hyperlink"/>
@@ -12333,7 +13681,7 @@
             <w:hideMark/>
           </w:tcPr>
           <w:p>
-            <w:hyperlink r:id="rId26" w:history="1">
+            <w:hyperlink r:id="rId29" w:history="1">
               <w:r>
                 <w:rPr>
                   <w:rStyle w:val="Hyperlink"/>
@@ -13333,7 +14681,7 @@
     </w:p>
     <w:p/>
     <w:sectPr>
-      <w:footerReference w:type="default" r:id="rId27"/>
+      <w:footerReference w:type="default" r:id="rId30"/>
       <w:type w:val="oddPage"/>
       <w:pgSz w:w="12240" w:h="15840"/>
       <w:pgMar w:top="1440" w:right="1440" w:bottom="1440" w:left="1440" w:header="720" w:footer="720" w:gutter="0"/>
@@ -13423,7 +14771,7 @@
           <w:rPr>
             <w:noProof/>
           </w:rPr>
-          <w:t>1</w:t>
+          <w:t>3</w:t>
         </w:r>
         <w:r>
           <w:rPr>
@@ -16928,11 +18276,11 @@
           <c:showBubbleSize val="0"/>
         </c:dLbls>
         <c:smooth val="0"/>
-        <c:axId val="1027285552"/>
-        <c:axId val="853372528"/>
+        <c:axId val="1041815408"/>
+        <c:axId val="1040475152"/>
       </c:lineChart>
       <c:catAx>
-        <c:axId val="1027285552"/>
+        <c:axId val="1041815408"/>
         <c:scaling>
           <c:orientation val="minMax"/>
         </c:scaling>
@@ -16989,7 +18337,7 @@
             <a:endParaRPr lang="en-GB"/>
           </a:p>
         </c:txPr>
-        <c:crossAx val="853372528"/>
+        <c:crossAx val="1040475152"/>
         <c:crosses val="autoZero"/>
         <c:auto val="1"/>
         <c:lblAlgn val="ctr"/>
@@ -16997,7 +18345,7 @@
         <c:noMultiLvlLbl val="0"/>
       </c:catAx>
       <c:valAx>
-        <c:axId val="853372528"/>
+        <c:axId val="1040475152"/>
         <c:scaling>
           <c:orientation val="minMax"/>
         </c:scaling>
@@ -17054,7 +18402,7 @@
             <a:endParaRPr lang="en-GB"/>
           </a:p>
         </c:txPr>
-        <c:crossAx val="1027285552"/>
+        <c:crossAx val="1041815408"/>
         <c:crosses val="autoZero"/>
         <c:crossBetween val="between"/>
       </c:valAx>
@@ -17687,573 +19035,6 @@
 </cs:chartStyle>
 </file>
 
-<file path=word/glossary/document.xml><?xml version="1.0" encoding="utf-8"?>
-<w:glossaryDocument xmlns:wpc="http://schemas.microsoft.com/office/word/2010/wordprocessingCanvas" xmlns:mo="http://schemas.microsoft.com/office/mac/office/2008/main" xmlns:mc="http://schemas.openxmlformats.org/markup-compatibility/2006" xmlns:mv="urn:schemas-microsoft-com:mac:vml" xmlns:o="urn:schemas-microsoft-com:office:office" xmlns:r="http://schemas.openxmlformats.org/officeDocument/2006/relationships" xmlns:m="http://schemas.openxmlformats.org/officeDocument/2006/math" xmlns:v="urn:schemas-microsoft-com:vml" xmlns:wp14="http://schemas.microsoft.com/office/word/2010/wordprocessingDrawing" xmlns:wp="http://schemas.openxmlformats.org/drawingml/2006/wordprocessingDrawing" xmlns:w10="urn:schemas-microsoft-com:office:word" xmlns:w="http://schemas.openxmlformats.org/wordprocessingml/2006/main" xmlns:w14="http://schemas.microsoft.com/office/word/2010/wordml" xmlns:w15="http://schemas.microsoft.com/office/word/2012/wordml" xmlns:wpg="http://schemas.microsoft.com/office/word/2010/wordprocessingGroup" xmlns:wpi="http://schemas.microsoft.com/office/word/2010/wordprocessingInk" xmlns:wne="http://schemas.microsoft.com/office/word/2006/wordml" xmlns:wps="http://schemas.microsoft.com/office/word/2010/wordprocessingShape" mc:Ignorable="w14 w15 wp14"/>
-</file>
-
-<file path=word/glossary/fontTable.xml><?xml version="1.0" encoding="utf-8"?>
-<w:fonts xmlns:mc="http://schemas.openxmlformats.org/markup-compatibility/2006" xmlns:r="http://schemas.openxmlformats.org/officeDocument/2006/relationships" xmlns:w="http://schemas.openxmlformats.org/wordprocessingml/2006/main" xmlns:w14="http://schemas.microsoft.com/office/word/2010/wordml" xmlns:w15="http://schemas.microsoft.com/office/word/2012/wordml" mc:Ignorable="w14 w15">
-  <w:font w:name="Symbol">
-    <w:panose1 w:val="05050102010706020507"/>
-    <w:charset w:val="02"/>
-    <w:family w:val="auto"/>
-    <w:pitch w:val="variable"/>
-    <w:sig w:usb0="00000000" w:usb1="10000000" w:usb2="00000000" w:usb3="00000000" w:csb0="80000000" w:csb1="00000000"/>
-  </w:font>
-  <w:font w:name="Times New Roman">
-    <w:panose1 w:val="02020603050405020304"/>
-    <w:charset w:val="00"/>
-    <w:family w:val="auto"/>
-    <w:pitch w:val="variable"/>
-    <w:sig w:usb0="E0002AEF" w:usb1="C0007841" w:usb2="00000009" w:usb3="00000000" w:csb0="000001FF" w:csb1="00000000"/>
-  </w:font>
-  <w:font w:name="Courier New">
-    <w:panose1 w:val="02070309020205020404"/>
-    <w:charset w:val="00"/>
-    <w:family w:val="auto"/>
-    <w:pitch w:val="variable"/>
-    <w:sig w:usb0="E0002AFF" w:usb1="C0007843" w:usb2="00000009" w:usb3="00000000" w:csb0="000001FF" w:csb1="00000000"/>
-  </w:font>
-  <w:font w:name="Wingdings">
-    <w:panose1 w:val="05000000000000000000"/>
-    <w:charset w:val="02"/>
-    <w:family w:val="auto"/>
-    <w:pitch w:val="variable"/>
-    <w:sig w:usb0="00000000" w:usb1="10000000" w:usb2="00000000" w:usb3="00000000" w:csb0="80000000" w:csb1="00000000"/>
-  </w:font>
-  <w:font w:name="Arial">
-    <w:panose1 w:val="020B0604020202020204"/>
-    <w:charset w:val="00"/>
-    <w:family w:val="auto"/>
-    <w:pitch w:val="variable"/>
-    <w:sig w:usb0="E0002AFF" w:usb1="C0007843" w:usb2="00000009" w:usb3="00000000" w:csb0="000001FF" w:csb1="00000000"/>
-  </w:font>
-  <w:font w:name="Calibri">
-    <w:panose1 w:val="020F0502020204030204"/>
-    <w:charset w:val="00"/>
-    <w:family w:val="auto"/>
-    <w:pitch w:val="variable"/>
-    <w:sig w:usb0="E00002FF" w:usb1="4000ACFF" w:usb2="00000001" w:usb3="00000000" w:csb0="0000019F" w:csb1="00000000"/>
-  </w:font>
-  <w:font w:name="Calibri Light">
-    <w:panose1 w:val="020F0302020204030204"/>
-    <w:charset w:val="00"/>
-    <w:family w:val="auto"/>
-    <w:pitch w:val="variable"/>
-    <w:sig w:usb0="A00002EF" w:usb1="4000207B" w:usb2="00000000" w:usb3="00000000" w:csb0="0000019F" w:csb1="00000000"/>
-  </w:font>
-  <w:font w:name="Segoe UI">
-    <w:charset w:val="00"/>
-    <w:family w:val="swiss"/>
-    <w:pitch w:val="variable"/>
-    <w:sig w:usb0="E4002EFF" w:usb1="C000E47F" w:usb2="00000009" w:usb3="00000000" w:csb0="000001FF" w:csb1="00000000"/>
-  </w:font>
-  <w:font w:name="Cambria Math">
-    <w:panose1 w:val="02040503050406030204"/>
-    <w:charset w:val="00"/>
-    <w:family w:val="auto"/>
-    <w:pitch w:val="variable"/>
-    <w:sig w:usb0="E00002FF" w:usb1="420024FF" w:usb2="00000000" w:usb3="00000000" w:csb0="0000019F" w:csb1="00000000"/>
-  </w:font>
-  <w:font w:name="MS Mincho">
-    <w:panose1 w:val="02020609040205080304"/>
-    <w:charset w:val="80"/>
-    <w:family w:val="auto"/>
-    <w:pitch w:val="variable"/>
-    <w:sig w:usb0="E00002FF" w:usb1="6AC7FDFB" w:usb2="08000012" w:usb3="00000000" w:csb0="0002009F" w:csb1="00000000"/>
-  </w:font>
-</w:fonts>
-</file>
-
-<file path=word/glossary/settings.xml><?xml version="1.0" encoding="utf-8"?>
-<w:settings xmlns:mc="http://schemas.openxmlformats.org/markup-compatibility/2006" xmlns:o="urn:schemas-microsoft-com:office:office" xmlns:r="http://schemas.openxmlformats.org/officeDocument/2006/relationships" xmlns:m="http://schemas.openxmlformats.org/officeDocument/2006/math" xmlns:v="urn:schemas-microsoft-com:vml" xmlns:w10="urn:schemas-microsoft-com:office:word" xmlns:w="http://schemas.openxmlformats.org/wordprocessingml/2006/main" xmlns:w14="http://schemas.microsoft.com/office/word/2010/wordml" xmlns:w15="http://schemas.microsoft.com/office/word/2012/wordml" xmlns:sl="http://schemas.openxmlformats.org/schemaLibrary/2006/main" mc:Ignorable="w14 w15">
-  <w:view w:val="normal"/>
-  <w:defaultTabStop w:val="720"/>
-  <w:characterSpacingControl w:val="doNotCompress"/>
-  <w:compat>
-    <w:useFELayout/>
-    <w:compatSetting w:name="compatibilityMode" w:uri="http://schemas.microsoft.com/office/word" w:val="15"/>
-    <w:compatSetting w:name="overrideTableStyleFontSizeAndJustification" w:uri="http://schemas.microsoft.com/office/word" w:val="1"/>
-    <w:compatSetting w:name="enableOpenTypeFeatures" w:uri="http://schemas.microsoft.com/office/word" w:val="1"/>
-    <w:compatSetting w:name="doNotFlipMirrorIndents" w:uri="http://schemas.microsoft.com/office/word" w:val="1"/>
-    <w:compatSetting w:name="differentiateMultirowTableHeaders" w:uri="http://schemas.microsoft.com/office/word" w:val="1"/>
-  </w:compat>
-  <w:rsids>
-    <w:rsidRoot w:val="00BC060A"/>
-    <w:rsid w:val="00BC060A"/>
-    <w:rsid w:val="00FE1422"/>
-  </w:rsids>
-  <m:mathPr>
-    <m:mathFont m:val="Cambria Math"/>
-    <m:brkBin m:val="before"/>
-    <m:brkBinSub m:val="--"/>
-    <m:smallFrac m:val="0"/>
-    <m:dispDef/>
-    <m:lMargin m:val="0"/>
-    <m:rMargin m:val="0"/>
-    <m:defJc m:val="centerGroup"/>
-    <m:wrapIndent m:val="1440"/>
-    <m:intLim m:val="subSup"/>
-    <m:naryLim m:val="undOvr"/>
-  </m:mathPr>
-  <w:themeFontLang w:val="en-GB" w:eastAsia="x-none" w:bidi="x-none"/>
-  <w:clrSchemeMapping w:bg1="light1" w:t1="dark1" w:bg2="light2" w:t2="dark2" w:accent1="accent1" w:accent2="accent2" w:accent3="accent3" w:accent4="accent4" w:accent5="accent5" w:accent6="accent6" w:hyperlink="hyperlink" w:followedHyperlink="followedHyperlink"/>
-  <w:decimalSymbol w:val="."/>
-  <w:listSeparator w:val=","/>
-  <w14:defaultImageDpi w14:val="32767"/>
-  <w15:chartTrackingRefBased/>
-</w:settings>
-</file>
-
-<file path=word/glossary/styles.xml><?xml version="1.0" encoding="utf-8"?>
-<w:styles xmlns:mc="http://schemas.openxmlformats.org/markup-compatibility/2006" xmlns:r="http://schemas.openxmlformats.org/officeDocument/2006/relationships" xmlns:w="http://schemas.openxmlformats.org/wordprocessingml/2006/main" xmlns:w14="http://schemas.microsoft.com/office/word/2010/wordml" xmlns:w15="http://schemas.microsoft.com/office/word/2012/wordml" mc:Ignorable="w14 w15">
-  <w:docDefaults>
-    <w:rPrDefault>
-      <w:rPr>
-        <w:rFonts w:asciiTheme="minorHAnsi" w:eastAsiaTheme="minorEastAsia" w:hAnsiTheme="minorHAnsi" w:cstheme="minorBidi"/>
-        <w:sz w:val="24"/>
-        <w:szCs w:val="24"/>
-        <w:lang w:val="en-GB" w:eastAsia="en-GB" w:bidi="ar-SA"/>
-      </w:rPr>
-    </w:rPrDefault>
-    <w:pPrDefault/>
-  </w:docDefaults>
-  <w:latentStyles w:defLockedState="0" w:defUIPriority="99" w:defSemiHidden="0" w:defUnhideWhenUsed="0" w:defQFormat="0" w:count="382">
-    <w:lsdException w:name="Normal" w:uiPriority="0" w:qFormat="1"/>
-    <w:lsdException w:name="heading 1" w:uiPriority="9" w:qFormat="1"/>
-    <w:lsdException w:name="heading 2" w:semiHidden="1" w:uiPriority="9" w:unhideWhenUsed="1" w:qFormat="1"/>
-    <w:lsdException w:name="heading 3" w:semiHidden="1" w:uiPriority="9" w:unhideWhenUsed="1" w:qFormat="1"/>
-    <w:lsdException w:name="heading 4" w:semiHidden="1" w:uiPriority="9" w:unhideWhenUsed="1" w:qFormat="1"/>
-    <w:lsdException w:name="heading 5" w:semiHidden="1" w:uiPriority="9" w:unhideWhenUsed="1" w:qFormat="1"/>
-    <w:lsdException w:name="heading 6" w:semiHidden="1" w:uiPriority="9" w:unhideWhenUsed="1" w:qFormat="1"/>
-    <w:lsdException w:name="heading 7" w:semiHidden="1" w:uiPriority="9" w:unhideWhenUsed="1" w:qFormat="1"/>
-    <w:lsdException w:name="heading 8" w:semiHidden="1" w:uiPriority="9" w:unhideWhenUsed="1" w:qFormat="1"/>
-    <w:lsdException w:name="heading 9" w:semiHidden="1" w:uiPriority="9" w:unhideWhenUsed="1" w:qFormat="1"/>
-    <w:lsdException w:name="index 1" w:semiHidden="1" w:unhideWhenUsed="1"/>
-    <w:lsdException w:name="index 2" w:semiHidden="1" w:unhideWhenUsed="1"/>
-    <w:lsdException w:name="index 3" w:semiHidden="1" w:unhideWhenUsed="1"/>
-    <w:lsdException w:name="index 4" w:semiHidden="1" w:unhideWhenUsed="1"/>
-    <w:lsdException w:name="index 5" w:semiHidden="1" w:unhideWhenUsed="1"/>
-    <w:lsdException w:name="index 6" w:semiHidden="1" w:unhideWhenUsed="1"/>
-    <w:lsdException w:name="index 7" w:semiHidden="1" w:unhideWhenUsed="1"/>
-    <w:lsdException w:name="index 8" w:semiHidden="1" w:unhideWhenUsed="1"/>
-    <w:lsdException w:name="index 9" w:semiHidden="1" w:unhideWhenUsed="1"/>
-    <w:lsdException w:name="toc 1" w:semiHidden="1" w:uiPriority="39" w:unhideWhenUsed="1"/>
-    <w:lsdException w:name="toc 2" w:semiHidden="1" w:uiPriority="39" w:unhideWhenUsed="1"/>
-    <w:lsdException w:name="toc 3" w:semiHidden="1" w:uiPriority="39" w:unhideWhenUsed="1"/>
-    <w:lsdException w:name="toc 4" w:semiHidden="1" w:uiPriority="39" w:unhideWhenUsed="1"/>
-    <w:lsdException w:name="toc 5" w:semiHidden="1" w:uiPriority="39" w:unhideWhenUsed="1"/>
-    <w:lsdException w:name="toc 6" w:semiHidden="1" w:uiPriority="39" w:unhideWhenUsed="1"/>
-    <w:lsdException w:name="toc 7" w:semiHidden="1" w:uiPriority="39" w:unhideWhenUsed="1"/>
-    <w:lsdException w:name="toc 8" w:semiHidden="1" w:uiPriority="39" w:unhideWhenUsed="1"/>
-    <w:lsdException w:name="toc 9" w:semiHidden="1" w:uiPriority="39" w:unhideWhenUsed="1"/>
-    <w:lsdException w:name="Normal Indent" w:semiHidden="1" w:unhideWhenUsed="1"/>
-    <w:lsdException w:name="footnote text" w:semiHidden="1" w:unhideWhenUsed="1"/>
-    <w:lsdException w:name="annotation text" w:semiHidden="1" w:unhideWhenUsed="1"/>
-    <w:lsdException w:name="header" w:semiHidden="1" w:unhideWhenUsed="1"/>
-    <w:lsdException w:name="footer" w:semiHidden="1" w:unhideWhenUsed="1"/>
-    <w:lsdException w:name="index heading" w:semiHidden="1" w:unhideWhenUsed="1"/>
-    <w:lsdException w:name="caption" w:semiHidden="1" w:uiPriority="35" w:unhideWhenUsed="1" w:qFormat="1"/>
-    <w:lsdException w:name="table of figures" w:semiHidden="1" w:unhideWhenUsed="1"/>
-    <w:lsdException w:name="envelope address" w:semiHidden="1" w:unhideWhenUsed="1"/>
-    <w:lsdException w:name="envelope return" w:semiHidden="1" w:unhideWhenUsed="1"/>
-    <w:lsdException w:name="footnote reference" w:semiHidden="1" w:unhideWhenUsed="1"/>
-    <w:lsdException w:name="annotation reference" w:semiHidden="1" w:unhideWhenUsed="1"/>
-    <w:lsdException w:name="line number" w:semiHidden="1" w:unhideWhenUsed="1"/>
-    <w:lsdException w:name="page number" w:semiHidden="1" w:unhideWhenUsed="1"/>
-    <w:lsdException w:name="endnote reference" w:semiHidden="1" w:unhideWhenUsed="1"/>
-    <w:lsdException w:name="endnote text" w:semiHidden="1" w:unhideWhenUsed="1"/>
-    <w:lsdException w:name="table of authorities" w:semiHidden="1" w:unhideWhenUsed="1"/>
-    <w:lsdException w:name="macro" w:semiHidden="1" w:unhideWhenUsed="1"/>
-    <w:lsdException w:name="toa heading" w:semiHidden="1" w:unhideWhenUsed="1"/>
-    <w:lsdException w:name="List" w:semiHidden="1" w:unhideWhenUsed="1"/>
-    <w:lsdException w:name="List Bullet" w:semiHidden="1" w:unhideWhenUsed="1"/>
-    <w:lsdException w:name="List Number" w:semiHidden="1" w:unhideWhenUsed="1"/>
-    <w:lsdException w:name="List 2" w:semiHidden="1" w:unhideWhenUsed="1"/>
-    <w:lsdException w:name="List 3" w:semiHidden="1" w:unhideWhenUsed="1"/>
-    <w:lsdException w:name="List 4" w:semiHidden="1" w:unhideWhenUsed="1"/>
-    <w:lsdException w:name="List 5" w:semiHidden="1" w:unhideWhenUsed="1"/>
-    <w:lsdException w:name="List Bullet 2" w:semiHidden="1" w:unhideWhenUsed="1"/>
-    <w:lsdException w:name="List Bullet 3" w:semiHidden="1" w:unhideWhenUsed="1"/>
-    <w:lsdException w:name="List Bullet 4" w:semiHidden="1" w:unhideWhenUsed="1"/>
-    <w:lsdException w:name="List Bullet 5" w:semiHidden="1" w:unhideWhenUsed="1"/>
-    <w:lsdException w:name="List Number 2" w:semiHidden="1" w:unhideWhenUsed="1"/>
-    <w:lsdException w:name="List Number 3" w:semiHidden="1" w:unhideWhenUsed="1"/>
-    <w:lsdException w:name="List Number 4" w:semiHidden="1" w:unhideWhenUsed="1"/>
-    <w:lsdException w:name="List Number 5" w:semiHidden="1" w:unhideWhenUsed="1"/>
-    <w:lsdException w:name="Title" w:uiPriority="10" w:qFormat="1"/>
-    <w:lsdException w:name="Closing" w:semiHidden="1" w:unhideWhenUsed="1"/>
-    <w:lsdException w:name="Signature" w:semiHidden="1" w:unhideWhenUsed="1"/>
-    <w:lsdException w:name="Default Paragraph Font" w:semiHidden="1" w:uiPriority="1" w:unhideWhenUsed="1"/>
-    <w:lsdException w:name="Body Text" w:semiHidden="1" w:unhideWhenUsed="1"/>
-    <w:lsdException w:name="Body Text Indent" w:semiHidden="1" w:unhideWhenUsed="1"/>
-    <w:lsdException w:name="List Continue" w:semiHidden="1" w:unhideWhenUsed="1"/>
-    <w:lsdException w:name="List Continue 2" w:semiHidden="1" w:unhideWhenUsed="1"/>
-    <w:lsdException w:name="List Continue 3" w:semiHidden="1" w:unhideWhenUsed="1"/>
-    <w:lsdException w:name="List Continue 4" w:semiHidden="1" w:unhideWhenUsed="1"/>
-    <w:lsdException w:name="List Continue 5" w:semiHidden="1" w:unhideWhenUsed="1"/>
-    <w:lsdException w:name="Message Header" w:semiHidden="1" w:unhideWhenUsed="1"/>
-    <w:lsdException w:name="Subtitle" w:uiPriority="11" w:qFormat="1"/>
-    <w:lsdException w:name="Salutation" w:semiHidden="1" w:unhideWhenUsed="1"/>
-    <w:lsdException w:name="Date" w:semiHidden="1" w:unhideWhenUsed="1"/>
-    <w:lsdException w:name="Body Text First Indent" w:semiHidden="1" w:unhideWhenUsed="1"/>
-    <w:lsdException w:name="Body Text First Indent 2" w:semiHidden="1" w:unhideWhenUsed="1"/>
-    <w:lsdException w:name="Note Heading" w:semiHidden="1" w:unhideWhenUsed="1"/>
-    <w:lsdException w:name="Body Text 2" w:semiHidden="1" w:unhideWhenUsed="1"/>
-    <w:lsdException w:name="Body Text 3" w:semiHidden="1" w:unhideWhenUsed="1"/>
-    <w:lsdException w:name="Body Text Indent 2" w:semiHidden="1" w:unhideWhenUsed="1"/>
-    <w:lsdException w:name="Body Text Indent 3" w:semiHidden="1" w:unhideWhenUsed="1"/>
-    <w:lsdException w:name="Block Text" w:semiHidden="1" w:unhideWhenUsed="1"/>
-    <w:lsdException w:name="Hyperlink" w:semiHidden="1" w:unhideWhenUsed="1"/>
-    <w:lsdException w:name="FollowedHyperlink" w:semiHidden="1" w:unhideWhenUsed="1"/>
-    <w:lsdException w:name="Strong" w:uiPriority="22" w:qFormat="1"/>
-    <w:lsdException w:name="Emphasis" w:uiPriority="20" w:qFormat="1"/>
-    <w:lsdException w:name="Document Map" w:semiHidden="1" w:unhideWhenUsed="1"/>
-    <w:lsdException w:name="Plain Text" w:semiHidden="1" w:unhideWhenUsed="1"/>
-    <w:lsdException w:name="E-mail Signature" w:semiHidden="1" w:unhideWhenUsed="1"/>
-    <w:lsdException w:name="HTML Top of Form" w:semiHidden="1" w:unhideWhenUsed="1"/>
-    <w:lsdException w:name="HTML Bottom of Form" w:semiHidden="1" w:unhideWhenUsed="1"/>
-    <w:lsdException w:name="Normal (Web)" w:semiHidden="1" w:unhideWhenUsed="1"/>
-    <w:lsdException w:name="HTML Acronym" w:semiHidden="1" w:unhideWhenUsed="1"/>
-    <w:lsdException w:name="HTML Address" w:semiHidden="1" w:unhideWhenUsed="1"/>
-    <w:lsdException w:name="HTML Cite" w:semiHidden="1" w:unhideWhenUsed="1"/>
-    <w:lsdException w:name="HTML Code" w:semiHidden="1" w:unhideWhenUsed="1"/>
-    <w:lsdException w:name="HTML Definition" w:semiHidden="1" w:unhideWhenUsed="1"/>
-    <w:lsdException w:name="HTML Keyboard" w:semiHidden="1" w:unhideWhenUsed="1"/>
-    <w:lsdException w:name="HTML Preformatted" w:semiHidden="1" w:unhideWhenUsed="1"/>
-    <w:lsdException w:name="HTML Sample" w:semiHidden="1" w:unhideWhenUsed="1"/>
-    <w:lsdException w:name="HTML Typewriter" w:semiHidden="1" w:unhideWhenUsed="1"/>
-    <w:lsdException w:name="HTML Variable" w:semiHidden="1" w:unhideWhenUsed="1"/>
-    <w:lsdException w:name="Normal Table" w:semiHidden="1" w:unhideWhenUsed="1"/>
-    <w:lsdException w:name="annotation subject" w:semiHidden="1" w:unhideWhenUsed="1"/>
-    <w:lsdException w:name="No List" w:semiHidden="1" w:unhideWhenUsed="1"/>
-    <w:lsdException w:name="Outline List 1" w:semiHidden="1" w:unhideWhenUsed="1"/>
-    <w:lsdException w:name="Outline List 2" w:semiHidden="1" w:unhideWhenUsed="1"/>
-    <w:lsdException w:name="Outline List 3" w:semiHidden="1" w:unhideWhenUsed="1"/>
-    <w:lsdException w:name="Table Simple 1" w:semiHidden="1" w:unhideWhenUsed="1"/>
-    <w:lsdException w:name="Table Simple 2" w:semiHidden="1" w:unhideWhenUsed="1"/>
-    <w:lsdException w:name="Table Simple 3" w:semiHidden="1" w:unhideWhenUsed="1"/>
-    <w:lsdException w:name="Table Classic 1" w:semiHidden="1" w:unhideWhenUsed="1"/>
-    <w:lsdException w:name="Table Classic 2" w:semiHidden="1" w:unhideWhenUsed="1"/>
-    <w:lsdException w:name="Table Classic 3" w:semiHidden="1" w:unhideWhenUsed="1"/>
-    <w:lsdException w:name="Table Classic 4" w:semiHidden="1" w:unhideWhenUsed="1"/>
-    <w:lsdException w:name="Table Colorful 1" w:semiHidden="1" w:unhideWhenUsed="1"/>
-    <w:lsdException w:name="Table Colorful 2" w:semiHidden="1" w:unhideWhenUsed="1"/>
-    <w:lsdException w:name="Table Colorful 3" w:semiHidden="1" w:unhideWhenUsed="1"/>
-    <w:lsdException w:name="Table Columns 1" w:semiHidden="1" w:unhideWhenUsed="1"/>
-    <w:lsdException w:name="Table Columns 2" w:semiHidden="1" w:unhideWhenUsed="1"/>
-    <w:lsdException w:name="Table Columns 3" w:semiHidden="1" w:unhideWhenUsed="1"/>
-    <w:lsdException w:name="Table Columns 4" w:semiHidden="1" w:unhideWhenUsed="1"/>
-    <w:lsdException w:name="Table Columns 5" w:semiHidden="1" w:unhideWhenUsed="1"/>
-    <w:lsdException w:name="Table Grid 1" w:semiHidden="1" w:unhideWhenUsed="1"/>
-    <w:lsdException w:name="Table Grid 2" w:semiHidden="1" w:unhideWhenUsed="1"/>
-    <w:lsdException w:name="Table Grid 3" w:semiHidden="1" w:unhideWhenUsed="1"/>
-    <w:lsdException w:name="Table Grid 4" w:semiHidden="1" w:unhideWhenUsed="1"/>
-    <w:lsdException w:name="Table Grid 5" w:semiHidden="1" w:unhideWhenUsed="1"/>
-    <w:lsdException w:name="Table Grid 6" w:semiHidden="1" w:unhideWhenUsed="1"/>
-    <w:lsdException w:name="Table Grid 7" w:semiHidden="1" w:unhideWhenUsed="1"/>
-    <w:lsdException w:name="Table Grid 8" w:semiHidden="1" w:unhideWhenUsed="1"/>
-    <w:lsdException w:name="Table List 1" w:semiHidden="1" w:unhideWhenUsed="1"/>
-    <w:lsdException w:name="Table List 2" w:semiHidden="1" w:unhideWhenUsed="1"/>
-    <w:lsdException w:name="Table List 3" w:semiHidden="1" w:unhideWhenUsed="1"/>
-    <w:lsdException w:name="Table List 4" w:semiHidden="1" w:unhideWhenUsed="1"/>
-    <w:lsdException w:name="Table List 5" w:semiHidden="1" w:unhideWhenUsed="1"/>
-    <w:lsdException w:name="Table List 6" w:semiHidden="1" w:unhideWhenUsed="1"/>
-    <w:lsdException w:name="Table List 7" w:semiHidden="1" w:unhideWhenUsed="1"/>
-    <w:lsdException w:name="Table List 8" w:semiHidden="1" w:unhideWhenUsed="1"/>
-    <w:lsdException w:name="Table 3D effects 1" w:semiHidden="1" w:unhideWhenUsed="1"/>
-    <w:lsdException w:name="Table 3D effects 2" w:semiHidden="1" w:unhideWhenUsed="1"/>
-    <w:lsdException w:name="Table 3D effects 3" w:semiHidden="1" w:unhideWhenUsed="1"/>
-    <w:lsdException w:name="Table Contemporary" w:semiHidden="1" w:unhideWhenUsed="1"/>
-    <w:lsdException w:name="Table Elegant" w:semiHidden="1" w:unhideWhenUsed="1"/>
-    <w:lsdException w:name="Table Professional" w:semiHidden="1" w:unhideWhenUsed="1"/>
-    <w:lsdException w:name="Table Subtle 1" w:semiHidden="1" w:unhideWhenUsed="1"/>
-    <w:lsdException w:name="Table Subtle 2" w:semiHidden="1" w:unhideWhenUsed="1"/>
-    <w:lsdException w:name="Table Web 1" w:semiHidden="1" w:unhideWhenUsed="1"/>
-    <w:lsdException w:name="Table Web 2" w:semiHidden="1" w:unhideWhenUsed="1"/>
-    <w:lsdException w:name="Table Web 3" w:semiHidden="1" w:unhideWhenUsed="1"/>
-    <w:lsdException w:name="Balloon Text" w:semiHidden="1" w:unhideWhenUsed="1"/>
-    <w:lsdException w:name="Table Grid" w:uiPriority="39"/>
-    <w:lsdException w:name="Table Theme" w:semiHidden="1" w:unhideWhenUsed="1"/>
-    <w:lsdException w:name="Note Level 1" w:semiHidden="1" w:unhideWhenUsed="1"/>
-    <w:lsdException w:name="Note Level 2" w:semiHidden="1" w:unhideWhenUsed="1"/>
-    <w:lsdException w:name="Note Level 3" w:semiHidden="1" w:unhideWhenUsed="1"/>
-    <w:lsdException w:name="Note Level 4" w:semiHidden="1" w:unhideWhenUsed="1"/>
-    <w:lsdException w:name="Note Level 5" w:semiHidden="1" w:unhideWhenUsed="1"/>
-    <w:lsdException w:name="Note Level 6" w:semiHidden="1" w:unhideWhenUsed="1"/>
-    <w:lsdException w:name="Note Level 7" w:semiHidden="1" w:unhideWhenUsed="1"/>
-    <w:lsdException w:name="Note Level 8" w:semiHidden="1" w:unhideWhenUsed="1"/>
-    <w:lsdException w:name="Note Level 9" w:semiHidden="1" w:unhideWhenUsed="1"/>
-    <w:lsdException w:name="Placeholder Text" w:semiHidden="1"/>
-    <w:lsdException w:name="No Spacing" w:uiPriority="1" w:qFormat="1"/>
-    <w:lsdException w:name="Light Shading" w:uiPriority="60"/>
-    <w:lsdException w:name="Light List" w:uiPriority="61"/>
-    <w:lsdException w:name="Light Grid" w:uiPriority="62"/>
-    <w:lsdException w:name="Medium Shading 1" w:uiPriority="63"/>
-    <w:lsdException w:name="Medium Shading 2" w:uiPriority="64"/>
-    <w:lsdException w:name="Medium List 1" w:uiPriority="65"/>
-    <w:lsdException w:name="Medium List 2" w:uiPriority="66"/>
-    <w:lsdException w:name="Medium Grid 1" w:uiPriority="67"/>
-    <w:lsdException w:name="Medium Grid 2" w:uiPriority="68"/>
-    <w:lsdException w:name="Medium Grid 3" w:uiPriority="69"/>
-    <w:lsdException w:name="Dark List" w:uiPriority="70"/>
-    <w:lsdException w:name="Colorful Shading" w:uiPriority="71"/>
-    <w:lsdException w:name="Colorful List" w:uiPriority="72"/>
-    <w:lsdException w:name="Colorful Grid" w:uiPriority="73"/>
-    <w:lsdException w:name="Light Shading Accent 1" w:uiPriority="60"/>
-    <w:lsdException w:name="Light List Accent 1" w:uiPriority="61"/>
-    <w:lsdException w:name="Light Grid Accent 1" w:uiPriority="62"/>
-    <w:lsdException w:name="Medium Shading 1 Accent 1" w:uiPriority="63"/>
-    <w:lsdException w:name="Medium Shading 2 Accent 1" w:uiPriority="64"/>
-    <w:lsdException w:name="Medium List 1 Accent 1" w:uiPriority="65"/>
-    <w:lsdException w:name="Revision" w:semiHidden="1"/>
-    <w:lsdException w:name="List Paragraph" w:uiPriority="34" w:qFormat="1"/>
-    <w:lsdException w:name="Quote" w:uiPriority="29" w:qFormat="1"/>
-    <w:lsdException w:name="Intense Quote" w:uiPriority="30" w:qFormat="1"/>
-    <w:lsdException w:name="Medium List 2 Accent 1" w:uiPriority="66"/>
-    <w:lsdException w:name="Medium Grid 1 Accent 1" w:uiPriority="67"/>
-    <w:lsdException w:name="Medium Grid 2 Accent 1" w:uiPriority="68"/>
-    <w:lsdException w:name="Medium Grid 3 Accent 1" w:uiPriority="69"/>
-    <w:lsdException w:name="Dark List Accent 1" w:uiPriority="70"/>
-    <w:lsdException w:name="Colorful Shading Accent 1" w:uiPriority="71"/>
-    <w:lsdException w:name="Colorful List Accent 1" w:uiPriority="72"/>
-    <w:lsdException w:name="Colorful Grid Accent 1" w:uiPriority="73"/>
-    <w:lsdException w:name="Light Shading Accent 2" w:uiPriority="60"/>
-    <w:lsdException w:name="Light List Accent 2" w:uiPriority="61"/>
-    <w:lsdException w:name="Light Grid Accent 2" w:uiPriority="62"/>
-    <w:lsdException w:name="Medium Shading 1 Accent 2" w:uiPriority="63"/>
-    <w:lsdException w:name="Medium Shading 2 Accent 2" w:uiPriority="64"/>
-    <w:lsdException w:name="Medium List 1 Accent 2" w:uiPriority="65"/>
-    <w:lsdException w:name="Medium List 2 Accent 2" w:uiPriority="66"/>
-    <w:lsdException w:name="Medium Grid 1 Accent 2" w:uiPriority="67"/>
-    <w:lsdException w:name="Medium Grid 2 Accent 2" w:uiPriority="68"/>
-    <w:lsdException w:name="Medium Grid 3 Accent 2" w:uiPriority="69"/>
-    <w:lsdException w:name="Dark List Accent 2" w:uiPriority="70"/>
-    <w:lsdException w:name="Colorful Shading Accent 2" w:uiPriority="71"/>
-    <w:lsdException w:name="Colorful List Accent 2" w:uiPriority="72"/>
-    <w:lsdException w:name="Colorful Grid Accent 2" w:uiPriority="73"/>
-    <w:lsdException w:name="Light Shading Accent 3" w:uiPriority="60"/>
-    <w:lsdException w:name="Light List Accent 3" w:uiPriority="61"/>
-    <w:lsdException w:name="Light Grid Accent 3" w:uiPriority="62"/>
-    <w:lsdException w:name="Medium Shading 1 Accent 3" w:uiPriority="63"/>
-    <w:lsdException w:name="Medium Shading 2 Accent 3" w:uiPriority="64"/>
-    <w:lsdException w:name="Medium List 1 Accent 3" w:uiPriority="65"/>
-    <w:lsdException w:name="Medium List 2 Accent 3" w:uiPriority="66"/>
-    <w:lsdException w:name="Medium Grid 1 Accent 3" w:uiPriority="67"/>
-    <w:lsdException w:name="Medium Grid 2 Accent 3" w:uiPriority="68"/>
-    <w:lsdException w:name="Medium Grid 3 Accent 3" w:uiPriority="69"/>
-    <w:lsdException w:name="Dark List Accent 3" w:uiPriority="70"/>
-    <w:lsdException w:name="Colorful Shading Accent 3" w:uiPriority="71"/>
-    <w:lsdException w:name="Colorful List Accent 3" w:uiPriority="72"/>
-    <w:lsdException w:name="Colorful Grid Accent 3" w:uiPriority="73"/>
-    <w:lsdException w:name="Light Shading Accent 4" w:uiPriority="60"/>
-    <w:lsdException w:name="Light List Accent 4" w:uiPriority="61"/>
-    <w:lsdException w:name="Light Grid Accent 4" w:uiPriority="62"/>
-    <w:lsdException w:name="Medium Shading 1 Accent 4" w:uiPriority="63"/>
-    <w:lsdException w:name="Medium Shading 2 Accent 4" w:uiPriority="64"/>
-    <w:lsdException w:name="Medium List 1 Accent 4" w:uiPriority="65"/>
-    <w:lsdException w:name="Medium List 2 Accent 4" w:uiPriority="66"/>
-    <w:lsdException w:name="Medium Grid 1 Accent 4" w:uiPriority="67"/>
-    <w:lsdException w:name="Medium Grid 2 Accent 4" w:uiPriority="68"/>
-    <w:lsdException w:name="Medium Grid 3 Accent 4" w:uiPriority="69"/>
-    <w:lsdException w:name="Dark List Accent 4" w:uiPriority="70"/>
-    <w:lsdException w:name="Colorful Shading Accent 4" w:uiPriority="71"/>
-    <w:lsdException w:name="Colorful List Accent 4" w:uiPriority="72"/>
-    <w:lsdException w:name="Colorful Grid Accent 4" w:uiPriority="73"/>
-    <w:lsdException w:name="Light Shading Accent 5" w:uiPriority="60"/>
-    <w:lsdException w:name="Light List Accent 5" w:uiPriority="61"/>
-    <w:lsdException w:name="Light Grid Accent 5" w:uiPriority="62"/>
-    <w:lsdException w:name="Medium Shading 1 Accent 5" w:uiPriority="63"/>
-    <w:lsdException w:name="Medium Shading 2 Accent 5" w:uiPriority="64"/>
-    <w:lsdException w:name="Medium List 1 Accent 5" w:uiPriority="65"/>
-    <w:lsdException w:name="Medium List 2 Accent 5" w:uiPriority="66"/>
-    <w:lsdException w:name="Medium Grid 1 Accent 5" w:uiPriority="67"/>
-    <w:lsdException w:name="Medium Grid 2 Accent 5" w:uiPriority="68"/>
-    <w:lsdException w:name="Medium Grid 3 Accent 5" w:uiPriority="69"/>
-    <w:lsdException w:name="Dark List Accent 5" w:uiPriority="70"/>
-    <w:lsdException w:name="Colorful Shading Accent 5" w:uiPriority="71"/>
-    <w:lsdException w:name="Colorful List Accent 5" w:uiPriority="72"/>
-    <w:lsdException w:name="Colorful Grid Accent 5" w:uiPriority="73"/>
-    <w:lsdException w:name="Light Shading Accent 6" w:uiPriority="60"/>
-    <w:lsdException w:name="Light List Accent 6" w:uiPriority="61"/>
-    <w:lsdException w:name="Light Grid Accent 6" w:uiPriority="62"/>
-    <w:lsdException w:name="Medium Shading 1 Accent 6" w:uiPriority="63"/>
-    <w:lsdException w:name="Medium Shading 2 Accent 6" w:uiPriority="64"/>
-    <w:lsdException w:name="Medium List 1 Accent 6" w:uiPriority="65"/>
-    <w:lsdException w:name="Medium List 2 Accent 6" w:uiPriority="66"/>
-    <w:lsdException w:name="Medium Grid 1 Accent 6" w:uiPriority="67"/>
-    <w:lsdException w:name="Medium Grid 2 Accent 6" w:uiPriority="68"/>
-    <w:lsdException w:name="Medium Grid 3 Accent 6" w:uiPriority="69"/>
-    <w:lsdException w:name="Dark List Accent 6" w:uiPriority="70"/>
-    <w:lsdException w:name="Colorful Shading Accent 6" w:uiPriority="71"/>
-    <w:lsdException w:name="Colorful List Accent 6" w:uiPriority="72"/>
-    <w:lsdException w:name="Colorful Grid Accent 6" w:uiPriority="73"/>
-    <w:lsdException w:name="Subtle Emphasis" w:uiPriority="19" w:qFormat="1"/>
-    <w:lsdException w:name="Intense Emphasis" w:uiPriority="21" w:qFormat="1"/>
-    <w:lsdException w:name="Subtle Reference" w:uiPriority="31" w:qFormat="1"/>
-    <w:lsdException w:name="Intense Reference" w:uiPriority="32" w:qFormat="1"/>
-    <w:lsdException w:name="Book Title" w:uiPriority="33" w:qFormat="1"/>
-    <w:lsdException w:name="Bibliography" w:semiHidden="1" w:uiPriority="37" w:unhideWhenUsed="1"/>
-    <w:lsdException w:name="TOC Heading" w:semiHidden="1" w:uiPriority="39" w:unhideWhenUsed="1" w:qFormat="1"/>
-    <w:lsdException w:name="Plain Table 1" w:uiPriority="41"/>
-    <w:lsdException w:name="Plain Table 2" w:uiPriority="42"/>
-    <w:lsdException w:name="Plain Table 3" w:uiPriority="43"/>
-    <w:lsdException w:name="Plain Table 4" w:uiPriority="44"/>
-    <w:lsdException w:name="Plain Table 5" w:uiPriority="45"/>
-    <w:lsdException w:name="Grid Table Light" w:uiPriority="40"/>
-    <w:lsdException w:name="Grid Table 1 Light" w:uiPriority="46"/>
-    <w:lsdException w:name="Grid Table 2" w:uiPriority="47"/>
-    <w:lsdException w:name="Grid Table 3" w:uiPriority="48"/>
-    <w:lsdException w:name="Grid Table 4" w:uiPriority="49"/>
-    <w:lsdException w:name="Grid Table 5 Dark" w:uiPriority="50"/>
-    <w:lsdException w:name="Grid Table 6 Colorful" w:uiPriority="51"/>
-    <w:lsdException w:name="Grid Table 7 Colorful" w:uiPriority="52"/>
-    <w:lsdException w:name="Grid Table 1 Light Accent 1" w:uiPriority="46"/>
-    <w:lsdException w:name="Grid Table 2 Accent 1" w:uiPriority="47"/>
-    <w:lsdException w:name="Grid Table 3 Accent 1" w:uiPriority="48"/>
-    <w:lsdException w:name="Grid Table 4 Accent 1" w:uiPriority="49"/>
-    <w:lsdException w:name="Grid Table 5 Dark Accent 1" w:uiPriority="50"/>
-    <w:lsdException w:name="Grid Table 6 Colorful Accent 1" w:uiPriority="51"/>
-    <w:lsdException w:name="Grid Table 7 Colorful Accent 1" w:uiPriority="52"/>
-    <w:lsdException w:name="Grid Table 1 Light Accent 2" w:uiPriority="46"/>
-    <w:lsdException w:name="Grid Table 2 Accent 2" w:uiPriority="47"/>
-    <w:lsdException w:name="Grid Table 3 Accent 2" w:uiPriority="48"/>
-    <w:lsdException w:name="Grid Table 4 Accent 2" w:uiPriority="49"/>
-    <w:lsdException w:name="Grid Table 5 Dark Accent 2" w:uiPriority="50"/>
-    <w:lsdException w:name="Grid Table 6 Colorful Accent 2" w:uiPriority="51"/>
-    <w:lsdException w:name="Grid Table 7 Colorful Accent 2" w:uiPriority="52"/>
-    <w:lsdException w:name="Grid Table 1 Light Accent 3" w:uiPriority="46"/>
-    <w:lsdException w:name="Grid Table 2 Accent 3" w:uiPriority="47"/>
-    <w:lsdException w:name="Grid Table 3 Accent 3" w:uiPriority="48"/>
-    <w:lsdException w:name="Grid Table 4 Accent 3" w:uiPriority="49"/>
-    <w:lsdException w:name="Grid Table 5 Dark Accent 3" w:uiPriority="50"/>
-    <w:lsdException w:name="Grid Table 6 Colorful Accent 3" w:uiPriority="51"/>
-    <w:lsdException w:name="Grid Table 7 Colorful Accent 3" w:uiPriority="52"/>
-    <w:lsdException w:name="Grid Table 1 Light Accent 4" w:uiPriority="46"/>
-    <w:lsdException w:name="Grid Table 2 Accent 4" w:uiPriority="47"/>
-    <w:lsdException w:name="Grid Table 3 Accent 4" w:uiPriority="48"/>
-    <w:lsdException w:name="Grid Table 4 Accent 4" w:uiPriority="49"/>
-    <w:lsdException w:name="Grid Table 5 Dark Accent 4" w:uiPriority="50"/>
-    <w:lsdException w:name="Grid Table 6 Colorful Accent 4" w:uiPriority="51"/>
-    <w:lsdException w:name="Grid Table 7 Colorful Accent 4" w:uiPriority="52"/>
-    <w:lsdException w:name="Grid Table 1 Light Accent 5" w:uiPriority="46"/>
-    <w:lsdException w:name="Grid Table 2 Accent 5" w:uiPriority="47"/>
-    <w:lsdException w:name="Grid Table 3 Accent 5" w:uiPriority="48"/>
-    <w:lsdException w:name="Grid Table 4 Accent 5" w:uiPriority="49"/>
-    <w:lsdException w:name="Grid Table 5 Dark Accent 5" w:uiPriority="50"/>
-    <w:lsdException w:name="Grid Table 6 Colorful Accent 5" w:uiPriority="51"/>
-    <w:lsdException w:name="Grid Table 7 Colorful Accent 5" w:uiPriority="52"/>
-    <w:lsdException w:name="Grid Table 1 Light Accent 6" w:uiPriority="46"/>
-    <w:lsdException w:name="Grid Table 2 Accent 6" w:uiPriority="47"/>
-    <w:lsdException w:name="Grid Table 3 Accent 6" w:uiPriority="48"/>
-    <w:lsdException w:name="Grid Table 4 Accent 6" w:uiPriority="49"/>
-    <w:lsdException w:name="Grid Table 5 Dark Accent 6" w:uiPriority="50"/>
-    <w:lsdException w:name="Grid Table 6 Colorful Accent 6" w:uiPriority="51"/>
-    <w:lsdException w:name="Grid Table 7 Colorful Accent 6" w:uiPriority="52"/>
-    <w:lsdException w:name="List Table 1 Light" w:uiPriority="46"/>
-    <w:lsdException w:name="List Table 2" w:uiPriority="47"/>
-    <w:lsdException w:name="List Table 3" w:uiPriority="48"/>
-    <w:lsdException w:name="List Table 4" w:uiPriority="49"/>
-    <w:lsdException w:name="List Table 5 Dark" w:uiPriority="50"/>
-    <w:lsdException w:name="List Table 6 Colorful" w:uiPriority="51"/>
-    <w:lsdException w:name="List Table 7 Colorful" w:uiPriority="52"/>
-    <w:lsdException w:name="List Table 1 Light Accent 1" w:uiPriority="46"/>
-    <w:lsdException w:name="List Table 2 Accent 1" w:uiPriority="47"/>
-    <w:lsdException w:name="List Table 3 Accent 1" w:uiPriority="48"/>
-    <w:lsdException w:name="List Table 4 Accent 1" w:uiPriority="49"/>
-    <w:lsdException w:name="List Table 5 Dark Accent 1" w:uiPriority="50"/>
-    <w:lsdException w:name="List Table 6 Colorful Accent 1" w:uiPriority="51"/>
-    <w:lsdException w:name="List Table 7 Colorful Accent 1" w:uiPriority="52"/>
-    <w:lsdException w:name="List Table 1 Light Accent 2" w:uiPriority="46"/>
-    <w:lsdException w:name="List Table 2 Accent 2" w:uiPriority="47"/>
-    <w:lsdException w:name="List Table 3 Accent 2" w:uiPriority="48"/>
-    <w:lsdException w:name="List Table 4 Accent 2" w:uiPriority="49"/>
-    <w:lsdException w:name="List Table 5 Dark Accent 2" w:uiPriority="50"/>
-    <w:lsdException w:name="List Table 6 Colorful Accent 2" w:uiPriority="51"/>
-    <w:lsdException w:name="List Table 7 Colorful Accent 2" w:uiPriority="52"/>
-    <w:lsdException w:name="List Table 1 Light Accent 3" w:uiPriority="46"/>
-    <w:lsdException w:name="List Table 2 Accent 3" w:uiPriority="47"/>
-    <w:lsdException w:name="List Table 3 Accent 3" w:uiPriority="48"/>
-    <w:lsdException w:name="List Table 4 Accent 3" w:uiPriority="49"/>
-    <w:lsdException w:name="List Table 5 Dark Accent 3" w:uiPriority="50"/>
-    <w:lsdException w:name="List Table 6 Colorful Accent 3" w:uiPriority="51"/>
-    <w:lsdException w:name="List Table 7 Colorful Accent 3" w:uiPriority="52"/>
-    <w:lsdException w:name="List Table 1 Light Accent 4" w:uiPriority="46"/>
-    <w:lsdException w:name="List Table 2 Accent 4" w:uiPriority="47"/>
-    <w:lsdException w:name="List Table 3 Accent 4" w:uiPriority="48"/>
-    <w:lsdException w:name="List Table 4 Accent 4" w:uiPriority="49"/>
-    <w:lsdException w:name="List Table 5 Dark Accent 4" w:uiPriority="50"/>
-    <w:lsdException w:name="List Table 6 Colorful Accent 4" w:uiPriority="51"/>
-    <w:lsdException w:name="List Table 7 Colorful Accent 4" w:uiPriority="52"/>
-    <w:lsdException w:name="List Table 1 Light Accent 5" w:uiPriority="46"/>
-    <w:lsdException w:name="List Table 2 Accent 5" w:uiPriority="47"/>
-    <w:lsdException w:name="List Table 3 Accent 5" w:uiPriority="48"/>
-    <w:lsdException w:name="List Table 4 Accent 5" w:uiPriority="49"/>
-    <w:lsdException w:name="List Table 5 Dark Accent 5" w:uiPriority="50"/>
-    <w:lsdException w:name="List Table 6 Colorful Accent 5" w:uiPriority="51"/>
-    <w:lsdException w:name="List Table 7 Colorful Accent 5" w:uiPriority="52"/>
-    <w:lsdException w:name="List Table 1 Light Accent 6" w:uiPriority="46"/>
-    <w:lsdException w:name="List Table 2 Accent 6" w:uiPriority="47"/>
-    <w:lsdException w:name="List Table 3 Accent 6" w:uiPriority="48"/>
-    <w:lsdException w:name="List Table 4 Accent 6" w:uiPriority="49"/>
-    <w:lsdException w:name="List Table 5 Dark Accent 6" w:uiPriority="50"/>
-    <w:lsdException w:name="List Table 6 Colorful Accent 6" w:uiPriority="51"/>
-    <w:lsdException w:name="List Table 7 Colorful Accent 6" w:uiPriority="52"/>
-    <w:lsdException w:name="Mention" w:semiHidden="1" w:unhideWhenUsed="1"/>
-    <w:lsdException w:name="Smart Hyperlink" w:semiHidden="1" w:unhideWhenUsed="1"/>
-  </w:latentStyles>
-  <w:style w:type="paragraph" w:default="1" w:styleId="Normal">
-    <w:name w:val="Normal"/>
-    <w:qFormat/>
-  </w:style>
-  <w:style w:type="character" w:default="1" w:styleId="DefaultParagraphFont">
-    <w:name w:val="Default Paragraph Font"/>
-    <w:uiPriority w:val="1"/>
-    <w:semiHidden/>
-    <w:unhideWhenUsed/>
-  </w:style>
-  <w:style w:type="table" w:default="1" w:styleId="TableNormal">
-    <w:name w:val="Normal Table"/>
-    <w:uiPriority w:val="99"/>
-    <w:semiHidden/>
-    <w:unhideWhenUsed/>
-    <w:tblPr>
-      <w:tblInd w:w="0" w:type="dxa"/>
-      <w:tblCellMar>
-        <w:top w:w="0" w:type="dxa"/>
-        <w:left w:w="108" w:type="dxa"/>
-        <w:bottom w:w="0" w:type="dxa"/>
-        <w:right w:w="108" w:type="dxa"/>
-      </w:tblCellMar>
-    </w:tblPr>
-  </w:style>
-  <w:style w:type="numbering" w:default="1" w:styleId="NoList">
-    <w:name w:val="No List"/>
-    <w:uiPriority w:val="99"/>
-    <w:semiHidden/>
-    <w:unhideWhenUsed/>
-  </w:style>
-  <w:style w:type="character" w:styleId="PlaceholderText">
-    <w:name w:val="Placeholder Text"/>
-    <w:basedOn w:val="DefaultParagraphFont"/>
-    <w:uiPriority w:val="99"/>
-    <w:semiHidden/>
-    <w:rsid w:val="00BC060A"/>
-    <w:rPr>
-      <w:color w:val="808080"/>
-    </w:rPr>
-  </w:style>
-</w:styles>
-</file>
-
-<file path=word/glossary/webSettings.xml><?xml version="1.0" encoding="utf-8"?>
-<w:webSettings xmlns:mc="http://schemas.openxmlformats.org/markup-compatibility/2006" xmlns:r="http://schemas.openxmlformats.org/officeDocument/2006/relationships" xmlns:w="http://schemas.openxmlformats.org/wordprocessingml/2006/main" xmlns:w14="http://schemas.microsoft.com/office/word/2010/wordml" xmlns:w15="http://schemas.microsoft.com/office/word/2012/wordml" mc:Ignorable="w14 w15">
-  <w:allowPNG/>
-  <w:doNotSaveAsSingleFile/>
-  <w:pixelsPerInch w:val="96"/>
-</w:webSettings>
-</file>
-
 <file path=word/theme/theme1.xml><?xml version="1.0" encoding="utf-8"?>
 <a:theme xmlns:a="http://schemas.openxmlformats.org/drawingml/2006/main" name="Office Theme">
   <a:themeElements>

</xml_diff>

<commit_message>
Update content for AR model in the report
</commit_message>
<xml_diff>
--- a/Report/Group_16_project_report.docx
+++ b/Report/Group_16_project_report.docx
@@ -4991,7 +4991,7 @@
         <mc:AlternateContent>
           <mc:Choice Requires="wps">
             <w:drawing>
-              <wp:anchor distT="0" distB="0" distL="114300" distR="114300" simplePos="0" relativeHeight="251660288" behindDoc="0" locked="0" layoutInCell="1" allowOverlap="1" wp14:anchorId="57118D52" wp14:editId="5B822066">
+              <wp:anchor distT="0" distB="0" distL="114300" distR="114300" simplePos="0" relativeHeight="251660288" behindDoc="0" locked="0" layoutInCell="1" allowOverlap="1" wp14:anchorId="57118D52" wp14:editId="3C9AEB59">
                 <wp:simplePos x="0" y="0"/>
                 <wp:positionH relativeFrom="column">
                   <wp:posOffset>1185545</wp:posOffset>
@@ -5201,7 +5201,7 @@
         <mc:AlternateContent>
           <mc:Choice Requires="wps">
             <w:drawing>
-              <wp:anchor distT="0" distB="0" distL="114300" distR="114300" simplePos="0" relativeHeight="251659264" behindDoc="0" locked="0" layoutInCell="1" allowOverlap="1" wp14:anchorId="75F58ACD" wp14:editId="238E2C1B">
+              <wp:anchor distT="0" distB="0" distL="114300" distR="114300" simplePos="0" relativeHeight="251659264" behindDoc="0" locked="0" layoutInCell="1" allowOverlap="1" wp14:anchorId="75F58ACD" wp14:editId="5B96A5CB">
                 <wp:simplePos x="0" y="0"/>
                 <wp:positionH relativeFrom="column">
                   <wp:posOffset>4049395</wp:posOffset>
@@ -5312,7 +5312,7 @@
         <mc:AlternateContent>
           <mc:Choice Requires="wps">
             <w:drawing>
-              <wp:anchor distT="0" distB="0" distL="114300" distR="114300" simplePos="0" relativeHeight="251661312" behindDoc="0" locked="0" layoutInCell="1" allowOverlap="1" wp14:anchorId="4CD210AC" wp14:editId="0BFF822A">
+              <wp:anchor distT="0" distB="0" distL="114300" distR="114300" simplePos="0" relativeHeight="251661312" behindDoc="0" locked="0" layoutInCell="1" allowOverlap="1" wp14:anchorId="4CD210AC" wp14:editId="4F349A88">
                 <wp:simplePos x="0" y="0"/>
                 <wp:positionH relativeFrom="column">
                   <wp:posOffset>2565972</wp:posOffset>
@@ -5453,380 +5453,836 @@
           </wp:inline>
         </w:drawing>
       </w:r>
+    </w:p>
+    <w:p>
+      <w:pPr>
+        <w:rPr>
+          <w:rFonts w:eastAsiaTheme="minorEastAsia" w:cs="Times New Roman"/>
+        </w:rPr>
+      </w:pPr>
+    </w:p>
+    <w:p>
+      <w:pPr>
+        <w:pStyle w:val="Heading2"/>
+      </w:pPr>
+      <w:r>
+        <w:lastRenderedPageBreak/>
+        <w:t>AR Modeling</w:t>
+      </w:r>
+    </w:p>
+    <w:p>
+      <w:pPr>
+        <w:pStyle w:val="Heading3"/>
+      </w:pPr>
+      <w:r>
+        <w:t>Auto Correlation Check</w:t>
+      </w:r>
+    </w:p>
+    <w:p>
+      <w:pPr>
+        <w:rPr>
+          <w:rFonts w:cs="Times New Roman"/>
+        </w:rPr>
+      </w:pPr>
+      <w:r>
+        <w:t>The basic assumption of applying auto regression modeling is that there must exist some relationship between the observations between the previous time step</w:t>
+      </w:r>
+      <w:r>
+        <w:t>s and the current time step. This</w:t>
+      </w:r>
+      <w:r>
+        <w:t xml:space="preserve"> relationship </w:t>
+      </w:r>
+      <w:r>
+        <w:t>will be solidified in building the</w:t>
+      </w:r>
+      <w:r>
+        <w:t xml:space="preserve"> regression model. This relationship is defined as correlation and since this exists between the observations of the same variable against time, </w:t>
+      </w:r>
+      <w:r>
+        <w:t>it’s</w:t>
+      </w:r>
+      <w:r>
+        <w:t xml:space="preserve"> called auto correlation.</w:t>
+      </w:r>
+      <w:r>
+        <w:t xml:space="preserve"> </w:t>
+      </w:r>
+      <w:r>
+        <w:t>We create</w:t>
+      </w:r>
+      <w:r>
+        <w:t>d</w:t>
+      </w:r>
+      <w:r>
+        <w:t xml:space="preserve"> a lag plot using the </w:t>
+      </w:r>
+      <w:proofErr w:type="gramStart"/>
+      <w:r>
+        <w:t>pandas</w:t>
+      </w:r>
+      <w:proofErr w:type="gramEnd"/>
+      <w:r>
+        <w:t xml:space="preserve"> python library which plots the temperature (t) on the X-Axis against the temperature on the next hour (t+1) on the Y – Axis</w:t>
+      </w:r>
+      <w:r>
+        <w:t xml:space="preserve">. </w:t>
+      </w:r>
+      <w:r>
+        <w:t>The correlation plot</w:t>
+      </w:r>
+      <w:r>
+        <w:t>s</w:t>
+      </w:r>
+      <w:r>
+        <w:t xml:space="preserve"> </w:t>
+      </w:r>
+      <w:proofErr w:type="gramStart"/>
+      <w:r>
+        <w:t>indicates</w:t>
+      </w:r>
+      <w:proofErr w:type="gramEnd"/>
+      <w:r>
+        <w:t xml:space="preserve"> that a thick line of observations along the diagonal line which infers that there exists a strong correlation.</w:t>
+      </w:r>
+      <w:r>
+        <w:t xml:space="preserve"> </w:t>
+      </w:r>
+      <w:r>
+        <w:rPr>
+          <w:rFonts w:cs="Times New Roman"/>
+        </w:rPr>
+        <w:t xml:space="preserve">However, on comparing the plots for Seattle, Dallas and Cincinnati; it indicates that the concentration and dispersal of the points increases indicating </w:t>
+      </w:r>
+      <w:r>
+        <w:rPr>
+          <w:rFonts w:cs="Times New Roman"/>
+        </w:rPr>
+        <w:t>a</w:t>
+      </w:r>
+      <w:r>
+        <w:rPr>
+          <w:rFonts w:cs="Times New Roman"/>
+        </w:rPr>
+        <w:t xml:space="preserve"> decrease in correlation</w:t>
+      </w:r>
+      <w:r>
+        <w:rPr>
+          <w:rFonts w:cs="Times New Roman"/>
+        </w:rPr>
+        <w:t xml:space="preserve"> but the bottom-line inference was the existence of a strong correlation existence</w:t>
+      </w:r>
+      <w:r>
+        <w:rPr>
+          <w:rFonts w:cs="Times New Roman"/>
+        </w:rPr>
+        <w:t xml:space="preserve"> </w:t>
+      </w:r>
       <w:bookmarkStart w:id="19" w:name="_GoBack"/>
       <w:bookmarkEnd w:id="19"/>
+      <w:r>
+        <w:rPr>
+          <w:rFonts w:cs="Times New Roman"/>
+        </w:rPr>
+        <w:t>to progressively proceed with the AR model.</w:t>
+      </w:r>
     </w:p>
     <w:p>
-      <w:pPr>
-        <w:rPr>
-          <w:rFonts w:eastAsiaTheme="minorEastAsia" w:cs="Times New Roman"/>
-        </w:rPr>
-      </w:pPr>
+      <w:r>
+        <w:rPr>
+          <w:noProof/>
+          <w:lang w:val="en-GB" w:eastAsia="en-GB"/>
+        </w:rPr>
+        <w:drawing>
+          <wp:inline distT="0" distB="0" distL="0" distR="0" wp14:anchorId="76714FA7" wp14:editId="31BF9BBB">
+            <wp:extent cx="2915896" cy="1740425"/>
+            <wp:effectExtent l="0" t="0" r="5715" b="12700"/>
+            <wp:docPr id="8" name="Picture 8"/>
+            <wp:cNvGraphicFramePr>
+              <a:graphicFrameLocks xmlns:a="http://schemas.openxmlformats.org/drawingml/2006/main" noChangeAspect="1"/>
+            </wp:cNvGraphicFramePr>
+            <a:graphic xmlns:a="http://schemas.openxmlformats.org/drawingml/2006/main">
+              <a:graphicData uri="http://schemas.openxmlformats.org/drawingml/2006/picture">
+                <pic:pic xmlns:pic="http://schemas.openxmlformats.org/drawingml/2006/picture">
+                  <pic:nvPicPr>
+                    <pic:cNvPr id="8" name="Auto_correlation_for_SEA.png"/>
+                    <pic:cNvPicPr/>
+                  </pic:nvPicPr>
+                  <pic:blipFill>
+                    <a:blip r:embed="rId12">
+                      <a:extLst>
+                        <a:ext uri="{28A0092B-C50C-407E-A947-70E740481C1C}">
+                          <a14:useLocalDpi xmlns:a14="http://schemas.microsoft.com/office/drawing/2010/main" val="0"/>
+                        </a:ext>
+                      </a:extLst>
+                    </a:blip>
+                    <a:stretch>
+                      <a:fillRect/>
+                    </a:stretch>
+                  </pic:blipFill>
+                  <pic:spPr>
+                    <a:xfrm>
+                      <a:off x="0" y="0"/>
+                      <a:ext cx="2915896" cy="1740425"/>
+                    </a:xfrm>
+                    <a:prstGeom prst="rect">
+                      <a:avLst/>
+                    </a:prstGeom>
+                  </pic:spPr>
+                </pic:pic>
+              </a:graphicData>
+            </a:graphic>
+          </wp:inline>
+        </w:drawing>
+      </w:r>
+      <w:r>
+        <w:t xml:space="preserve"> </w:t>
+      </w:r>
+      <w:r>
+        <w:rPr>
+          <w:noProof/>
+          <w:lang w:val="en-GB" w:eastAsia="en-GB"/>
+        </w:rPr>
+        <w:drawing>
+          <wp:inline distT="0" distB="0" distL="0" distR="0" wp14:anchorId="65897548" wp14:editId="4403CF52">
+            <wp:extent cx="2973644" cy="1774893"/>
+            <wp:effectExtent l="0" t="0" r="0" b="3175"/>
+            <wp:docPr id="9" name="Picture 9"/>
+            <wp:cNvGraphicFramePr>
+              <a:graphicFrameLocks xmlns:a="http://schemas.openxmlformats.org/drawingml/2006/main" noChangeAspect="1"/>
+            </wp:cNvGraphicFramePr>
+            <a:graphic xmlns:a="http://schemas.openxmlformats.org/drawingml/2006/main">
+              <a:graphicData uri="http://schemas.openxmlformats.org/drawingml/2006/picture">
+                <pic:pic xmlns:pic="http://schemas.openxmlformats.org/drawingml/2006/picture">
+                  <pic:nvPicPr>
+                    <pic:cNvPr id="9" name="Auto_correlation_for_DAL.png"/>
+                    <pic:cNvPicPr/>
+                  </pic:nvPicPr>
+                  <pic:blipFill>
+                    <a:blip r:embed="rId13">
+                      <a:extLst>
+                        <a:ext uri="{28A0092B-C50C-407E-A947-70E740481C1C}">
+                          <a14:useLocalDpi xmlns:a14="http://schemas.microsoft.com/office/drawing/2010/main" val="0"/>
+                        </a:ext>
+                      </a:extLst>
+                    </a:blip>
+                    <a:stretch>
+                      <a:fillRect/>
+                    </a:stretch>
+                  </pic:blipFill>
+                  <pic:spPr>
+                    <a:xfrm>
+                      <a:off x="0" y="0"/>
+                      <a:ext cx="2973644" cy="1774893"/>
+                    </a:xfrm>
+                    <a:prstGeom prst="rect">
+                      <a:avLst/>
+                    </a:prstGeom>
+                  </pic:spPr>
+                </pic:pic>
+              </a:graphicData>
+            </a:graphic>
+          </wp:inline>
+        </w:drawing>
+      </w:r>
     </w:p>
     <w:p>
       <w:pPr>
-        <w:pStyle w:val="Heading2"/>
-      </w:pPr>
-      <w:r>
-        <w:lastRenderedPageBreak/>
-        <w:t>AR Modeling</w:t>
+        <w:jc w:val="center"/>
+      </w:pPr>
+      <w:r>
+        <w:rPr>
+          <w:noProof/>
+          <w:lang w:val="en-GB" w:eastAsia="en-GB"/>
+        </w:rPr>
+        <w:drawing>
+          <wp:inline distT="0" distB="0" distL="0" distR="0" wp14:anchorId="4E005C5E" wp14:editId="19A4223D">
+            <wp:extent cx="2915285" cy="1740060"/>
+            <wp:effectExtent l="0" t="0" r="5715" b="12700"/>
+            <wp:docPr id="10" name="Picture 10"/>
+            <wp:cNvGraphicFramePr>
+              <a:graphicFrameLocks xmlns:a="http://schemas.openxmlformats.org/drawingml/2006/main" noChangeAspect="1"/>
+            </wp:cNvGraphicFramePr>
+            <a:graphic xmlns:a="http://schemas.openxmlformats.org/drawingml/2006/main">
+              <a:graphicData uri="http://schemas.openxmlformats.org/drawingml/2006/picture">
+                <pic:pic xmlns:pic="http://schemas.openxmlformats.org/drawingml/2006/picture">
+                  <pic:nvPicPr>
+                    <pic:cNvPr id="10" name="Auto_correlation_for_CIN.png"/>
+                    <pic:cNvPicPr/>
+                  </pic:nvPicPr>
+                  <pic:blipFill>
+                    <a:blip r:embed="rId14">
+                      <a:extLst>
+                        <a:ext uri="{28A0092B-C50C-407E-A947-70E740481C1C}">
+                          <a14:useLocalDpi xmlns:a14="http://schemas.microsoft.com/office/drawing/2010/main" val="0"/>
+                        </a:ext>
+                      </a:extLst>
+                    </a:blip>
+                    <a:stretch>
+                      <a:fillRect/>
+                    </a:stretch>
+                  </pic:blipFill>
+                  <pic:spPr>
+                    <a:xfrm>
+                      <a:off x="0" y="0"/>
+                      <a:ext cx="2915285" cy="1740060"/>
+                    </a:xfrm>
+                    <a:prstGeom prst="rect">
+                      <a:avLst/>
+                    </a:prstGeom>
+                  </pic:spPr>
+                </pic:pic>
+              </a:graphicData>
+            </a:graphic>
+          </wp:inline>
+        </w:drawing>
       </w:r>
     </w:p>
     <w:p>
       <w:pPr>
         <w:pStyle w:val="Heading3"/>
       </w:pPr>
-      <w:bookmarkStart w:id="20" w:name="_Toc480647194"/>
-      <w:r>
-        <w:t>Stochastic Gradient Methods</w:t>
-      </w:r>
-      <w:bookmarkEnd w:id="20"/>
+      <w:r>
+        <w:t>A</w:t>
+      </w:r>
+      <w:r>
+        <w:t xml:space="preserve">uto </w:t>
+      </w:r>
+      <w:r>
+        <w:t>R</w:t>
+      </w:r>
+      <w:r>
+        <w:t>egression</w:t>
+      </w:r>
+      <w:r>
+        <w:t xml:space="preserve"> Model</w:t>
+      </w:r>
     </w:p>
     <w:p>
-      <w:r>
-        <w:t xml:space="preserve">As mentioned earlier, one of the problems with our dataset is its actual size. Thus, we searched for a stochastic-based approach to improve the convergence time of our model through the range of available R-packages but were unable to find a satisfactory algorithm that could be applied. Therefore, we searched for an existing gradient descent method that could be adapted to our dataset and could be modified to consider a stochastic component.  In this case, we were able to find an existing GitHub code that used a basic gradient descent method </w:t>
-      </w:r>
-      <w:r>
-        <w:fldChar w:fldCharType="begin"/>
-      </w:r>
-      <w:r>
-        <w:instrText xml:space="preserve"> ADDIN ZOTERO_ITEM CSL_CITATION {"citationID":"m992mdsdg","properties":{"formattedCitation":"[13]","plainCitation":"[13]"},"citationItems":[{"id":1528,"uris":["http://zotero.org/users/133482/items/77N3EAIX"],"uri":["http://zotero.org/users/133482/items/77N3EAIX"],"itemData":{"id":1528,"type":"post","title":"Logistic Regression with Gradient Descent","URL":"https://gist.github.com/smc77/1321542","author":[{"family":"smc77","given":""}],"issued":{"date-parts":[["2011"]]}}}],"schema":"https://github.com/citation-style-language/schema/raw/master/csl-citation.json"} </w:instrText>
-      </w:r>
-      <w:r>
-        <w:fldChar w:fldCharType="separate"/>
-      </w:r>
-      <w:r>
-        <w:rPr>
-          <w:rFonts w:cs="Times New Roman"/>
-        </w:rPr>
-        <w:t>[13]</w:t>
-      </w:r>
-      <w:r>
-        <w:fldChar w:fldCharType="end"/>
-      </w:r>
-      <w:r>
-        <w:t xml:space="preserve">, which we then modified to work with our own data set.  These modifications are clearly highlighted in our coding </w:t>
-      </w:r>
-      <w:proofErr w:type="spellStart"/>
-      <w:r>
-        <w:t>set</w:t>
-      </w:r>
-      <w:r>
-        <w:fldChar w:fldCharType="begin"/>
-      </w:r>
-      <w:r>
-        <w:instrText xml:space="preserve"> REF _Ref449722585 \h </w:instrText>
-      </w:r>
-      <w:r>
-        <w:fldChar w:fldCharType="separate"/>
-      </w:r>
-      <w:r>
-        <w:rPr>
-          <w:b/>
-          <w:bCs/>
-        </w:rPr>
-        <w:t>Error</w:t>
-      </w:r>
-      <w:proofErr w:type="spellEnd"/>
-      <w:r>
-        <w:rPr>
-          <w:b/>
-          <w:bCs/>
-        </w:rPr>
-        <w:t>! Reference source not found.</w:t>
-      </w:r>
-      <w:r>
-        <w:fldChar w:fldCharType="end"/>
-      </w:r>
-      <w:r>
-        <w:t xml:space="preserve">. To this framework, we added the stochastic component and used the final outputted </w:t>
-      </w:r>
-      <m:oMath>
-        <m:r>
-          <w:rPr>
-            <w:rFonts w:ascii="Cambria Math" w:hAnsi="Cambria Math"/>
-          </w:rPr>
-          <m:t>θ</m:t>
-        </m:r>
-      </m:oMath>
-      <w:r>
-        <w:rPr>
-          <w:rFonts w:eastAsiaTheme="minorEastAsia"/>
-        </w:rPr>
-        <w:t xml:space="preserve">s to </w:t>
-      </w:r>
-      <w:r>
-        <w:t>estimate its testing error and overall performance.</w:t>
+      <w:pPr>
+        <w:rPr>
+          <w:rFonts w:cs="Times New Roman"/>
+        </w:rPr>
+      </w:pPr>
+      <w:r>
+        <w:rPr>
+          <w:rFonts w:cs="Times New Roman"/>
+        </w:rPr>
+        <w:t xml:space="preserve">Auto regression is a time series model that uses observations from the previous time steps as </w:t>
+      </w:r>
+      <w:r>
+        <w:rPr>
+          <w:rFonts w:cs="Times New Roman"/>
+          <w:i/>
+        </w:rPr>
+        <w:t xml:space="preserve">input </w:t>
+      </w:r>
+      <w:r>
+        <w:rPr>
+          <w:rFonts w:cs="Times New Roman"/>
+        </w:rPr>
+        <w:t>to the regression equation to predict the value of the next time step.</w:t>
+      </w:r>
+      <w:r>
+        <w:t xml:space="preserve"> </w:t>
+      </w:r>
+      <w:r>
+        <w:rPr>
+          <w:rFonts w:cs="Times New Roman"/>
+        </w:rPr>
+        <w:t>AR processes encapsulate a Markov like process where the future depends on the past</w:t>
+      </w:r>
+      <w:r>
+        <w:t xml:space="preserve">. </w:t>
+      </w:r>
+      <w:r>
+        <w:rPr>
+          <w:rFonts w:cs="Times New Roman"/>
+        </w:rPr>
+        <w:t>Auto regression is like a linear regression model</w:t>
+      </w:r>
+      <w:r>
+        <w:rPr>
+          <w:rFonts w:cs="Times New Roman"/>
+        </w:rPr>
+        <w:t>.</w:t>
+      </w:r>
+      <w:r>
+        <w:t xml:space="preserve"> </w:t>
+      </w:r>
+      <w:r>
+        <w:rPr>
+          <w:rFonts w:cs="Times New Roman"/>
+        </w:rPr>
+        <w:t xml:space="preserve">Linear regression equation is given by </w:t>
       </w:r>
     </w:p>
     <w:p>
-      <w:r>
-        <w:t xml:space="preserve">Importantly, one of the advantages with working with the base components of the gradient descent methods was that we </w:t>
+      <w:pPr>
+        <w:jc w:val="center"/>
+        <w:rPr>
+          <w:i/>
+        </w:rPr>
+      </w:pPr>
+      <w:proofErr w:type="spellStart"/>
+      <w:r>
+        <w:rPr>
+          <w:rFonts w:cs="Times New Roman"/>
+          <w:i/>
+        </w:rPr>
+        <w:t>yhat</w:t>
+      </w:r>
+      <w:proofErr w:type="spellEnd"/>
+      <w:r>
+        <w:rPr>
+          <w:rFonts w:cs="Times New Roman"/>
+          <w:i/>
+        </w:rPr>
+        <w:t xml:space="preserve"> = b0 + b1*X1</w:t>
+      </w:r>
+    </w:p>
+    <w:p>
+      <w:pPr>
+        <w:rPr>
+          <w:rFonts w:cs="Times New Roman"/>
+        </w:rPr>
+      </w:pPr>
+      <w:r>
+        <w:rPr>
+          <w:rFonts w:cs="Times New Roman"/>
+        </w:rPr>
+        <w:t>This same technique is used in predicting time series where the input variables are extracted from the observations from the previous time steps in the series</w:t>
+      </w:r>
+      <w:r>
+        <w:rPr>
+          <w:rFonts w:cs="Times New Roman"/>
+        </w:rPr>
+        <w:t xml:space="preserve">. </w:t>
+      </w:r>
+      <w:r>
+        <w:rPr>
+          <w:rFonts w:cs="Times New Roman"/>
+        </w:rPr>
+        <w:t xml:space="preserve">The stronger the correlation between the output variable and the lagged variable, the more weight that auto regression can impose on </w:t>
+      </w:r>
+      <w:r>
+        <w:rPr>
+          <w:rFonts w:cs="Times New Roman"/>
+        </w:rPr>
+        <w:lastRenderedPageBreak/>
+        <w:t>the variable when modelling</w:t>
+      </w:r>
+      <w:r>
+        <w:rPr>
+          <w:rFonts w:cs="Times New Roman"/>
+        </w:rPr>
+        <w:t xml:space="preserve">. </w:t>
+      </w:r>
+      <w:r>
+        <w:rPr>
+          <w:rFonts w:cs="Times New Roman"/>
+        </w:rPr>
+        <w:t xml:space="preserve">Interestingly, if all lag variables show low or no correlation with the output variable, then it suggests that the time series problem may not be predictable. </w:t>
+      </w:r>
+      <w:r>
+        <w:t xml:space="preserve">From the inferences of auto correlation, we </w:t>
+      </w:r>
+      <w:r>
+        <w:t xml:space="preserve">confirmed the existence of such correlation and </w:t>
+      </w:r>
+      <w:r>
+        <w:rPr>
+          <w:rFonts w:cs="Times New Roman"/>
+        </w:rPr>
+        <w:t>t</w:t>
+      </w:r>
+      <w:r>
+        <w:rPr>
+          <w:rFonts w:cs="Times New Roman"/>
+        </w:rPr>
+        <w:t xml:space="preserve">his </w:t>
+      </w:r>
+      <w:r>
+        <w:rPr>
+          <w:rFonts w:cs="Times New Roman"/>
+        </w:rPr>
+        <w:t xml:space="preserve">was </w:t>
+      </w:r>
+      <w:r>
+        <w:rPr>
+          <w:rFonts w:cs="Times New Roman"/>
+        </w:rPr>
+        <w:t xml:space="preserve">very useful </w:t>
+      </w:r>
+      <w:r>
+        <w:rPr>
+          <w:rFonts w:cs="Times New Roman"/>
+        </w:rPr>
+        <w:t xml:space="preserve">in </w:t>
+      </w:r>
+      <w:r>
+        <w:rPr>
+          <w:rFonts w:cs="Times New Roman"/>
+        </w:rPr>
+        <w:t xml:space="preserve">getting started on </w:t>
+      </w:r>
+      <w:r>
+        <w:rPr>
+          <w:rFonts w:cs="Times New Roman"/>
+        </w:rPr>
+        <w:t xml:space="preserve">the </w:t>
+      </w:r>
+      <w:r>
+        <w:rPr>
+          <w:rFonts w:cs="Times New Roman"/>
+        </w:rPr>
+        <w:t>dataset.</w:t>
+      </w:r>
+      <w:r>
+        <w:rPr>
+          <w:rFonts w:cs="Times New Roman"/>
+        </w:rPr>
+        <w:t xml:space="preserve"> </w:t>
+      </w:r>
+    </w:p>
+    <w:p>
+      <w:pPr>
+        <w:rPr>
+          <w:rFonts w:cs="Times New Roman"/>
+        </w:rPr>
+      </w:pPr>
+      <w:r>
+        <w:rPr>
+          <w:rFonts w:cs="Times New Roman"/>
+        </w:rPr>
+        <w:t>We split the dataset into 66% and 34% for testing and training, which is basically the hourly data for the year 2014 and 2015 for training and predicting the temperature for the year 2016</w:t>
+      </w:r>
+      <w:r>
+        <w:rPr>
+          <w:rFonts w:cs="Times New Roman"/>
+        </w:rPr>
+        <w:t xml:space="preserve">. </w:t>
+      </w:r>
+      <w:r>
+        <w:rPr>
+          <w:rFonts w:cs="Times New Roman"/>
+        </w:rPr>
+        <w:t xml:space="preserve">First we build the AR model by calling the </w:t>
       </w:r>
       <w:proofErr w:type="gramStart"/>
       <w:r>
-        <w:t>were able to</w:t>
+        <w:rPr>
+          <w:rFonts w:cs="Times New Roman"/>
+        </w:rPr>
+        <w:t>AR(</w:t>
       </w:r>
       <w:proofErr w:type="gramEnd"/>
       <w:r>
-        <w:t xml:space="preserve"> observe firsthand the inner workings of this technique.  For example, </w:t>
-      </w:r>
-      <w:proofErr w:type="gramStart"/>
-      <w:r>
-        <w:t>in order to</w:t>
-      </w:r>
-      <w:proofErr w:type="gramEnd"/>
-      <w:r>
-        <w:t xml:space="preserve"> incorporate the stochastic component to the model, it was necessary to understand all parts of the working algorithm.  After converting our categorical data set into a dummy variable representation, a stochastic version of the gradient decent method was applied.  An important aspect of this phase was that we </w:t>
-      </w:r>
-      <w:proofErr w:type="gramStart"/>
-      <w:r>
-        <w:t>were able to</w:t>
-      </w:r>
-      <w:proofErr w:type="gramEnd"/>
-      <w:r>
-        <w:t xml:space="preserve"> observe the impact that the different parameters have on the convergence patterns of the </w:t>
-      </w:r>
-      <m:oMath>
-        <m:r>
-          <w:rPr>
-            <w:rFonts w:ascii="Cambria Math" w:hAnsi="Cambria Math"/>
-          </w:rPr>
-          <m:t>θ</m:t>
-        </m:r>
-      </m:oMath>
-      <w:r>
-        <w:rPr>
-          <w:rFonts w:eastAsiaTheme="minorEastAsia"/>
+        <w:rPr>
+          <w:rFonts w:cs="Times New Roman"/>
+        </w:rPr>
+        <w:t xml:space="preserve">) function of the </w:t>
+      </w:r>
+      <w:proofErr w:type="spellStart"/>
+      <w:r>
+        <w:rPr>
+          <w:rFonts w:cs="Times New Roman"/>
+        </w:rPr>
+        <w:t>statsmodel</w:t>
+      </w:r>
+      <w:proofErr w:type="spellEnd"/>
+      <w:r>
+        <w:rPr>
+          <w:rFonts w:cs="Times New Roman"/>
+        </w:rPr>
+        <w:t xml:space="preserve"> library and by calling the fit() function to train in our dataset.</w:t>
+      </w:r>
+      <w:r>
+        <w:rPr>
+          <w:rFonts w:cs="Times New Roman"/>
+        </w:rPr>
+        <w:t xml:space="preserve"> </w:t>
+      </w:r>
+    </w:p>
+    <w:p>
+      <w:pPr>
+        <w:rPr>
+          <w:rFonts w:cs="Times New Roman"/>
+        </w:rPr>
+      </w:pPr>
+    </w:p>
+    <w:p>
+      <w:pPr>
+        <w:pStyle w:val="Heading3"/>
+      </w:pPr>
+      <w:r>
+        <w:t>Results</w:t>
+      </w:r>
+    </w:p>
+    <w:p>
+      <w:pPr>
+        <w:rPr>
+          <w:rFonts w:cs="Times New Roman"/>
+        </w:rPr>
+      </w:pPr>
+      <w:r>
+        <w:rPr>
+          <w:rFonts w:cs="Times New Roman"/>
+        </w:rPr>
+        <w:t xml:space="preserve">The output lag value </w:t>
+      </w:r>
+      <w:r>
+        <w:rPr>
+          <w:rFonts w:cs="Times New Roman"/>
+        </w:rPr>
+        <w:t>chosen by the model was</w:t>
+      </w:r>
+      <w:r>
+        <w:rPr>
+          <w:rFonts w:cs="Times New Roman"/>
+        </w:rPr>
+        <w:t xml:space="preserve"> 44.</w:t>
+      </w:r>
+      <w:r>
+        <w:rPr>
+          <w:rFonts w:cs="Times New Roman"/>
+        </w:rPr>
+        <w:t xml:space="preserve"> </w:t>
+      </w:r>
+      <w:r>
+        <w:rPr>
+          <w:rFonts w:cs="Times New Roman"/>
+        </w:rPr>
+        <w:t>This implies the prediction is obtained by forming a regression equation with the values in the past 44 time steps with the saved co-</w:t>
+      </w:r>
+      <w:proofErr w:type="spellStart"/>
+      <w:r>
+        <w:rPr>
+          <w:rFonts w:cs="Times New Roman"/>
+        </w:rPr>
+        <w:t>efficient</w:t>
+      </w:r>
+      <w:r>
+        <w:rPr>
+          <w:rFonts w:cs="Times New Roman"/>
         </w:rPr>
         <w:t>s</w:t>
       </w:r>
-      <w:r>
-        <w:t xml:space="preserve">.  For example, using a sample size of 500 per iteration (as part of the stochastic version), with </w:t>
-      </w:r>
-      <m:oMath>
-        <m:r>
-          <w:rPr>
-            <w:rFonts w:ascii="Cambria Math" w:hAnsi="Cambria Math"/>
-          </w:rPr>
-          <m:t>λ=0.03</m:t>
-        </m:r>
-      </m:oMath>
-      <w:r>
-        <w:rPr>
-          <w:rFonts w:eastAsiaTheme="minorEastAsia"/>
-        </w:rPr>
-        <w:t xml:space="preserve">, the theta values failed to converge and started to oscillate back and forth. However, when we decrease the value of </w:t>
-      </w:r>
-      <m:oMath>
-        <m:r>
-          <w:rPr>
-            <w:rFonts w:ascii="Cambria Math" w:eastAsiaTheme="minorEastAsia" w:hAnsi="Cambria Math"/>
-          </w:rPr>
-          <m:t>λ=0.001</m:t>
-        </m:r>
-      </m:oMath>
-      <w:r>
-        <w:rPr>
-          <w:rFonts w:eastAsiaTheme="minorEastAsia"/>
-        </w:rPr>
-        <w:t>, the convergence pattern looked t</w:t>
-      </w:r>
-      <w:proofErr w:type="spellStart"/>
-      <w:r>
-        <w:rPr>
-          <w:rFonts w:eastAsiaTheme="minorEastAsia"/>
-        </w:rPr>
-        <w:t>otally</w:t>
-      </w:r>
       <w:proofErr w:type="spellEnd"/>
       <w:r>
         <w:rPr>
-          <w:rFonts w:eastAsiaTheme="minorEastAsia"/>
-        </w:rPr>
-        <w:t xml:space="preserve"> different and converged relatively quickly to its final value (</w:t>
-      </w:r>
-      <w:r>
-        <w:rPr>
-          <w:rFonts w:eastAsiaTheme="minorEastAsia"/>
-        </w:rPr>
-        <w:fldChar w:fldCharType="begin"/>
-      </w:r>
-      <w:r>
-        <w:rPr>
-          <w:rFonts w:eastAsiaTheme="minorEastAsia"/>
-        </w:rPr>
-        <w:instrText xml:space="preserve"> REF _Ref449723253 \h </w:instrText>
-      </w:r>
-      <w:r>
-        <w:rPr>
-          <w:rFonts w:eastAsiaTheme="minorEastAsia"/>
-        </w:rPr>
-      </w:r>
-      <w:r>
-        <w:rPr>
-          <w:rFonts w:eastAsiaTheme="minorEastAsia"/>
-        </w:rPr>
-        <w:fldChar w:fldCharType="separate"/>
-      </w:r>
-      <w:r>
-        <w:t xml:space="preserve">Figure </w:t>
-      </w:r>
-      <w:r>
-        <w:rPr>
-          <w:noProof/>
-        </w:rPr>
-        <w:t>6</w:t>
-      </w:r>
-      <w:r>
-        <w:rPr>
-          <w:rFonts w:eastAsiaTheme="minorEastAsia"/>
-        </w:rPr>
-        <w:fldChar w:fldCharType="end"/>
-      </w:r>
-      <w:r>
-        <w:rPr>
-          <w:rFonts w:eastAsiaTheme="minorEastAsia"/>
-        </w:rPr>
-        <w:t xml:space="preserve">). </w:t>
+          <w:rFonts w:cs="Times New Roman"/>
+        </w:rPr>
+        <w:t xml:space="preserve"> that were calculated</w:t>
+      </w:r>
+      <w:r>
+        <w:rPr>
+          <w:rFonts w:cs="Times New Roman"/>
+        </w:rPr>
+        <w:t>.</w:t>
+      </w:r>
+      <w:r>
+        <w:rPr>
+          <w:rFonts w:cs="Times New Roman"/>
+        </w:rPr>
+        <w:t xml:space="preserve"> </w:t>
+      </w:r>
+      <w:r>
+        <w:rPr>
+          <w:rFonts w:cs="Times New Roman"/>
+        </w:rPr>
+        <w:t xml:space="preserve">The MSE values for Seattle, Dallas and Cincinnati are </w:t>
+      </w:r>
+      <w:r>
+        <w:rPr>
+          <w:rFonts w:cs="Times New Roman"/>
+        </w:rPr>
+        <w:t>as follows:</w:t>
       </w:r>
     </w:p>
     <w:tbl>
       <w:tblPr>
         <w:tblStyle w:val="TableGrid"/>
         <w:tblW w:w="0" w:type="auto"/>
-        <w:jc w:val="center"/>
-        <w:tblBorders>
-          <w:top w:val="single" w:sz="12" w:space="0" w:color="auto"/>
-          <w:left w:val="single" w:sz="12" w:space="0" w:color="auto"/>
-          <w:bottom w:val="single" w:sz="12" w:space="0" w:color="auto"/>
-          <w:right w:val="single" w:sz="12" w:space="0" w:color="auto"/>
-          <w:insideH w:val="none" w:sz="0" w:space="0" w:color="auto"/>
-          <w:insideV w:val="none" w:sz="0" w:space="0" w:color="auto"/>
-        </w:tblBorders>
+        <w:tblInd w:w="2972" w:type="dxa"/>
         <w:tblLook w:val="04A0" w:firstRow="1" w:lastRow="0" w:firstColumn="1" w:lastColumn="0" w:noHBand="0" w:noVBand="1"/>
       </w:tblPr>
       <w:tblGrid>
-        <w:gridCol w:w="2436"/>
-        <w:gridCol w:w="2320"/>
+        <w:gridCol w:w="1605"/>
+        <w:gridCol w:w="1639"/>
       </w:tblGrid>
       <w:tr>
         <w:trPr>
-          <w:trHeight w:val="1998"/>
-          <w:jc w:val="center"/>
+          <w:trHeight w:val="358"/>
         </w:trPr>
         <w:tc>
           <w:tcPr>
-            <w:tcW w:w="2294" w:type="dxa"/>
+            <w:tcW w:w="1605" w:type="dxa"/>
           </w:tcPr>
           <w:p>
-            <w:r>
-              <w:rPr>
-                <w:noProof/>
-                <w:lang w:val="en-GB" w:eastAsia="en-GB"/>
-              </w:rPr>
-              <w:drawing>
-                <wp:inline distT="0" distB="0" distL="0" distR="0" wp14:anchorId="0C502D6D" wp14:editId="7AEB7806">
-                  <wp:extent cx="1409745" cy="1369922"/>
-                  <wp:effectExtent l="0" t="0" r="0" b="1905"/>
-                  <wp:docPr id="461" name="Picture 461"/>
-                  <wp:cNvGraphicFramePr>
-                    <a:graphicFrameLocks xmlns:a="http://schemas.openxmlformats.org/drawingml/2006/main" noChangeAspect="1"/>
-                  </wp:cNvGraphicFramePr>
-                  <a:graphic xmlns:a="http://schemas.openxmlformats.org/drawingml/2006/main">
-                    <a:graphicData uri="http://schemas.openxmlformats.org/drawingml/2006/picture">
-                      <pic:pic xmlns:pic="http://schemas.openxmlformats.org/drawingml/2006/picture">
-                        <pic:nvPicPr>
-                          <pic:cNvPr id="8" name="Picture 7"/>
-                          <pic:cNvPicPr>
-                            <a:picLocks noChangeAspect="1"/>
-                          </pic:cNvPicPr>
-                        </pic:nvPicPr>
-                        <pic:blipFill>
-                          <a:blip r:embed="rId12" cstate="print">
-                            <a:extLst>
-                              <a:ext uri="{28A0092B-C50C-407E-A947-70E740481C1C}">
-                                <a14:useLocalDpi xmlns:a14="http://schemas.microsoft.com/office/drawing/2010/main" val="0"/>
-                              </a:ext>
-                            </a:extLst>
-                          </a:blip>
-                          <a:stretch>
-                            <a:fillRect/>
-                          </a:stretch>
-                        </pic:blipFill>
-                        <pic:spPr>
-                          <a:xfrm>
-                            <a:off x="0" y="0"/>
-                            <a:ext cx="1421759" cy="1381597"/>
-                          </a:xfrm>
-                          <a:prstGeom prst="rect">
-                            <a:avLst/>
-                          </a:prstGeom>
-                        </pic:spPr>
-                      </pic:pic>
-                    </a:graphicData>
-                  </a:graphic>
-                </wp:inline>
-              </w:drawing>
+            <w:pPr>
+              <w:jc w:val="center"/>
+              <w:rPr>
+                <w:rFonts w:eastAsiaTheme="minorEastAsia" w:cs="Times New Roman"/>
+                <w:b/>
+              </w:rPr>
+            </w:pPr>
+            <w:r>
+              <w:rPr>
+                <w:rFonts w:eastAsiaTheme="minorEastAsia" w:cs="Times New Roman"/>
+                <w:b/>
+              </w:rPr>
+              <w:t>City</w:t>
             </w:r>
           </w:p>
         </w:tc>
         <w:tc>
           <w:tcPr>
-            <w:tcW w:w="2185" w:type="dxa"/>
+            <w:tcW w:w="1639" w:type="dxa"/>
           </w:tcPr>
           <w:p>
             <w:pPr>
-              <w:keepNext/>
+              <w:jc w:val="center"/>
+              <w:rPr>
+                <w:rFonts w:eastAsiaTheme="minorEastAsia" w:cs="Times New Roman"/>
+                <w:b/>
+              </w:rPr>
             </w:pPr>
             <w:r>
               <w:rPr>
-                <w:noProof/>
-                <w:lang w:val="en-GB" w:eastAsia="en-GB"/>
-              </w:rPr>
-              <w:drawing>
-                <wp:inline distT="0" distB="0" distL="0" distR="0" wp14:anchorId="36688A2F" wp14:editId="638A0304">
-                  <wp:extent cx="1336040" cy="1259256"/>
-                  <wp:effectExtent l="0" t="0" r="0" b="0"/>
-                  <wp:docPr id="462" name="Picture 462"/>
-                  <wp:cNvGraphicFramePr>
-                    <a:graphicFrameLocks xmlns:a="http://schemas.openxmlformats.org/drawingml/2006/main" noChangeAspect="1"/>
-                  </wp:cNvGraphicFramePr>
-                  <a:graphic xmlns:a="http://schemas.openxmlformats.org/drawingml/2006/main">
-                    <a:graphicData uri="http://schemas.openxmlformats.org/drawingml/2006/picture">
-                      <pic:pic xmlns:pic="http://schemas.openxmlformats.org/drawingml/2006/picture">
-                        <pic:nvPicPr>
-                          <pic:cNvPr id="5" name="Picture 4"/>
-                          <pic:cNvPicPr>
-                            <a:picLocks noChangeAspect="1"/>
-                          </pic:cNvPicPr>
-                        </pic:nvPicPr>
-                        <pic:blipFill>
-                          <a:blip r:embed="rId13" cstate="print">
-                            <a:extLst>
-                              <a:ext uri="{28A0092B-C50C-407E-A947-70E740481C1C}">
-                                <a14:useLocalDpi xmlns:a14="http://schemas.microsoft.com/office/drawing/2010/main" val="0"/>
-                              </a:ext>
-                            </a:extLst>
-                          </a:blip>
-                          <a:stretch>
-                            <a:fillRect/>
-                          </a:stretch>
-                        </pic:blipFill>
-                        <pic:spPr>
-                          <a:xfrm>
-                            <a:off x="0" y="0"/>
-                            <a:ext cx="1360586" cy="1282391"/>
-                          </a:xfrm>
-                          <a:prstGeom prst="rect">
-                            <a:avLst/>
-                          </a:prstGeom>
-                        </pic:spPr>
-                      </pic:pic>
-                    </a:graphicData>
-                  </a:graphic>
-                </wp:inline>
-              </w:drawing>
+                <w:rFonts w:eastAsiaTheme="minorEastAsia" w:cs="Times New Roman"/>
+                <w:b/>
+              </w:rPr>
+              <w:t>MSE</w:t>
+            </w:r>
+          </w:p>
+        </w:tc>
+      </w:tr>
+      <w:tr>
+        <w:trPr>
+          <w:trHeight w:val="345"/>
+        </w:trPr>
+        <w:tc>
+          <w:tcPr>
+            <w:tcW w:w="1605" w:type="dxa"/>
+          </w:tcPr>
+          <w:p>
+            <w:pPr>
+              <w:jc w:val="center"/>
+              <w:rPr>
+                <w:rFonts w:eastAsiaTheme="minorEastAsia" w:cs="Times New Roman"/>
+              </w:rPr>
+            </w:pPr>
+            <w:r>
+              <w:rPr>
+                <w:rFonts w:eastAsiaTheme="minorEastAsia" w:cs="Times New Roman"/>
+              </w:rPr>
+              <w:t>Seattle</w:t>
+            </w:r>
+          </w:p>
+        </w:tc>
+        <w:tc>
+          <w:tcPr>
+            <w:tcW w:w="1639" w:type="dxa"/>
+          </w:tcPr>
+          <w:p>
+            <w:pPr>
+              <w:jc w:val="center"/>
+              <w:rPr>
+                <w:rFonts w:eastAsiaTheme="minorEastAsia" w:cs="Times New Roman"/>
+              </w:rPr>
+            </w:pPr>
+            <w:r>
+              <w:rPr>
+                <w:rFonts w:eastAsiaTheme="minorEastAsia" w:cs="Times New Roman"/>
+              </w:rPr>
+              <w:t>1.879</w:t>
+            </w:r>
+          </w:p>
+        </w:tc>
+      </w:tr>
+      <w:tr>
+        <w:trPr>
+          <w:trHeight w:val="358"/>
+        </w:trPr>
+        <w:tc>
+          <w:tcPr>
+            <w:tcW w:w="1605" w:type="dxa"/>
+          </w:tcPr>
+          <w:p>
+            <w:pPr>
+              <w:jc w:val="center"/>
+              <w:rPr>
+                <w:rFonts w:eastAsiaTheme="minorEastAsia" w:cs="Times New Roman"/>
+              </w:rPr>
+            </w:pPr>
+            <w:r>
+              <w:rPr>
+                <w:rFonts w:eastAsiaTheme="minorEastAsia" w:cs="Times New Roman"/>
+              </w:rPr>
+              <w:t>Dallas</w:t>
+            </w:r>
+          </w:p>
+        </w:tc>
+        <w:tc>
+          <w:tcPr>
+            <w:tcW w:w="1639" w:type="dxa"/>
+          </w:tcPr>
+          <w:p>
+            <w:pPr>
+              <w:jc w:val="center"/>
+              <w:rPr>
+                <w:rFonts w:eastAsiaTheme="minorEastAsia" w:cs="Times New Roman"/>
+              </w:rPr>
+            </w:pPr>
+            <w:r>
+              <w:rPr>
+                <w:rFonts w:eastAsiaTheme="minorEastAsia" w:cs="Times New Roman"/>
+              </w:rPr>
+              <w:t>2.394</w:t>
+            </w:r>
+          </w:p>
+        </w:tc>
+      </w:tr>
+      <w:tr>
+        <w:trPr>
+          <w:trHeight w:val="358"/>
+        </w:trPr>
+        <w:tc>
+          <w:tcPr>
+            <w:tcW w:w="1605" w:type="dxa"/>
+          </w:tcPr>
+          <w:p>
+            <w:pPr>
+              <w:jc w:val="center"/>
+              <w:rPr>
+                <w:rFonts w:eastAsiaTheme="minorEastAsia" w:cs="Times New Roman"/>
+              </w:rPr>
+            </w:pPr>
+            <w:r>
+              <w:rPr>
+                <w:rFonts w:eastAsiaTheme="minorEastAsia" w:cs="Times New Roman"/>
+              </w:rPr>
+              <w:t>Cincinnati</w:t>
+            </w:r>
+          </w:p>
+        </w:tc>
+        <w:tc>
+          <w:tcPr>
+            <w:tcW w:w="1639" w:type="dxa"/>
+          </w:tcPr>
+          <w:p>
+            <w:pPr>
+              <w:jc w:val="center"/>
+              <w:rPr>
+                <w:rFonts w:eastAsiaTheme="minorEastAsia" w:cs="Times New Roman"/>
+              </w:rPr>
+            </w:pPr>
+            <w:r>
+              <w:rPr>
+                <w:rFonts w:eastAsiaTheme="minorEastAsia" w:cs="Times New Roman"/>
+              </w:rPr>
+              <w:t>4.247</w:t>
             </w:r>
           </w:p>
         </w:tc>
@@ -5834,307 +6290,203 @@
     </w:tbl>
     <w:p>
       <w:pPr>
-        <w:pStyle w:val="Caption"/>
-      </w:pPr>
-      <w:bookmarkStart w:id="21" w:name="_Ref449723253"/>
-      <w:r>
-        <w:t xml:space="preserve">Figure </w:t>
-      </w:r>
-      <w:r>
-        <w:fldChar w:fldCharType="begin"/>
-      </w:r>
-      <w:r>
-        <w:instrText xml:space="preserve"> SEQ Figure \* ARABIC </w:instrText>
-      </w:r>
-      <w:r>
-        <w:fldChar w:fldCharType="separate"/>
-      </w:r>
-      <w:r>
-        <w:rPr>
-          <w:noProof/>
-        </w:rPr>
-        <w:t>2</w:t>
-      </w:r>
-      <w:r>
-        <w:rPr>
-          <w:noProof/>
-        </w:rPr>
-        <w:fldChar w:fldCharType="end"/>
-      </w:r>
-      <w:bookmarkEnd w:id="21"/>
-      <w:r>
-        <w:rPr>
-          <w:noProof/>
-        </w:rPr>
-        <w:t>:</w:t>
-      </w:r>
-      <w:r>
-        <w:t xml:space="preserve"> Convergence of Thetas per Iteration (Stochastic Gradient Method)</w:t>
-      </w:r>
+        <w:rPr>
+          <w:rFonts w:cs="Times New Roman"/>
+        </w:rPr>
+      </w:pPr>
     </w:p>
     <w:p>
-      <w:r>
-        <w:t xml:space="preserve">Finally, based on the matrix multiplication between the outputted theta values and the values in our test set, we obtain the predicted set and </w:t>
+      <w:pPr>
+        <w:rPr>
+          <w:rFonts w:cs="Times New Roman"/>
+          <w:i/>
+        </w:rPr>
+      </w:pPr>
+      <w:r>
+        <w:rPr>
+          <w:rFonts w:cs="Times New Roman"/>
+        </w:rPr>
+        <w:t>From the MSE results, it</w:t>
+      </w:r>
+      <w:r>
+        <w:rPr>
+          <w:rFonts w:cs="Times New Roman"/>
+        </w:rPr>
+        <w:t xml:space="preserve"> complements to our plot in auto correlation check step, where the weight of the correlation decreased for the three cities and consequently the MSE is also seen increasing for the AR model for time series.</w:t>
+      </w:r>
+      <w:r>
+        <w:rPr>
+          <w:rFonts w:cs="Times New Roman"/>
+        </w:rPr>
+        <w:t xml:space="preserve"> </w:t>
+      </w:r>
+      <w:r>
+        <w:rPr>
+          <w:rFonts w:cs="Times New Roman"/>
+        </w:rPr>
+        <w:t xml:space="preserve">Since we are building the model under the assumption that </w:t>
+      </w:r>
+      <w:r>
+        <w:rPr>
+          <w:rFonts w:cs="Times New Roman"/>
+          <w:i/>
+        </w:rPr>
+        <w:t>the value of next instance solely depends on the current observation</w:t>
+      </w:r>
+      <w:r>
+        <w:rPr>
+          <w:rFonts w:cs="Times New Roman"/>
+        </w:rPr>
+        <w:t xml:space="preserve">, this model is more precisely called </w:t>
       </w:r>
       <w:proofErr w:type="gramStart"/>
       <w:r>
-        <w:t>were able to</w:t>
+        <w:rPr>
+          <w:rFonts w:cs="Times New Roman"/>
+          <w:i/>
+        </w:rPr>
+        <w:t>AR(</w:t>
       </w:r>
       <w:proofErr w:type="gramEnd"/>
       <w:r>
-        <w:t xml:space="preserve"> obtain a relatively satisfactory performance (</w:t>
-      </w:r>
-      <w:r>
-        <w:fldChar w:fldCharType="begin"/>
-      </w:r>
-      <w:r>
-        <w:instrText xml:space="preserve"> REF _Ref449786150 \h </w:instrText>
-      </w:r>
-      <w:r>
-        <w:fldChar w:fldCharType="separate"/>
-      </w:r>
-      <w:r>
-        <w:t xml:space="preserve">Table </w:t>
-      </w:r>
-      <w:r>
-        <w:rPr>
-          <w:noProof/>
-        </w:rPr>
-        <w:t>4</w:t>
-      </w:r>
-      <w:r>
-        <w:fldChar w:fldCharType="end"/>
-      </w:r>
-      <w:r>
-        <w:t xml:space="preserve">). </w:t>
+        <w:rPr>
+          <w:rFonts w:cs="Times New Roman"/>
+          <w:i/>
+        </w:rPr>
+        <w:t>1) formulation</w:t>
+      </w:r>
+      <w:r>
+        <w:rPr>
+          <w:rFonts w:cs="Times New Roman"/>
+          <w:i/>
+        </w:rPr>
+        <w:t>.</w:t>
       </w:r>
     </w:p>
     <w:p>
       <w:pPr>
-        <w:pStyle w:val="Caption"/>
-      </w:pPr>
-      <w:bookmarkStart w:id="22" w:name="_Ref449786150"/>
-      <w:r>
-        <w:t xml:space="preserve">Table </w:t>
-      </w:r>
-      <w:r>
-        <w:fldChar w:fldCharType="begin"/>
-      </w:r>
-      <w:r>
-        <w:instrText xml:space="preserve"> SEQ Table \* ARABIC </w:instrText>
-      </w:r>
-      <w:r>
-        <w:fldChar w:fldCharType="separate"/>
-      </w:r>
-      <w:r>
-        <w:rPr>
+        <w:rPr>
+          <w:rFonts w:cs="Times New Roman"/>
+        </w:rPr>
+      </w:pPr>
+      <w:r>
+        <w:rPr>
+          <w:rFonts w:cs="Times New Roman"/>
           <w:noProof/>
-        </w:rPr>
-        <w:t>4</w:t>
-      </w:r>
-      <w:r>
-        <w:rPr>
-          <w:noProof/>
-        </w:rPr>
-        <w:fldChar w:fldCharType="end"/>
-      </w:r>
-      <w:bookmarkEnd w:id="22"/>
-      <w:r>
-        <w:rPr>
-          <w:noProof/>
-        </w:rPr>
-        <w:t>:</w:t>
-      </w:r>
-      <w:r>
-        <w:t xml:space="preserve"> Predictive Performance from Stochastic Gradient Methods</w:t>
-      </w:r>
-    </w:p>
-    <w:tbl>
-      <w:tblPr>
-        <w:tblStyle w:val="LightShading1"/>
-        <w:tblW w:w="0" w:type="auto"/>
-        <w:jc w:val="center"/>
-        <w:tblLook w:val="0620" w:firstRow="1" w:lastRow="0" w:firstColumn="0" w:lastColumn="0" w:noHBand="1" w:noVBand="1"/>
-      </w:tblPr>
-      <w:tblGrid>
-        <w:gridCol w:w="665"/>
-        <w:gridCol w:w="665"/>
-        <w:gridCol w:w="766"/>
-      </w:tblGrid>
-      <w:tr>
-        <w:trPr>
-          <w:cnfStyle w:val="100000000000" w:firstRow="1" w:lastRow="0" w:firstColumn="0" w:lastColumn="0" w:oddVBand="0" w:evenVBand="0" w:oddHBand="0" w:evenHBand="0" w:firstRowFirstColumn="0" w:firstRowLastColumn="0" w:lastRowFirstColumn="0" w:lastRowLastColumn="0"/>
-          <w:trHeight w:val="69"/>
-          <w:jc w:val="center"/>
-        </w:trPr>
-        <w:tc>
-          <w:tcPr>
-            <w:tcW w:w="665" w:type="dxa"/>
-          </w:tcPr>
-          <w:p/>
-        </w:tc>
-        <w:tc>
-          <w:tcPr>
-            <w:tcW w:w="665" w:type="dxa"/>
-          </w:tcPr>
-          <w:p>
-            <w:pPr>
-              <w:jc w:val="center"/>
-            </w:pPr>
-            <w:r>
-              <w:t>0</w:t>
-            </w:r>
-          </w:p>
-        </w:tc>
-        <w:tc>
-          <w:tcPr>
-            <w:tcW w:w="665" w:type="dxa"/>
-          </w:tcPr>
-          <w:p>
-            <w:pPr>
-              <w:jc w:val="center"/>
-            </w:pPr>
-            <w:r>
-              <w:t>1</w:t>
-            </w:r>
-          </w:p>
-        </w:tc>
-      </w:tr>
-      <w:tr>
-        <w:trPr>
-          <w:trHeight w:val="152"/>
-          <w:jc w:val="center"/>
-        </w:trPr>
-        <w:tc>
-          <w:tcPr>
-            <w:tcW w:w="665" w:type="dxa"/>
-          </w:tcPr>
-          <w:p>
-            <w:pPr>
-              <w:jc w:val="center"/>
-            </w:pPr>
-            <w:r>
-              <w:t>0</w:t>
-            </w:r>
-          </w:p>
-        </w:tc>
-        <w:tc>
-          <w:tcPr>
-            <w:tcW w:w="665" w:type="dxa"/>
-          </w:tcPr>
-          <w:p>
-            <w:pPr>
-              <w:jc w:val="center"/>
-            </w:pPr>
-            <w:r>
-              <w:t>57</w:t>
-            </w:r>
-          </w:p>
-        </w:tc>
-        <w:tc>
-          <w:tcPr>
-            <w:tcW w:w="665" w:type="dxa"/>
-          </w:tcPr>
-          <w:p>
-            <w:pPr>
-              <w:jc w:val="center"/>
-            </w:pPr>
-            <w:r>
-              <w:t>4560</w:t>
-            </w:r>
-          </w:p>
-        </w:tc>
-      </w:tr>
-      <w:tr>
-        <w:trPr>
-          <w:trHeight w:val="196"/>
-          <w:jc w:val="center"/>
-        </w:trPr>
-        <w:tc>
-          <w:tcPr>
-            <w:tcW w:w="665" w:type="dxa"/>
-          </w:tcPr>
-          <w:p>
-            <w:pPr>
-              <w:jc w:val="center"/>
-            </w:pPr>
-            <w:r>
-              <w:t>1</w:t>
-            </w:r>
-          </w:p>
-        </w:tc>
-        <w:tc>
-          <w:tcPr>
-            <w:tcW w:w="665" w:type="dxa"/>
-          </w:tcPr>
-          <w:p>
-            <w:pPr>
-              <w:jc w:val="center"/>
-            </w:pPr>
-            <w:r>
-              <w:t>105</w:t>
-            </w:r>
-          </w:p>
-        </w:tc>
-        <w:tc>
-          <w:tcPr>
-            <w:tcW w:w="665" w:type="dxa"/>
-          </w:tcPr>
-          <w:p>
-            <w:pPr>
-              <w:jc w:val="center"/>
-            </w:pPr>
-            <w:r>
-              <w:t>14104</w:t>
-            </w:r>
-          </w:p>
-        </w:tc>
-      </w:tr>
-    </w:tbl>
-    <w:p>
-      <w:pPr>
-        <w:spacing w:before="120"/>
-      </w:pPr>
-      <w:r>
-        <w:lastRenderedPageBreak/>
-        <w:t xml:space="preserve">As one can observe, the accuracy measure of 75.4%, and an F1 score of 85.8 which is comparable against the results obtained using regularized logistic regression outputted from the </w:t>
-      </w:r>
-      <w:r>
-        <w:rPr>
-          <w:i/>
-        </w:rPr>
-        <w:t>“</w:t>
-      </w:r>
-      <w:proofErr w:type="spellStart"/>
-      <w:r>
-        <w:rPr>
-          <w:i/>
-        </w:rPr>
-        <w:t>glm</w:t>
-      </w:r>
-      <w:proofErr w:type="spellEnd"/>
-      <w:r>
-        <w:rPr>
-          <w:i/>
-        </w:rPr>
-        <w:t>”</w:t>
-      </w:r>
-      <w:r>
-        <w:t xml:space="preserve"> function in R.</w:t>
+          <w:lang w:val="en-GB" w:eastAsia="en-GB"/>
+        </w:rPr>
+        <w:drawing>
+          <wp:inline distT="0" distB="0" distL="0" distR="0" wp14:anchorId="750EDC13" wp14:editId="3FFC8A5A">
+            <wp:extent cx="5876935" cy="2529700"/>
+            <wp:effectExtent l="0" t="0" r="0" b="10795"/>
+            <wp:docPr id="13" name="Picture 13"/>
+            <wp:cNvGraphicFramePr>
+              <a:graphicFrameLocks xmlns:a="http://schemas.openxmlformats.org/drawingml/2006/main" noChangeAspect="1"/>
+            </wp:cNvGraphicFramePr>
+            <a:graphic xmlns:a="http://schemas.openxmlformats.org/drawingml/2006/main">
+              <a:graphicData uri="http://schemas.openxmlformats.org/drawingml/2006/picture">
+                <pic:pic xmlns:pic="http://schemas.openxmlformats.org/drawingml/2006/picture">
+                  <pic:nvPicPr>
+                    <pic:cNvPr id="13" name="AR_Model_Prediction_for_SEA.png"/>
+                    <pic:cNvPicPr/>
+                  </pic:nvPicPr>
+                  <pic:blipFill rotWithShape="1">
+                    <a:blip r:embed="rId15">
+                      <a:extLst>
+                        <a:ext uri="{28A0092B-C50C-407E-A947-70E740481C1C}">
+                          <a14:useLocalDpi xmlns:a14="http://schemas.microsoft.com/office/drawing/2010/main" val="0"/>
+                        </a:ext>
+                      </a:extLst>
+                    </a:blip>
+                    <a:srcRect l="7950" t="3678" r="7164" b="2564"/>
+                    <a:stretch/>
+                  </pic:blipFill>
+                  <pic:spPr bwMode="auto">
+                    <a:xfrm>
+                      <a:off x="0" y="0"/>
+                      <a:ext cx="5941478" cy="2557482"/>
+                    </a:xfrm>
+                    <a:prstGeom prst="rect">
+                      <a:avLst/>
+                    </a:prstGeom>
+                    <a:ln>
+                      <a:noFill/>
+                    </a:ln>
+                    <a:extLst>
+                      <a:ext uri="{53640926-AAD7-44D8-BBD7-CCE9431645EC}">
+                        <a14:shadowObscured xmlns:a14="http://schemas.microsoft.com/office/drawing/2010/main"/>
+                      </a:ext>
+                    </a:extLst>
+                  </pic:spPr>
+                </pic:pic>
+              </a:graphicData>
+            </a:graphic>
+          </wp:inline>
+        </w:drawing>
       </w:r>
     </w:p>
     <w:p>
       <w:pPr>
-        <w:pStyle w:val="Heading2"/>
-      </w:pPr>
-      <w:bookmarkStart w:id="23" w:name="_Toc480647195"/>
-      <w:r>
-        <w:t>Support Vector Machine</w:t>
-      </w:r>
-      <w:r>
-        <w:t>(SVM)</w:t>
-      </w:r>
-      <w:bookmarkEnd w:id="23"/>
+        <w:rPr>
+          <w:rFonts w:cs="Times New Roman"/>
+        </w:rPr>
+      </w:pPr>
+      <w:r>
+        <w:rPr>
+          <w:rFonts w:cs="Times New Roman"/>
+          <w:noProof/>
+          <w:lang w:val="en-GB" w:eastAsia="en-GB"/>
+        </w:rPr>
+        <w:lastRenderedPageBreak/>
+        <w:drawing>
+          <wp:inline distT="0" distB="0" distL="0" distR="0" wp14:anchorId="4F0A8893" wp14:editId="3227EF1B">
+            <wp:extent cx="5879872" cy="2517140"/>
+            <wp:effectExtent l="0" t="0" r="0" b="0"/>
+            <wp:docPr id="14" name="Picture 14"/>
+            <wp:cNvGraphicFramePr>
+              <a:graphicFrameLocks xmlns:a="http://schemas.openxmlformats.org/drawingml/2006/main" noChangeAspect="1"/>
+            </wp:cNvGraphicFramePr>
+            <a:graphic xmlns:a="http://schemas.openxmlformats.org/drawingml/2006/main">
+              <a:graphicData uri="http://schemas.openxmlformats.org/drawingml/2006/picture">
+                <pic:pic xmlns:pic="http://schemas.openxmlformats.org/drawingml/2006/picture">
+                  <pic:nvPicPr>
+                    <pic:cNvPr id="14" name="AR_Model_Prediction_for_DAL.png"/>
+                    <pic:cNvPicPr/>
+                  </pic:nvPicPr>
+                  <pic:blipFill rotWithShape="1">
+                    <a:blip r:embed="rId16">
+                      <a:extLst>
+                        <a:ext uri="{28A0092B-C50C-407E-A947-70E740481C1C}">
+                          <a14:useLocalDpi xmlns:a14="http://schemas.microsoft.com/office/drawing/2010/main" val="0"/>
+                        </a:ext>
+                      </a:extLst>
+                    </a:blip>
+                    <a:srcRect l="7778" t="5098" r="6315" b="3985"/>
+                    <a:stretch/>
+                  </pic:blipFill>
+                  <pic:spPr bwMode="auto">
+                    <a:xfrm>
+                      <a:off x="0" y="0"/>
+                      <a:ext cx="5903526" cy="2527266"/>
+                    </a:xfrm>
+                    <a:prstGeom prst="rect">
+                      <a:avLst/>
+                    </a:prstGeom>
+                    <a:ln>
+                      <a:noFill/>
+                    </a:ln>
+                    <a:extLst>
+                      <a:ext uri="{53640926-AAD7-44D8-BBD7-CCE9431645EC}">
+                        <a14:shadowObscured xmlns:a14="http://schemas.microsoft.com/office/drawing/2010/main"/>
+                      </a:ext>
+                    </a:extLst>
+                  </pic:spPr>
+                </pic:pic>
+              </a:graphicData>
+            </a:graphic>
+          </wp:inline>
+        </w:drawing>
+      </w:r>
     </w:p>
     <w:p>
       <w:pPr>
@@ -6145,8 +6497,57 @@
       <w:r>
         <w:rPr>
           <w:rFonts w:cs="Times New Roman"/>
-        </w:rPr>
-        <w:t>Support Vector Machine, based on the given learning sample, constructs a model, which is something like a hyperplane or even a set of hyperplanes in a higher dimensional space. These models; hyperplanes are used for classification, regression and related tasks. Our goal is to find a good hyperplane which has the largest functional margin, i.e. largest distance from the nearest training sample point. The support vector machine aims to maximize this margin, because intuitively the larger the margin the lower the error of classification.</w:t>
+          <w:noProof/>
+          <w:lang w:val="en-GB" w:eastAsia="en-GB"/>
+        </w:rPr>
+        <w:drawing>
+          <wp:inline distT="0" distB="0" distL="0" distR="0" wp14:anchorId="6F4D81A9" wp14:editId="2199E908">
+            <wp:extent cx="5878504" cy="2637720"/>
+            <wp:effectExtent l="0" t="0" r="0" b="4445"/>
+            <wp:docPr id="15" name="Picture 15"/>
+            <wp:cNvGraphicFramePr>
+              <a:graphicFrameLocks xmlns:a="http://schemas.openxmlformats.org/drawingml/2006/main" noChangeAspect="1"/>
+            </wp:cNvGraphicFramePr>
+            <a:graphic xmlns:a="http://schemas.openxmlformats.org/drawingml/2006/main">
+              <a:graphicData uri="http://schemas.openxmlformats.org/drawingml/2006/picture">
+                <pic:pic xmlns:pic="http://schemas.openxmlformats.org/drawingml/2006/picture">
+                  <pic:nvPicPr>
+                    <pic:cNvPr id="15" name="AR_Model_Prediction_for_CIN.png"/>
+                    <pic:cNvPicPr/>
+                  </pic:nvPicPr>
+                  <pic:blipFill rotWithShape="1">
+                    <a:blip r:embed="rId17">
+                      <a:extLst>
+                        <a:ext uri="{28A0092B-C50C-407E-A947-70E740481C1C}">
+                          <a14:useLocalDpi xmlns:a14="http://schemas.microsoft.com/office/drawing/2010/main" val="0"/>
+                        </a:ext>
+                      </a:extLst>
+                    </a:blip>
+                    <a:srcRect l="7270" t="5098" r="6001" b="3701"/>
+                    <a:stretch/>
+                  </pic:blipFill>
+                  <pic:spPr bwMode="auto">
+                    <a:xfrm>
+                      <a:off x="0" y="0"/>
+                      <a:ext cx="5914638" cy="2653933"/>
+                    </a:xfrm>
+                    <a:prstGeom prst="rect">
+                      <a:avLst/>
+                    </a:prstGeom>
+                    <a:ln>
+                      <a:noFill/>
+                    </a:ln>
+                    <a:extLst>
+                      <a:ext uri="{53640926-AAD7-44D8-BBD7-CCE9431645EC}">
+                        <a14:shadowObscured xmlns:a14="http://schemas.microsoft.com/office/drawing/2010/main"/>
+                      </a:ext>
+                    </a:extLst>
+                  </pic:spPr>
+                </pic:pic>
+              </a:graphicData>
+            </a:graphic>
+          </wp:inline>
+        </w:drawing>
       </w:r>
     </w:p>
     <w:p>
@@ -6159,11 +6560,70 @@
         <w:rPr>
           <w:rFonts w:cs="Times New Roman"/>
         </w:rPr>
-        <w:tab/>
+        <w:t>The visible part in blue is the actual temperature value and this is more visible for the city Cincinnat</w:t>
+      </w:r>
+      <w:r>
+        <w:rPr>
+          <w:rFonts w:cs="Times New Roman"/>
+        </w:rPr>
+        <w:t>i and least visible for Seattle thus bolstering the fact of the reducing auto correlation from Seattle to Cincinnati</w:t>
+      </w:r>
+      <w:r>
+        <w:rPr>
+          <w:rFonts w:cs="Times New Roman"/>
+        </w:rPr>
+        <w:t>.</w:t>
       </w:r>
     </w:p>
     <w:p>
       <w:pPr>
+        <w:rPr>
+          <w:rFonts w:cs="Times New Roman"/>
+        </w:rPr>
+      </w:pPr>
+    </w:p>
+    <w:p/>
+    <w:p>
+      <w:pPr>
+        <w:pStyle w:val="Heading2"/>
+      </w:pPr>
+      <w:bookmarkStart w:id="20" w:name="_Toc480647195"/>
+      <w:r>
+        <w:t>Support Vector Machine</w:t>
+      </w:r>
+      <w:r>
+        <w:t>(SVM)</w:t>
+      </w:r>
+      <w:bookmarkEnd w:id="20"/>
+    </w:p>
+    <w:p>
+      <w:pPr>
+        <w:rPr>
+          <w:rFonts w:cs="Times New Roman"/>
+        </w:rPr>
+      </w:pPr>
+      <w:r>
+        <w:rPr>
+          <w:rFonts w:cs="Times New Roman"/>
+        </w:rPr>
+        <w:t>Support Vector Machine, based on the given learning sample, constructs a model, which is something like a hyperplane or even a set of hyperplanes in a higher dimensional space. These models; hyperplanes are used for classification, regression and related tasks. Our goal is to find a good hyperplane which has the largest functional margin, i.e. largest distance from the nearest training sample point. The support vector machine aims to maximize this margin, because intuitively the larger the margin the lower the error of classification.</w:t>
+      </w:r>
+    </w:p>
+    <w:p>
+      <w:pPr>
+        <w:rPr>
+          <w:rFonts w:cs="Times New Roman"/>
+        </w:rPr>
+      </w:pPr>
+      <w:r>
+        <w:rPr>
+          <w:rFonts w:cs="Times New Roman"/>
+        </w:rPr>
+        <w:tab/>
+      </w:r>
+    </w:p>
+    <w:p>
+      <w:pPr>
         <w:keepNext/>
         <w:jc w:val="center"/>
       </w:pPr>
@@ -6173,6 +6633,7 @@
           <w:noProof/>
           <w:lang w:val="en-GB" w:eastAsia="en-GB"/>
         </w:rPr>
+        <w:lastRenderedPageBreak/>
         <w:drawing>
           <wp:inline distT="0" distB="0" distL="0" distR="0" wp14:anchorId="40A29768" wp14:editId="38973A49">
             <wp:extent cx="1679877" cy="1602740"/>
@@ -6191,7 +6652,7 @@
                     </pic:cNvPicPr>
                   </pic:nvPicPr>
                   <pic:blipFill>
-                    <a:blip r:embed="rId14">
+                    <a:blip r:embed="rId18">
                       <a:extLst>
                         <a:ext uri="{28A0092B-C50C-407E-A947-70E740481C1C}">
                           <a14:useLocalDpi xmlns:a14="http://schemas.microsoft.com/office/drawing/2010/main" val="0"/>
@@ -6693,7 +7154,6 @@
           <w:noProof/>
           <w:lang w:val="en-GB" w:eastAsia="en-GB"/>
         </w:rPr>
-        <w:lastRenderedPageBreak/>
         <w:drawing>
           <wp:inline distT="0" distB="0" distL="0" distR="0" wp14:anchorId="1CA3E3A1" wp14:editId="56605A8C">
             <wp:extent cx="2931795" cy="1158936"/>
@@ -6712,7 +7172,7 @@
                     </pic:cNvPicPr>
                   </pic:nvPicPr>
                   <pic:blipFill>
-                    <a:blip r:embed="rId15" cstate="print">
+                    <a:blip r:embed="rId19" cstate="print">
                       <a:extLst>
                         <a:ext uri="{28A0092B-C50C-407E-A947-70E740481C1C}">
                           <a14:useLocalDpi xmlns:a14="http://schemas.microsoft.com/office/drawing/2010/main" val="0"/>
@@ -6755,8 +7215,8 @@
           <w:rFonts w:cs="Times New Roman"/>
         </w:rPr>
       </w:pPr>
-      <w:bookmarkStart w:id="24" w:name="_Ref449886823"/>
-      <w:bookmarkStart w:id="25" w:name="_Ref449886832"/>
+      <w:bookmarkStart w:id="21" w:name="_Ref449886832"/>
+      <w:bookmarkStart w:id="22" w:name="_Ref449886823"/>
       <w:r>
         <w:t xml:space="preserve">Figure </w:t>
       </w:r>
@@ -6781,9 +7241,386 @@
         </w:rPr>
         <w:fldChar w:fldCharType="end"/>
       </w:r>
-      <w:bookmarkEnd w:id="25"/>
+      <w:bookmarkEnd w:id="21"/>
       <w:r>
         <w:t>: Soft and Hard Margin SVN</w:t>
+      </w:r>
+      <w:bookmarkEnd w:id="22"/>
+    </w:p>
+    <w:p>
+      <w:pPr>
+        <w:rPr>
+          <w:rFonts w:cs="Times New Roman"/>
+        </w:rPr>
+      </w:pPr>
+      <w:r>
+        <w:rPr>
+          <w:rFonts w:cs="Times New Roman"/>
+        </w:rPr>
+        <w:t xml:space="preserve">Our </w:t>
+      </w:r>
+      <w:proofErr w:type="gramStart"/>
+      <w:r>
+        <w:rPr>
+          <w:rFonts w:cs="Times New Roman"/>
+        </w:rPr>
+        <w:t>particular problem</w:t>
+      </w:r>
+      <w:proofErr w:type="gramEnd"/>
+      <w:r>
+        <w:rPr>
+          <w:rFonts w:cs="Times New Roman"/>
+        </w:rPr>
+        <w:t xml:space="preserve">, we observed, is tailor made for SVM. Binary classification, with </w:t>
+      </w:r>
+      <w:proofErr w:type="gramStart"/>
+      <w:r>
+        <w:rPr>
+          <w:rFonts w:cs="Times New Roman"/>
+        </w:rPr>
+        <w:t>a large number of</w:t>
+      </w:r>
+      <w:proofErr w:type="gramEnd"/>
+      <w:r>
+        <w:rPr>
+          <w:rFonts w:cs="Times New Roman"/>
+        </w:rPr>
+        <w:t xml:space="preserve"> sparse observations is a condition the SVM thrives in. We believed that if we get a good support vector space, we can potentially speed up our classification process, especially with the anonymous dataset that we had obtained.</w:t>
+      </w:r>
+    </w:p>
+    <w:p>
+      <w:pPr>
+        <w:pStyle w:val="Heading3"/>
+      </w:pPr>
+      <w:bookmarkStart w:id="23" w:name="_Toc480647196"/>
+      <w:r>
+        <w:t>Approach</w:t>
+      </w:r>
+      <w:bookmarkEnd w:id="23"/>
+    </w:p>
+    <w:p>
+      <w:pPr>
+        <w:rPr>
+          <w:rFonts w:cs="Times New Roman"/>
+        </w:rPr>
+      </w:pPr>
+      <w:r>
+        <w:rPr>
+          <w:rFonts w:cs="Times New Roman"/>
+        </w:rPr>
+        <w:t xml:space="preserve">For our particular </w:t>
+      </w:r>
+      <w:proofErr w:type="gramStart"/>
+      <w:r>
+        <w:rPr>
+          <w:rFonts w:cs="Times New Roman"/>
+        </w:rPr>
+        <w:t>problem</w:t>
+      </w:r>
+      <w:proofErr w:type="gramEnd"/>
+      <w:r>
+        <w:rPr>
+          <w:rFonts w:cs="Times New Roman"/>
+        </w:rPr>
+        <w:t xml:space="preserve"> we chose to go with two variants of support vectors, one was with linear kernel and the other one with radial kernel, with both of them being a soft margin classifier. The linear kernel was run to analyze the performance of the given data set for a linear classifier, while the radial provided a base to analyze the performance on a non-linear classification model. We choose the soft margin type as there are high chances that in a data set this big there may be many instance of misclassification in the training sample.</w:t>
+      </w:r>
+    </w:p>
+    <w:p>
+      <w:pPr>
+        <w:rPr>
+          <w:rFonts w:cs="Times New Roman"/>
+        </w:rPr>
+      </w:pPr>
+      <w:r>
+        <w:rPr>
+          <w:rFonts w:cs="Times New Roman"/>
+        </w:rPr>
+        <w:lastRenderedPageBreak/>
+        <w:t xml:space="preserve">We use the implementation of SVM provided in the e1071 package of R, after doing many comparisons between the various available implementation and ease of use, thanks to </w:t>
+      </w:r>
+      <w:proofErr w:type="spellStart"/>
+      <w:r>
+        <w:t>Hornik</w:t>
+      </w:r>
+      <w:proofErr w:type="spellEnd"/>
+      <w:r>
+        <w:rPr>
+          <w:rFonts w:cs="Times New Roman"/>
+        </w:rPr>
+        <w:t xml:space="preserve"> </w:t>
+      </w:r>
+      <w:r>
+        <w:rPr>
+          <w:rFonts w:cs="Times New Roman"/>
+        </w:rPr>
+        <w:fldChar w:fldCharType="begin"/>
+      </w:r>
+      <w:r>
+        <w:rPr>
+          <w:rFonts w:cs="Times New Roman"/>
+        </w:rPr>
+        <w:instrText xml:space="preserve"> ADDIN ZOTERO_ITEM CSL_CITATION {"citationID":"2dqmug5013","properties":{"formattedCitation":"[17]","plainCitation":"[17]"},"citationItems":[{"id":34,"uris":["http://zotero.org/users/local/H8GRLvBA/items/Z7HMECRG"],"uri":["http://zotero.org/users/local/H8GRLvBA/items/Z7HMECRG"],"itemData":{"id":34,"type":"webpage","title":"Support Vector Machines in R","genre":"Paper","abstract":"Being among the most popular and efficient classification and regression methods currently available, implementations of support vector machines exist in almost every popular programming language. Currently four R packages contain SVM related software. The purpose of this paper is to present and compare these implementations. (author's abstract)","URL":"http://epub.wu.ac.at/1500/","language":"en","author":[{"family":"Karatzoglou","given":"Alexandros"},{"family":"Meyer","given":"David"},{"family":"Hornik","given":"Kurt"}],"issued":{"date-parts":[["2005"]]},"accessed":{"date-parts":[["2016",5,2]]}}}],"schema":"https://github.com/citation-style-language/schema/raw/master/csl-citation.json"} </w:instrText>
+      </w:r>
+      <w:r>
+        <w:rPr>
+          <w:rFonts w:cs="Times New Roman"/>
+        </w:rPr>
+        <w:fldChar w:fldCharType="separate"/>
+      </w:r>
+      <w:r>
+        <w:rPr>
+          <w:rFonts w:cs="Times New Roman"/>
+        </w:rPr>
+        <w:t>[17]</w:t>
+      </w:r>
+      <w:r>
+        <w:rPr>
+          <w:rFonts w:cs="Times New Roman"/>
+        </w:rPr>
+        <w:fldChar w:fldCharType="end"/>
+      </w:r>
+      <w:r>
+        <w:rPr>
+          <w:rFonts w:cs="Times New Roman"/>
+        </w:rPr>
+        <w:t xml:space="preserve">. This provides us with a flexible yet stable implementation. </w:t>
+      </w:r>
+    </w:p>
+    <w:p>
+      <w:pPr>
+        <w:jc w:val="center"/>
+        <w:rPr>
+          <w:rFonts w:cs="Times New Roman"/>
+          <w:i/>
+        </w:rPr>
+      </w:pPr>
+      <w:proofErr w:type="spellStart"/>
+      <w:proofErr w:type="gramStart"/>
+      <w:r>
+        <w:rPr>
+          <w:rFonts w:cs="Times New Roman"/>
+          <w:i/>
+        </w:rPr>
+        <w:t>svm</w:t>
+      </w:r>
+      <w:proofErr w:type="spellEnd"/>
+      <w:r>
+        <w:rPr>
+          <w:rFonts w:cs="Times New Roman"/>
+          <w:i/>
+        </w:rPr>
+        <w:t>(</w:t>
+      </w:r>
+      <w:proofErr w:type="gramEnd"/>
+      <w:r>
+        <w:rPr>
+          <w:rFonts w:cs="Times New Roman"/>
+          <w:i/>
+        </w:rPr>
+        <w:t xml:space="preserve">target~., </w:t>
+      </w:r>
+      <w:r>
+        <w:rPr>
+          <w:rFonts w:cs="Times New Roman"/>
+          <w:i/>
+        </w:rPr>
+        <w:t>Train</w:t>
+      </w:r>
+      <w:r>
+        <w:rPr>
+          <w:rFonts w:cs="Times New Roman"/>
+          <w:i/>
+        </w:rPr>
+        <w:t>, kernel="radial",</w:t>
+      </w:r>
+      <w:r>
+        <w:rPr>
+          <w:rFonts w:cs="Times New Roman"/>
+          <w:i/>
+        </w:rPr>
+        <w:t xml:space="preserve"> </w:t>
+      </w:r>
+      <w:r>
+        <w:rPr>
+          <w:rFonts w:cs="Times New Roman"/>
+          <w:i/>
+        </w:rPr>
+        <w:t>type="C-classification",</w:t>
+      </w:r>
+      <w:r>
+        <w:rPr>
+          <w:rFonts w:cs="Times New Roman"/>
+          <w:i/>
+        </w:rPr>
+        <w:t xml:space="preserve"> </w:t>
+      </w:r>
+      <w:r>
+        <w:rPr>
+          <w:rFonts w:cs="Times New Roman"/>
+          <w:i/>
+        </w:rPr>
+        <w:t>cost=</w:t>
+      </w:r>
+      <w:r>
+        <w:rPr>
+          <w:rFonts w:cs="Times New Roman"/>
+          <w:i/>
+        </w:rPr>
+        <w:t>C</w:t>
+      </w:r>
+      <w:r>
+        <w:rPr>
+          <w:rFonts w:cs="Times New Roman"/>
+          <w:i/>
+        </w:rPr>
+        <w:t>,</w:t>
+      </w:r>
+      <w:r>
+        <w:rPr>
+          <w:rFonts w:cs="Times New Roman"/>
+          <w:i/>
+        </w:rPr>
+        <w:t xml:space="preserve"> </w:t>
+      </w:r>
+      <w:r>
+        <w:rPr>
+          <w:rFonts w:cs="Times New Roman"/>
+          <w:i/>
+        </w:rPr>
+        <w:t>gamma=</w:t>
+      </w:r>
+      <w:r>
+        <w:rPr>
+          <w:rFonts w:cs="Times New Roman"/>
+          <w:i/>
+          <w:sz w:val="28"/>
+        </w:rPr>
+        <w:sym w:font="Symbol" w:char="F067"/>
+      </w:r>
+      <w:r>
+        <w:rPr>
+          <w:rFonts w:cs="Times New Roman"/>
+          <w:i/>
+        </w:rPr>
+        <w:t>)</w:t>
+      </w:r>
+    </w:p>
+    <w:p>
+      <w:pPr>
+        <w:rPr>
+          <w:rFonts w:cs="Times New Roman"/>
+        </w:rPr>
+      </w:pPr>
+      <w:r>
+        <w:rPr>
+          <w:rFonts w:cs="Times New Roman"/>
+        </w:rPr>
+        <w:t xml:space="preserve">This is the basic call to the </w:t>
+      </w:r>
+      <w:proofErr w:type="spellStart"/>
+      <w:r>
+        <w:rPr>
+          <w:rFonts w:cs="Times New Roman"/>
+        </w:rPr>
+        <w:t>svm</w:t>
+      </w:r>
+      <w:proofErr w:type="spellEnd"/>
+      <w:r>
+        <w:rPr>
+          <w:rFonts w:cs="Times New Roman"/>
+        </w:rPr>
+        <w:t xml:space="preserve"> function provided in the e1071 package to train the model on the given training set. We change the type between </w:t>
+      </w:r>
+      <w:r>
+        <w:rPr>
+          <w:rFonts w:cs="Times New Roman"/>
+          <w:i/>
+        </w:rPr>
+        <w:t>“linear”</w:t>
+      </w:r>
+      <w:r>
+        <w:rPr>
+          <w:rFonts w:cs="Times New Roman"/>
+        </w:rPr>
+        <w:t xml:space="preserve"> and </w:t>
+      </w:r>
+      <w:r>
+        <w:rPr>
+          <w:rFonts w:cs="Times New Roman"/>
+          <w:i/>
+        </w:rPr>
+        <w:t>“radial”</w:t>
+      </w:r>
+      <w:r>
+        <w:rPr>
+          <w:rFonts w:cs="Times New Roman"/>
+        </w:rPr>
+        <w:t xml:space="preserve"> as required. The cost and the gamma value determine the decision boundary of the classifier. The SVM implementation in this particular package uses the </w:t>
+      </w:r>
+      <w:r>
+        <w:rPr>
+          <w:rFonts w:cs="Times New Roman"/>
+          <w:i/>
+        </w:rPr>
+        <w:t>coordinate descent</w:t>
+      </w:r>
+      <w:r>
+        <w:rPr>
+          <w:rFonts w:cs="Times New Roman"/>
+        </w:rPr>
+        <w:t xml:space="preserve"> </w:t>
+      </w:r>
+      <w:r>
+        <w:rPr>
+          <w:rFonts w:cs="Times New Roman"/>
+        </w:rPr>
+        <w:fldChar w:fldCharType="begin"/>
+      </w:r>
+      <w:r>
+        <w:rPr>
+          <w:rFonts w:cs="Times New Roman"/>
+        </w:rPr>
+        <w:instrText xml:space="preserve"> ADDIN ZOTERO_ITEM CSL_CITATION {"citationID":"1rac7t2guu","properties":{"formattedCitation":"[18]","plainCitation":"[18]"},"citationItems":[{"id":37,"uris":["http://zotero.org/users/local/H8GRLvBA/items/W2CFTV35"],"uri":["http://zotero.org/users/local/H8GRLvBA/items/W2CFTV35"],"itemData":{"id":37,"type":"paper-conference","title":"A Dual Coordinate Descent Method for Large-scale Linear SVM","container-title":"Proceedings of the 25th International Conference on Machine Learning","collection-title":"ICML '08","publisher":"ACM","publisher-place":"New York, NY, USA","page":"408–415","source":"ACM Digital Library","event-place":"New York, NY, USA","abstract":"In many applications, data appear with a huge number of instances as well as features. Linear Support Vector Machines (SVM) is one of the most popular tools to deal with such large-scale sparse data. This paper presents a novel dual coordinate descent method for linear SVM with L1-and L2-loss functions. The proposed method is simple and reaches an ε-accurate solution in O(log(1/ε)) iterations. Experiments indicate that our method is much faster than state of the art solvers such as Pegasos, TRON, SVMperf, and a recent primal coordinate descent implementation.","URL":"http://doi.acm.org/10.1145/1390156.1390208","DOI":"10.1145/1390156.1390208","ISBN":"978-1-60558-205-4","author":[{"family":"Hsieh","given":"Cho-Jui"},{"family":"Chang","given":"Kai-Wei"},{"family":"Lin","given":"Chih-Jen"},{"family":"Keerthi","given":"S. Sathiya"},{"family":"Sundararajan","given":"S."}],"issued":{"date-parts":[["2008"]]},"accessed":{"date-parts":[["2016",5,2]]}}}],"schema":"https://github.com/citation-style-language/schema/raw/master/csl-citation.json"} </w:instrText>
+      </w:r>
+      <w:r>
+        <w:rPr>
+          <w:rFonts w:cs="Times New Roman"/>
+        </w:rPr>
+        <w:fldChar w:fldCharType="separate"/>
+      </w:r>
+      <w:r>
+        <w:rPr>
+          <w:rFonts w:cs="Times New Roman"/>
+        </w:rPr>
+        <w:t>[18]</w:t>
+      </w:r>
+      <w:r>
+        <w:rPr>
+          <w:rFonts w:cs="Times New Roman"/>
+        </w:rPr>
+        <w:fldChar w:fldCharType="end"/>
+      </w:r>
+      <w:r>
+        <w:rPr>
+          <w:rFonts w:cs="Times New Roman"/>
+          <w:i/>
+        </w:rPr>
+        <w:t xml:space="preserve"> </w:t>
+      </w:r>
+      <w:r>
+        <w:rPr>
+          <w:rFonts w:cs="Times New Roman"/>
+        </w:rPr>
+        <w:t xml:space="preserve">approach to get a near optimal coefficient vector. </w:t>
+      </w:r>
+    </w:p>
+    <w:p>
+      <w:pPr>
+        <w:pStyle w:val="Heading3"/>
+      </w:pPr>
+      <w:bookmarkStart w:id="24" w:name="_Toc480647197"/>
+      <w:r>
+        <w:t>Results</w:t>
       </w:r>
       <w:bookmarkEnd w:id="24"/>
     </w:p>
@@ -6797,543 +7634,167 @@
         <w:rPr>
           <w:rFonts w:cs="Times New Roman"/>
         </w:rPr>
-        <w:t xml:space="preserve">Our </w:t>
+        <w:t xml:space="preserve">We ran a N-fold cross validation on the training set to determine the best possible soft margin parameters. We cross validated against 36 possible combinations of cost and gamma parameters to obtain the best result. This was obtained for the </w:t>
       </w:r>
       <w:proofErr w:type="gramStart"/>
       <w:r>
         <w:rPr>
           <w:rFonts w:cs="Times New Roman"/>
         </w:rPr>
-        <w:t>particular problem</w:t>
+        <w:t>particular value</w:t>
       </w:r>
       <w:proofErr w:type="gramEnd"/>
       <w:r>
         <w:rPr>
           <w:rFonts w:cs="Times New Roman"/>
         </w:rPr>
-        <w:t xml:space="preserve">, we observed, is tailor made for SVM. Binary classification, with </w:t>
+        <w:t xml:space="preserve"> of </w:t>
+      </w:r>
+      <w:r>
+        <w:rPr>
+          <w:rFonts w:cs="Times New Roman"/>
+        </w:rPr>
+        <w:br/>
+      </w:r>
+      <w:r>
+        <w:rPr>
+          <w:rFonts w:cs="Times New Roman"/>
+          <w:i/>
+        </w:rPr>
+        <w:t>C = 100</w:t>
+      </w:r>
+      <w:r>
+        <w:rPr>
+          <w:rFonts w:cs="Times New Roman"/>
+          <w:i/>
+        </w:rPr>
+        <w:t xml:space="preserve">, </w:t>
+      </w:r>
+      <w:r>
+        <w:rPr>
+          <w:rFonts w:cs="Times New Roman"/>
+          <w:i/>
+          <w:sz w:val="28"/>
+        </w:rPr>
+        <w:sym w:font="Symbol" w:char="F067"/>
+      </w:r>
+      <w:r>
+        <w:rPr>
+          <w:rFonts w:cs="Times New Roman"/>
+          <w:i/>
+          <w:sz w:val="28"/>
+        </w:rPr>
+        <w:t xml:space="preserve"> </w:t>
+      </w:r>
+      <w:r>
+        <w:rPr>
+          <w:rFonts w:cs="Times New Roman"/>
+          <w:i/>
+        </w:rPr>
+        <w:t xml:space="preserve">= </w:t>
+      </w:r>
+      <w:r>
+        <w:rPr>
+          <w:rFonts w:cs="Times New Roman"/>
+          <w:i/>
+        </w:rPr>
+        <w:t xml:space="preserve">0.01 </w:t>
+      </w:r>
+      <w:r>
+        <w:rPr>
+          <w:rFonts w:cs="Times New Roman"/>
+        </w:rPr>
+        <w:t xml:space="preserve">with a Radial kernel. When we ran this configuration for a </w:t>
       </w:r>
       <w:proofErr w:type="gramStart"/>
       <w:r>
         <w:rPr>
           <w:rFonts w:cs="Times New Roman"/>
         </w:rPr>
-        <w:t>a large number of</w:t>
+        <w:t>particular data</w:t>
       </w:r>
       <w:proofErr w:type="gramEnd"/>
       <w:r>
         <w:rPr>
           <w:rFonts w:cs="Times New Roman"/>
         </w:rPr>
-        <w:t xml:space="preserve"> sparse observations is a condition the SVM thrives in. We believed that if we get a good support vector space, we can potentially speed up our classification process, especially with the anonymous dataset that we had obtained.</w:t>
+        <w:t xml:space="preserve"> set we got a very impressive result as depicted in </w:t>
+      </w:r>
+      <w:r>
+        <w:rPr>
+          <w:rFonts w:cs="Times New Roman"/>
+        </w:rPr>
+        <w:fldChar w:fldCharType="begin"/>
+      </w:r>
+      <w:r>
+        <w:rPr>
+          <w:rFonts w:cs="Times New Roman"/>
+        </w:rPr>
+        <w:instrText xml:space="preserve"> REF _Ref450050841 \h </w:instrText>
+      </w:r>
+      <w:r>
+        <w:rPr>
+          <w:rFonts w:cs="Times New Roman"/>
+        </w:rPr>
+      </w:r>
+      <w:r>
+        <w:rPr>
+          <w:rFonts w:cs="Times New Roman"/>
+        </w:rPr>
+        <w:fldChar w:fldCharType="separate"/>
+      </w:r>
+      <w:r>
+        <w:t xml:space="preserve">Table </w:t>
+      </w:r>
+      <w:r>
+        <w:rPr>
+          <w:noProof/>
+        </w:rPr>
+        <w:t>5</w:t>
+      </w:r>
+      <w:r>
+        <w:rPr>
+          <w:rFonts w:cs="Times New Roman"/>
+        </w:rPr>
+        <w:fldChar w:fldCharType="end"/>
+      </w:r>
+      <w:r>
+        <w:rPr>
+          <w:rFonts w:cs="Times New Roman"/>
+        </w:rPr>
+        <w:t xml:space="preserve">. The rows represent the actual class while the columns represent the predicted class. </w:t>
       </w:r>
     </w:p>
     <w:p>
       <w:pPr>
-        <w:pStyle w:val="Heading3"/>
-      </w:pPr>
-      <w:bookmarkStart w:id="26" w:name="_Toc480647196"/>
-      <w:r>
-        <w:t>Approach</w:t>
-      </w:r>
-      <w:bookmarkEnd w:id="26"/>
-    </w:p>
-    <w:p>
-      <w:pPr>
-        <w:rPr>
-          <w:rFonts w:cs="Times New Roman"/>
-        </w:rPr>
-      </w:pPr>
-      <w:r>
-        <w:rPr>
-          <w:rFonts w:cs="Times New Roman"/>
-        </w:rPr>
-        <w:t xml:space="preserve">For our particular </w:t>
-      </w:r>
-      <w:proofErr w:type="gramStart"/>
-      <w:r>
-        <w:rPr>
-          <w:rFonts w:cs="Times New Roman"/>
-        </w:rPr>
-        <w:t>problem</w:t>
-      </w:r>
-      <w:proofErr w:type="gramEnd"/>
-      <w:r>
-        <w:rPr>
-          <w:rFonts w:cs="Times New Roman"/>
-        </w:rPr>
-        <w:t xml:space="preserve"> we chose to go with two variants of support vectors, one was with linear kernel and the other one with radial kernel, with both of them being a soft margin classifier. The linear kernel was run to analyze the performance of the given data set for a linear classifier, while the radial provided a base to analyze the performance on a non-linear classification model. We choose the soft margin type as there are high chances that in a data set this big there may be many instance of misclassification in the training sample.</w:t>
-      </w:r>
-    </w:p>
-    <w:p>
-      <w:pPr>
-        <w:rPr>
-          <w:rFonts w:cs="Times New Roman"/>
-        </w:rPr>
-      </w:pPr>
-      <w:r>
-        <w:rPr>
-          <w:rFonts w:cs="Times New Roman"/>
-        </w:rPr>
-        <w:t xml:space="preserve">We use the implementation of SVM provided in the e1071 package of R, after doing many comparisons between the various available implementation and ease of use, thanks to </w:t>
-      </w:r>
-      <w:proofErr w:type="spellStart"/>
-      <w:r>
-        <w:t>Hornik</w:t>
-      </w:r>
-      <w:proofErr w:type="spellEnd"/>
-      <w:r>
-        <w:rPr>
-          <w:rFonts w:cs="Times New Roman"/>
-        </w:rPr>
-        <w:t xml:space="preserve"> </w:t>
-      </w:r>
-      <w:r>
-        <w:rPr>
-          <w:rFonts w:cs="Times New Roman"/>
-        </w:rPr>
+        <w:pStyle w:val="Caption"/>
+      </w:pPr>
+      <w:bookmarkStart w:id="25" w:name="_Ref450050841"/>
+      <w:r>
+        <w:t xml:space="preserve">Table </w:t>
+      </w:r>
+      <w:r>
         <w:fldChar w:fldCharType="begin"/>
       </w:r>
       <w:r>
-        <w:rPr>
-          <w:rFonts w:cs="Times New Roman"/>
-        </w:rPr>
-        <w:instrText xml:space="preserve"> ADDIN ZOTERO_ITEM CSL_CITATION {"citationID":"2dqmug5013","properties":{"formattedCitation":"[17]","plainCitation":"[17]"},"citationItems":[{"id":34,"uris":["http://zotero.org/users/local/H8GRLvBA/items/Z7HMECRG"],"uri":["http://zotero.org/users/local/H8GRLvBA/items/Z7HMECRG"],"itemData":{"id":34,"type":"webpage","title":"Support Vector Machines in R","genre":"Paper","abstract":"Being among the most popular and efficient classification and regression methods currently available, implementations of support vector machines exist in almost every popular programming language. Currently four R packages contain SVM related software. The purpose of this paper is to present and compare these implementations. (author's abstract)","URL":"http://epub.wu.ac.at/1500/","language":"en","author":[{"family":"Karatzoglou","given":"Alexandros"},{"family":"Meyer","given":"David"},{"family":"Hornik","given":"Kurt"}],"issued":{"date-parts":[["2005"]]},"accessed":{"date-parts":[["2016",5,2]]}}}],"schema":"https://github.com/citation-style-language/schema/raw/master/csl-citation.json"} </w:instrText>
-      </w:r>
-      <w:r>
-        <w:rPr>
-          <w:rFonts w:cs="Times New Roman"/>
-        </w:rPr>
+        <w:instrText xml:space="preserve"> SEQ Table \* ARABIC </w:instrText>
+      </w:r>
+      <w:r>
         <w:fldChar w:fldCharType="separate"/>
       </w:r>
       <w:r>
         <w:rPr>
-          <w:rFonts w:cs="Times New Roman"/>
-        </w:rPr>
-        <w:t>[17]</w:t>
-      </w:r>
-      <w:r>
-        <w:rPr>
-          <w:rFonts w:cs="Times New Roman"/>
+          <w:noProof/>
+        </w:rPr>
+        <w:t>5</w:t>
+      </w:r>
+      <w:r>
+        <w:rPr>
+          <w:noProof/>
         </w:rPr>
         <w:fldChar w:fldCharType="end"/>
       </w:r>
-      <w:r>
-        <w:rPr>
-          <w:rFonts w:cs="Times New Roman"/>
-        </w:rPr>
-        <w:t xml:space="preserve">. This provides us with a flexible yet stable implementation. </w:t>
-      </w:r>
-    </w:p>
-    <w:p>
-      <w:pPr>
-        <w:jc w:val="center"/>
-        <w:rPr>
-          <w:rFonts w:cs="Times New Roman"/>
-          <w:i/>
-        </w:rPr>
-      </w:pPr>
-      <w:proofErr w:type="spellStart"/>
-      <w:proofErr w:type="gramStart"/>
-      <w:r>
-        <w:rPr>
-          <w:rFonts w:cs="Times New Roman"/>
-          <w:i/>
-        </w:rPr>
-        <w:t>svm</w:t>
-      </w:r>
-      <w:proofErr w:type="spellEnd"/>
-      <w:r>
-        <w:rPr>
-          <w:rFonts w:cs="Times New Roman"/>
-          <w:i/>
-        </w:rPr>
-        <w:t>(</w:t>
-      </w:r>
-      <w:proofErr w:type="gramEnd"/>
-      <w:r>
-        <w:rPr>
-          <w:rFonts w:cs="Times New Roman"/>
-          <w:i/>
-        </w:rPr>
-        <w:t xml:space="preserve">target~., </w:t>
-      </w:r>
-      <w:r>
-        <w:rPr>
-          <w:rFonts w:cs="Times New Roman"/>
-          <w:i/>
-        </w:rPr>
-        <w:t>Train</w:t>
-      </w:r>
-      <w:r>
-        <w:rPr>
-          <w:rFonts w:cs="Times New Roman"/>
-          <w:i/>
-        </w:rPr>
-        <w:t>, kernel="radial",</w:t>
-      </w:r>
-      <w:r>
-        <w:rPr>
-          <w:rFonts w:cs="Times New Roman"/>
-          <w:i/>
-        </w:rPr>
-        <w:t xml:space="preserve"> </w:t>
-      </w:r>
-      <w:r>
-        <w:rPr>
-          <w:rFonts w:cs="Times New Roman"/>
-          <w:i/>
-        </w:rPr>
-        <w:t>type="C-classification",</w:t>
-      </w:r>
-      <w:r>
-        <w:rPr>
-          <w:rFonts w:cs="Times New Roman"/>
-          <w:i/>
-        </w:rPr>
-        <w:t xml:space="preserve"> </w:t>
-      </w:r>
-      <w:r>
-        <w:rPr>
-          <w:rFonts w:cs="Times New Roman"/>
-          <w:i/>
-        </w:rPr>
-        <w:t>cost=</w:t>
-      </w:r>
-      <w:r>
-        <w:rPr>
-          <w:rFonts w:cs="Times New Roman"/>
-          <w:i/>
-        </w:rPr>
-        <w:t>C</w:t>
-      </w:r>
-      <w:r>
-        <w:rPr>
-          <w:rFonts w:cs="Times New Roman"/>
-          <w:i/>
-        </w:rPr>
-        <w:t>,</w:t>
-      </w:r>
-      <w:r>
-        <w:rPr>
-          <w:rFonts w:cs="Times New Roman"/>
-          <w:i/>
-        </w:rPr>
-        <w:t xml:space="preserve"> </w:t>
-      </w:r>
-      <w:r>
-        <w:rPr>
-          <w:rFonts w:cs="Times New Roman"/>
-          <w:i/>
-        </w:rPr>
-        <w:t>gamma=</w:t>
-      </w:r>
-      <w:r>
-        <w:rPr>
-          <w:rFonts w:cs="Times New Roman"/>
-          <w:i/>
-          <w:sz w:val="28"/>
-        </w:rPr>
-        <w:sym w:font="Symbol" w:char="F067"/>
-      </w:r>
-      <w:r>
-        <w:rPr>
-          <w:rFonts w:cs="Times New Roman"/>
-          <w:i/>
-        </w:rPr>
-        <w:t>)</w:t>
-      </w:r>
-    </w:p>
-    <w:p>
-      <w:pPr>
-        <w:rPr>
-          <w:rFonts w:cs="Times New Roman"/>
-        </w:rPr>
-      </w:pPr>
-      <w:r>
-        <w:rPr>
-          <w:rFonts w:cs="Times New Roman"/>
-        </w:rPr>
-        <w:t xml:space="preserve">This is the basic call to the </w:t>
-      </w:r>
-      <w:proofErr w:type="spellStart"/>
-      <w:r>
-        <w:rPr>
-          <w:rFonts w:cs="Times New Roman"/>
-        </w:rPr>
-        <w:t>svm</w:t>
-      </w:r>
-      <w:proofErr w:type="spellEnd"/>
-      <w:r>
-        <w:rPr>
-          <w:rFonts w:cs="Times New Roman"/>
-        </w:rPr>
-        <w:t xml:space="preserve"> function provided in the e1071 package to train the model on the given training set. We change the type between </w:t>
-      </w:r>
-      <w:r>
-        <w:rPr>
-          <w:rFonts w:cs="Times New Roman"/>
-          <w:i/>
-        </w:rPr>
-        <w:t>“linear”</w:t>
-      </w:r>
-      <w:r>
-        <w:rPr>
-          <w:rFonts w:cs="Times New Roman"/>
-        </w:rPr>
-        <w:t xml:space="preserve"> and </w:t>
-      </w:r>
-      <w:r>
-        <w:rPr>
-          <w:rFonts w:cs="Times New Roman"/>
-          <w:i/>
-        </w:rPr>
-        <w:t>“radial”</w:t>
-      </w:r>
-      <w:r>
-        <w:rPr>
-          <w:rFonts w:cs="Times New Roman"/>
-        </w:rPr>
-        <w:t xml:space="preserve"> as required. The cost and the gamma value determine the decision boundary of the classifier. The SVM implementation in this particular package uses the </w:t>
-      </w:r>
-      <w:r>
-        <w:rPr>
-          <w:rFonts w:cs="Times New Roman"/>
-          <w:i/>
-        </w:rPr>
-        <w:t>coordinate descent</w:t>
-      </w:r>
-      <w:r>
-        <w:rPr>
-          <w:rFonts w:cs="Times New Roman"/>
-        </w:rPr>
-        <w:t xml:space="preserve"> </w:t>
-      </w:r>
-      <w:r>
-        <w:rPr>
-          <w:rFonts w:cs="Times New Roman"/>
-        </w:rPr>
-        <w:fldChar w:fldCharType="begin"/>
-      </w:r>
-      <w:r>
-        <w:rPr>
-          <w:rFonts w:cs="Times New Roman"/>
-        </w:rPr>
-        <w:instrText xml:space="preserve"> ADDIN ZOTERO_ITEM CSL_CITATION {"citationID":"1rac7t2guu","properties":{"formattedCitation":"[18]","plainCitation":"[18]"},"citationItems":[{"id":37,"uris":["http://zotero.org/users/local/H8GRLvBA/items/W2CFTV35"],"uri":["http://zotero.org/users/local/H8GRLvBA/items/W2CFTV35"],"itemData":{"id":37,"type":"paper-conference","title":"A Dual Coordinate Descent Method for Large-scale Linear SVM","container-title":"Proceedings of the 25th International Conference on Machine Learning","collection-title":"ICML '08","publisher":"ACM","publisher-place":"New York, NY, USA","page":"408–415","source":"ACM Digital Library","event-place":"New York, NY, USA","abstract":"In many applications, data appear with a huge number of instances as well as features. Linear Support Vector Machines (SVM) is one of the most popular tools to deal with such large-scale sparse data. This paper presents a novel dual coordinate descent method for linear SVM with L1-and L2-loss functions. The proposed method is simple and reaches an ε-accurate solution in O(log(1/ε)) iterations. Experiments indicate that our method is much faster than state of the art solvers such as Pegasos, TRON, SVMperf, and a recent primal coordinate descent implementation.","URL":"http://doi.acm.org/10.1145/1390156.1390208","DOI":"10.1145/1390156.1390208","ISBN":"978-1-60558-205-4","author":[{"family":"Hsieh","given":"Cho-Jui"},{"family":"Chang","given":"Kai-Wei"},{"family":"Lin","given":"Chih-Jen"},{"family":"Keerthi","given":"S. Sathiya"},{"family":"Sundararajan","given":"S."}],"issued":{"date-parts":[["2008"]]},"accessed":{"date-parts":[["2016",5,2]]}}}],"schema":"https://github.com/citation-style-language/schema/raw/master/csl-citation.json"} </w:instrText>
-      </w:r>
-      <w:r>
-        <w:rPr>
-          <w:rFonts w:cs="Times New Roman"/>
-        </w:rPr>
-        <w:fldChar w:fldCharType="separate"/>
-      </w:r>
-      <w:r>
-        <w:rPr>
-          <w:rFonts w:cs="Times New Roman"/>
-        </w:rPr>
-        <w:t>[18]</w:t>
-      </w:r>
-      <w:r>
-        <w:rPr>
-          <w:rFonts w:cs="Times New Roman"/>
-        </w:rPr>
-        <w:fldChar w:fldCharType="end"/>
-      </w:r>
-      <w:r>
-        <w:rPr>
-          <w:rFonts w:cs="Times New Roman"/>
-          <w:i/>
-        </w:rPr>
-        <w:t xml:space="preserve"> </w:t>
-      </w:r>
-      <w:r>
-        <w:rPr>
-          <w:rFonts w:cs="Times New Roman"/>
-        </w:rPr>
-        <w:t xml:space="preserve">approach to get a near optimal coefficient vector. </w:t>
-      </w:r>
-    </w:p>
-    <w:p>
-      <w:pPr>
-        <w:pStyle w:val="Heading3"/>
-      </w:pPr>
-      <w:bookmarkStart w:id="27" w:name="_Toc480647197"/>
-      <w:r>
-        <w:t>Results</w:t>
-      </w:r>
-      <w:bookmarkEnd w:id="27"/>
-    </w:p>
-    <w:p>
-      <w:pPr>
-        <w:rPr>
-          <w:rFonts w:cs="Times New Roman"/>
-        </w:rPr>
-      </w:pPr>
-      <w:r>
-        <w:rPr>
-          <w:rFonts w:cs="Times New Roman"/>
-        </w:rPr>
-        <w:t xml:space="preserve">We ran a N-fold cross validation on the training set to determine the best possible soft margin parameters. We cross validated against 36 possible combinations of cost and gamma parameters to obtain the best result. This was obtained for the </w:t>
-      </w:r>
-      <w:proofErr w:type="gramStart"/>
-      <w:r>
-        <w:rPr>
-          <w:rFonts w:cs="Times New Roman"/>
-        </w:rPr>
-        <w:t>particular value</w:t>
-      </w:r>
-      <w:proofErr w:type="gramEnd"/>
-      <w:r>
-        <w:rPr>
-          <w:rFonts w:cs="Times New Roman"/>
-        </w:rPr>
-        <w:t xml:space="preserve"> of </w:t>
-      </w:r>
-      <w:r>
-        <w:rPr>
-          <w:rFonts w:cs="Times New Roman"/>
-        </w:rPr>
-        <w:br/>
-      </w:r>
-      <w:r>
-        <w:rPr>
-          <w:rFonts w:cs="Times New Roman"/>
-          <w:i/>
-        </w:rPr>
-        <w:t>C = 100</w:t>
-      </w:r>
-      <w:r>
-        <w:rPr>
-          <w:rFonts w:cs="Times New Roman"/>
-          <w:i/>
-        </w:rPr>
-        <w:t xml:space="preserve">, </w:t>
-      </w:r>
-      <w:r>
-        <w:rPr>
-          <w:rFonts w:cs="Times New Roman"/>
-          <w:i/>
-          <w:sz w:val="28"/>
-        </w:rPr>
-        <w:sym w:font="Symbol" w:char="F067"/>
-      </w:r>
-      <w:r>
-        <w:rPr>
-          <w:rFonts w:cs="Times New Roman"/>
-          <w:i/>
-          <w:sz w:val="28"/>
-        </w:rPr>
-        <w:t xml:space="preserve"> </w:t>
-      </w:r>
-      <w:r>
-        <w:rPr>
-          <w:rFonts w:cs="Times New Roman"/>
-          <w:i/>
-        </w:rPr>
-        <w:t xml:space="preserve">= </w:t>
-      </w:r>
-      <w:r>
-        <w:rPr>
-          <w:rFonts w:cs="Times New Roman"/>
-          <w:i/>
-        </w:rPr>
-        <w:t xml:space="preserve">0.01 </w:t>
-      </w:r>
-      <w:r>
-        <w:rPr>
-          <w:rFonts w:cs="Times New Roman"/>
-        </w:rPr>
-        <w:t xml:space="preserve">with a Radial kernel. When we ran this configuration for a </w:t>
-      </w:r>
-      <w:proofErr w:type="gramStart"/>
-      <w:r>
-        <w:rPr>
-          <w:rFonts w:cs="Times New Roman"/>
-        </w:rPr>
-        <w:t>particular data</w:t>
-      </w:r>
-      <w:proofErr w:type="gramEnd"/>
-      <w:r>
-        <w:rPr>
-          <w:rFonts w:cs="Times New Roman"/>
-        </w:rPr>
-        <w:t xml:space="preserve"> set we got a very impressive result as depicted in </w:t>
-      </w:r>
-      <w:r>
-        <w:rPr>
-          <w:rFonts w:cs="Times New Roman"/>
-        </w:rPr>
-        <w:fldChar w:fldCharType="begin"/>
-      </w:r>
-      <w:r>
-        <w:rPr>
-          <w:rFonts w:cs="Times New Roman"/>
-        </w:rPr>
-        <w:instrText xml:space="preserve"> REF _Ref450050841 \h </w:instrText>
-      </w:r>
-      <w:r>
-        <w:rPr>
-          <w:rFonts w:cs="Times New Roman"/>
-        </w:rPr>
-      </w:r>
-      <w:r>
-        <w:rPr>
-          <w:rFonts w:cs="Times New Roman"/>
-        </w:rPr>
-        <w:fldChar w:fldCharType="separate"/>
-      </w:r>
-      <w:r>
-        <w:t xml:space="preserve">Table </w:t>
-      </w:r>
-      <w:r>
-        <w:rPr>
-          <w:noProof/>
-        </w:rPr>
-        <w:t>5</w:t>
-      </w:r>
-      <w:r>
-        <w:rPr>
-          <w:rFonts w:cs="Times New Roman"/>
-        </w:rPr>
-        <w:fldChar w:fldCharType="end"/>
-      </w:r>
-      <w:r>
-        <w:rPr>
-          <w:rFonts w:cs="Times New Roman"/>
-        </w:rPr>
-        <w:t xml:space="preserve">. The rows represent the actual class while the columns represent the predicted class. </w:t>
-      </w:r>
-    </w:p>
-    <w:p>
-      <w:pPr>
-        <w:pStyle w:val="Caption"/>
-      </w:pPr>
-      <w:bookmarkStart w:id="28" w:name="_Ref450050841"/>
-      <w:r>
-        <w:t xml:space="preserve">Table </w:t>
-      </w:r>
-      <w:r>
-        <w:fldChar w:fldCharType="begin"/>
-      </w:r>
-      <w:r>
-        <w:instrText xml:space="preserve"> SEQ Table \* ARABIC </w:instrText>
-      </w:r>
-      <w:r>
-        <w:fldChar w:fldCharType="separate"/>
-      </w:r>
-      <w:r>
-        <w:rPr>
-          <w:noProof/>
-        </w:rPr>
-        <w:t>5</w:t>
-      </w:r>
-      <w:r>
-        <w:rPr>
-          <w:noProof/>
-        </w:rPr>
-        <w:fldChar w:fldCharType="end"/>
-      </w:r>
-      <w:bookmarkEnd w:id="28"/>
+      <w:bookmarkEnd w:id="25"/>
       <w:r>
         <w:t>: SVM sample result</w:t>
       </w:r>
@@ -7448,7 +7909,6 @@
               <w:jc w:val="center"/>
             </w:pPr>
             <w:r>
-              <w:lastRenderedPageBreak/>
               <w:t>1</w:t>
             </w:r>
           </w:p>
@@ -7632,6 +8092,7 @@
           <w:noProof/>
           <w:lang w:val="en-GB" w:eastAsia="en-GB"/>
         </w:rPr>
+        <w:lastRenderedPageBreak/>
         <w:drawing>
           <wp:inline distT="0" distB="0" distL="0" distR="0" wp14:anchorId="497E9C81" wp14:editId="1946CD11">
             <wp:extent cx="3712017" cy="2059940"/>
@@ -7640,7 +8101,7 @@
             <wp:cNvGraphicFramePr/>
             <a:graphic xmlns:a="http://schemas.openxmlformats.org/drawingml/2006/main">
               <a:graphicData uri="http://schemas.openxmlformats.org/drawingml/2006/chart">
-                <c:chart xmlns:c="http://schemas.openxmlformats.org/drawingml/2006/chart" xmlns:r="http://schemas.openxmlformats.org/officeDocument/2006/relationships" r:id="rId16"/>
+                <c:chart xmlns:c="http://schemas.openxmlformats.org/drawingml/2006/chart" xmlns:r="http://schemas.openxmlformats.org/officeDocument/2006/relationships" r:id="rId20"/>
               </a:graphicData>
             </a:graphic>
           </wp:inline>
@@ -7780,14 +8241,14 @@
           <w:rFonts w:eastAsiaTheme="minorEastAsia"/>
         </w:rPr>
       </w:pPr>
-      <w:bookmarkStart w:id="29" w:name="_Toc480647198"/>
+      <w:bookmarkStart w:id="26" w:name="_Toc480647198"/>
       <w:r>
         <w:rPr>
           <w:rFonts w:eastAsiaTheme="minorEastAsia"/>
         </w:rPr>
         <w:t>Random Forests</w:t>
       </w:r>
-      <w:bookmarkEnd w:id="29"/>
+      <w:bookmarkEnd w:id="26"/>
     </w:p>
     <w:p>
       <w:pPr>
@@ -7812,7 +8273,6 @@
         <w:rPr>
           <w:rFonts w:eastAsiaTheme="minorEastAsia" w:cs="Times New Roman"/>
         </w:rPr>
-        <w:lastRenderedPageBreak/>
         <w:t xml:space="preserve">Random forests </w:t>
       </w:r>
       <w:proofErr w:type="gramStart"/>
@@ -7977,7 +8437,14 @@
         <w:rPr>
           <w:rFonts w:eastAsiaTheme="minorEastAsia" w:cs="Times New Roman"/>
         </w:rPr>
-        <w:t xml:space="preserve">. The random forest constructed can be stored and applied on new data for prediction. In some of the problems, the dataset will have large number of missing values and it acts as a major obstacle for many classification algorithms. But Random forests generally perform well on the datasets that contain missing values. </w:t>
+        <w:t xml:space="preserve">. The random forest constructed can </w:t>
+      </w:r>
+      <w:r>
+        <w:rPr>
+          <w:rFonts w:eastAsiaTheme="minorEastAsia" w:cs="Times New Roman"/>
+        </w:rPr>
+        <w:lastRenderedPageBreak/>
+        <w:t xml:space="preserve">be stored and applied on new data for prediction. In some of the problems, the dataset will have large number of missing values and it acts as a major obstacle for many classification algorithms. But Random forests generally perform well on the datasets that contain missing values. </w:t>
       </w:r>
     </w:p>
     <w:p>
@@ -8028,14 +8495,14 @@
           <w:rFonts w:eastAsiaTheme="minorEastAsia"/>
         </w:rPr>
       </w:pPr>
-      <w:bookmarkStart w:id="30" w:name="_Toc480647199"/>
+      <w:bookmarkStart w:id="27" w:name="_Toc480647199"/>
       <w:r>
         <w:rPr>
           <w:rFonts w:eastAsiaTheme="minorEastAsia"/>
         </w:rPr>
         <w:t>Approach</w:t>
       </w:r>
-      <w:bookmarkEnd w:id="30"/>
+      <w:bookmarkEnd w:id="27"/>
     </w:p>
     <w:p>
       <w:pPr>
@@ -8160,7 +8627,6 @@
           <w:noProof/>
           <w:lang w:val="en-GB" w:eastAsia="en-GB"/>
         </w:rPr>
-        <w:lastRenderedPageBreak/>
         <w:drawing>
           <wp:inline distT="0" distB="0" distL="0" distR="0" wp14:anchorId="4C35D499" wp14:editId="4829E01A">
             <wp:extent cx="2425893" cy="1802640"/>
@@ -8179,7 +8645,7 @@
                     </pic:cNvPicPr>
                   </pic:nvPicPr>
                   <pic:blipFill>
-                    <a:blip r:embed="rId17"/>
+                    <a:blip r:embed="rId21"/>
                     <a:stretch>
                       <a:fillRect/>
                     </a:stretch>
@@ -8213,7 +8679,7 @@
           <w:b w:val="0"/>
         </w:rPr>
       </w:pPr>
-      <w:bookmarkStart w:id="31" w:name="_Ref450050870"/>
+      <w:bookmarkStart w:id="28" w:name="_Ref450050870"/>
       <w:r>
         <w:t xml:space="preserve">Figure </w:t>
       </w:r>
@@ -8238,7 +8704,7 @@
         </w:rPr>
         <w:fldChar w:fldCharType="end"/>
       </w:r>
-      <w:bookmarkEnd w:id="31"/>
+      <w:bookmarkEnd w:id="28"/>
       <w:r>
         <w:t>: Random forest algorithm</w:t>
       </w:r>
@@ -8250,14 +8716,14 @@
           <w:rFonts w:eastAsiaTheme="minorEastAsia"/>
         </w:rPr>
       </w:pPr>
-      <w:bookmarkStart w:id="32" w:name="_Toc480647200"/>
+      <w:bookmarkStart w:id="29" w:name="_Toc480647200"/>
       <w:r>
         <w:rPr>
           <w:rFonts w:eastAsiaTheme="minorEastAsia"/>
         </w:rPr>
         <w:t>Results</w:t>
       </w:r>
-      <w:bookmarkEnd w:id="32"/>
+      <w:bookmarkEnd w:id="29"/>
     </w:p>
     <w:p>
       <w:pPr>
@@ -8571,14 +9037,15 @@
           <w:rFonts w:eastAsiaTheme="minorEastAsia"/>
         </w:rPr>
       </w:pPr>
-      <w:bookmarkStart w:id="33" w:name="_Toc480647201"/>
+      <w:bookmarkStart w:id="30" w:name="_Toc480647201"/>
       <w:r>
         <w:rPr>
           <w:rFonts w:eastAsiaTheme="minorEastAsia"/>
         </w:rPr>
+        <w:lastRenderedPageBreak/>
         <w:t>Decision Trees with Boosting</w:t>
       </w:r>
-      <w:bookmarkEnd w:id="33"/>
+      <w:bookmarkEnd w:id="30"/>
     </w:p>
     <w:p>
       <w:pPr>
@@ -8664,14 +9131,14 @@
           <w:rFonts w:eastAsiaTheme="minorEastAsia"/>
         </w:rPr>
       </w:pPr>
-      <w:bookmarkStart w:id="34" w:name="_Toc480647202"/>
+      <w:bookmarkStart w:id="31" w:name="_Toc480647202"/>
       <w:r>
         <w:rPr>
           <w:rFonts w:eastAsiaTheme="minorEastAsia"/>
         </w:rPr>
         <w:t>Approach</w:t>
       </w:r>
-      <w:bookmarkEnd w:id="34"/>
+      <w:bookmarkEnd w:id="31"/>
     </w:p>
     <w:p>
       <w:pPr>
@@ -8934,14 +9401,7 @@
         <w:rPr>
           <w:rFonts w:eastAsiaTheme="minorEastAsia" w:cs="Times New Roman"/>
         </w:rPr>
-        <w:t xml:space="preserve">. With </w:t>
-      </w:r>
-      <w:r>
-        <w:rPr>
-          <w:rFonts w:eastAsiaTheme="minorEastAsia" w:cs="Times New Roman"/>
-        </w:rPr>
-        <w:lastRenderedPageBreak/>
-        <w:t xml:space="preserve">exponential loss, penalizing the misclassifications with large values would improve the performance. </w:t>
+        <w:t xml:space="preserve">. With exponential loss, penalizing the misclassifications with large values would improve the performance. </w:t>
       </w:r>
     </w:p>
     <w:p>
@@ -8973,7 +9433,7 @@
                     </pic:cNvPicPr>
                   </pic:nvPicPr>
                   <pic:blipFill>
-                    <a:blip r:embed="rId18"/>
+                    <a:blip r:embed="rId22"/>
                     <a:stretch>
                       <a:fillRect/>
                     </a:stretch>
@@ -9006,7 +9466,7 @@
           <w:noProof/>
         </w:rPr>
       </w:pPr>
-      <w:bookmarkStart w:id="35" w:name="_Ref449890008"/>
+      <w:bookmarkStart w:id="32" w:name="_Ref449890008"/>
       <w:r>
         <w:t xml:space="preserve">Figure </w:t>
       </w:r>
@@ -9031,7 +9491,7 @@
         </w:rPr>
         <w:fldChar w:fldCharType="end"/>
       </w:r>
-      <w:bookmarkEnd w:id="35"/>
+      <w:bookmarkEnd w:id="32"/>
       <w:r>
         <w:t>: Decision</w:t>
       </w:r>
@@ -9135,14 +9595,14 @@
           <w:rFonts w:eastAsiaTheme="minorEastAsia"/>
         </w:rPr>
       </w:pPr>
-      <w:bookmarkStart w:id="36" w:name="_Toc480647203"/>
+      <w:bookmarkStart w:id="33" w:name="_Toc480647203"/>
       <w:r>
         <w:rPr>
           <w:rFonts w:eastAsiaTheme="minorEastAsia"/>
         </w:rPr>
         <w:t>Results</w:t>
       </w:r>
-      <w:bookmarkEnd w:id="36"/>
+      <w:bookmarkEnd w:id="33"/>
     </w:p>
     <w:p>
       <w:pPr>
@@ -9220,6 +9680,7 @@
         <w:pStyle w:val="Caption"/>
       </w:pPr>
       <w:r>
+        <w:lastRenderedPageBreak/>
         <w:t xml:space="preserve">Table </w:t>
       </w:r>
       <w:r>
@@ -9427,11 +9888,11 @@
       <w:pPr>
         <w:pStyle w:val="Heading2"/>
       </w:pPr>
-      <w:bookmarkStart w:id="37" w:name="_Toc480647204"/>
+      <w:bookmarkStart w:id="34" w:name="_Toc480647204"/>
       <w:r>
         <w:t>Neural Network</w:t>
       </w:r>
-      <w:bookmarkEnd w:id="37"/>
+      <w:bookmarkEnd w:id="34"/>
     </w:p>
     <w:p>
       <w:pPr>
@@ -9493,14 +9954,7 @@
         <w:rPr>
           <w:rFonts w:cs="Times New Roman"/>
         </w:rPr>
-        <w:t xml:space="preserve">, each output node is assigned a </w:t>
-      </w:r>
-      <w:r>
-        <w:rPr>
-          <w:rFonts w:cs="Times New Roman"/>
-        </w:rPr>
-        <w:lastRenderedPageBreak/>
-        <w:t xml:space="preserve">function that ranges from 0 to 1 depending on the input value.  In this case, the task is to determine how to assign weights to each individual node, such that at the end, the model </w:t>
+        <w:t xml:space="preserve">, each output node is assigned a function that ranges from 0 to 1 depending on the input value.  In this case, the task is to determine how to assign weights to each individual node, such that at the end, the model </w:t>
       </w:r>
       <w:proofErr w:type="gramStart"/>
       <w:r>
@@ -9557,11 +10011,11 @@
       <w:pPr>
         <w:pStyle w:val="Heading3"/>
       </w:pPr>
-      <w:bookmarkStart w:id="38" w:name="_Toc480647205"/>
+      <w:bookmarkStart w:id="35" w:name="_Toc480647205"/>
       <w:r>
         <w:t>Approach</w:t>
       </w:r>
-      <w:bookmarkEnd w:id="38"/>
+      <w:bookmarkEnd w:id="35"/>
     </w:p>
     <w:p>
       <w:pPr>
@@ -9772,6 +10226,7 @@
           <w:noProof/>
           <w:lang w:val="en-GB" w:eastAsia="en-GB"/>
         </w:rPr>
+        <w:lastRenderedPageBreak/>
         <w:drawing>
           <wp:inline distT="0" distB="0" distL="0" distR="0" wp14:anchorId="2E350CAD" wp14:editId="443407B6">
             <wp:extent cx="3337278" cy="2188788"/>
@@ -9790,7 +10245,7 @@
                     </pic:cNvPicPr>
                   </pic:nvPicPr>
                   <pic:blipFill>
-                    <a:blip r:embed="rId19">
+                    <a:blip r:embed="rId23">
                       <a:extLst>
                         <a:ext uri="{28A0092B-C50C-407E-A947-70E740481C1C}">
                           <a14:useLocalDpi xmlns:a14="http://schemas.microsoft.com/office/drawing/2010/main" val="0"/>
@@ -9830,7 +10285,7 @@
       <w:pPr>
         <w:pStyle w:val="Caption"/>
       </w:pPr>
-      <w:bookmarkStart w:id="39" w:name="_Ref449950148"/>
+      <w:bookmarkStart w:id="36" w:name="_Ref449950148"/>
       <w:r>
         <w:t xml:space="preserve">Figure </w:t>
       </w:r>
@@ -9855,7 +10310,7 @@
         </w:rPr>
         <w:fldChar w:fldCharType="end"/>
       </w:r>
-      <w:bookmarkEnd w:id="39"/>
+      <w:bookmarkEnd w:id="36"/>
       <w:r>
         <w:t>: Model for Neural Networks</w:t>
       </w:r>
@@ -10960,6 +11415,7 @@
           <w:noProof/>
           <w:lang w:val="en-GB" w:eastAsia="en-GB"/>
         </w:rPr>
+        <w:lastRenderedPageBreak/>
         <w:drawing>
           <wp:inline distT="0" distB="0" distL="0" distR="0" wp14:anchorId="1B18BA2B" wp14:editId="1EAAD06D">
             <wp:extent cx="4166235" cy="1159068"/>
@@ -10978,7 +11434,7 @@
                     </pic:cNvPicPr>
                   </pic:nvPicPr>
                   <pic:blipFill>
-                    <a:blip r:embed="rId20">
+                    <a:blip r:embed="rId24">
                       <a:extLst>
                         <a:ext uri="{28A0092B-C50C-407E-A947-70E740481C1C}">
                           <a14:useLocalDpi xmlns:a14="http://schemas.microsoft.com/office/drawing/2010/main" val="0"/>
@@ -11307,11 +11763,11 @@
       <w:pPr>
         <w:pStyle w:val="Heading3"/>
       </w:pPr>
-      <w:bookmarkStart w:id="40" w:name="_Toc480647206"/>
+      <w:bookmarkStart w:id="37" w:name="_Toc480647206"/>
       <w:r>
         <w:t>Results</w:t>
       </w:r>
-      <w:bookmarkEnd w:id="40"/>
+      <w:bookmarkEnd w:id="37"/>
     </w:p>
     <w:p>
       <w:pPr>
@@ -11550,7 +12006,6 @@
           <w:noProof/>
           <w:lang w:val="en-GB" w:eastAsia="en-GB"/>
         </w:rPr>
-        <w:lastRenderedPageBreak/>
         <w:drawing>
           <wp:inline distT="0" distB="0" distL="0" distR="0" wp14:anchorId="1A0AA00B" wp14:editId="24AA938D">
             <wp:extent cx="2655487" cy="2402840"/>
@@ -11569,7 +12024,7 @@
                     </pic:cNvPicPr>
                   </pic:nvPicPr>
                   <pic:blipFill>
-                    <a:blip r:embed="rId21" cstate="print">
+                    <a:blip r:embed="rId25" cstate="print">
                       <a:extLst>
                         <a:ext uri="{28A0092B-C50C-407E-A947-70E740481C1C}">
                           <a14:useLocalDpi xmlns:a14="http://schemas.microsoft.com/office/drawing/2010/main" val="0"/>
@@ -11612,7 +12067,7 @@
           <w:rFonts w:cs="Times New Roman"/>
         </w:rPr>
       </w:pPr>
-      <w:bookmarkStart w:id="41" w:name="_Ref449892527"/>
+      <w:bookmarkStart w:id="38" w:name="_Ref449892527"/>
       <w:r>
         <w:t xml:space="preserve">Figure </w:t>
       </w:r>
@@ -11637,7 +12092,7 @@
         </w:rPr>
         <w:fldChar w:fldCharType="end"/>
       </w:r>
-      <w:bookmarkEnd w:id="41"/>
+      <w:bookmarkEnd w:id="38"/>
       <w:r>
         <w:t xml:space="preserve">: </w:t>
       </w:r>
@@ -11819,6 +12274,7 @@
           <w:noProof/>
           <w:lang w:val="en-GB" w:eastAsia="en-GB"/>
         </w:rPr>
+        <w:lastRenderedPageBreak/>
         <w:drawing>
           <wp:inline distT="0" distB="0" distL="0" distR="0" wp14:anchorId="3EEB3BA0" wp14:editId="615B33D4">
             <wp:extent cx="3079098" cy="2836186"/>
@@ -11837,7 +12293,7 @@
                     </pic:cNvPicPr>
                   </pic:nvPicPr>
                   <pic:blipFill>
-                    <a:blip r:embed="rId22" cstate="print">
+                    <a:blip r:embed="rId26" cstate="print">
                       <a:extLst>
                         <a:ext uri="{28A0092B-C50C-407E-A947-70E740481C1C}">
                           <a14:useLocalDpi xmlns:a14="http://schemas.microsoft.com/office/drawing/2010/main" val="0"/>
@@ -12004,7 +12460,6 @@
           <w:noProof/>
           <w:lang w:val="en-GB" w:eastAsia="en-GB"/>
         </w:rPr>
-        <w:lastRenderedPageBreak/>
         <w:drawing>
           <wp:inline distT="0" distB="0" distL="0" distR="0" wp14:anchorId="02E02988" wp14:editId="6CA5EDE4">
             <wp:extent cx="2680335" cy="2035241"/>
@@ -12023,7 +12478,7 @@
                     </pic:cNvPicPr>
                   </pic:nvPicPr>
                   <pic:blipFill>
-                    <a:blip r:embed="rId23" cstate="print">
+                    <a:blip r:embed="rId27" cstate="print">
                       <a:extLst>
                         <a:ext uri="{28A0092B-C50C-407E-A947-70E740481C1C}">
                           <a14:useLocalDpi xmlns:a14="http://schemas.microsoft.com/office/drawing/2010/main" val="0"/>
@@ -12066,7 +12521,7 @@
           <w:rFonts w:cs="Times New Roman"/>
         </w:rPr>
       </w:pPr>
-      <w:bookmarkStart w:id="42" w:name="_Ref449893267"/>
+      <w:bookmarkStart w:id="39" w:name="_Ref449893267"/>
       <w:r>
         <w:t xml:space="preserve">Figure </w:t>
       </w:r>
@@ -12091,7 +12546,7 @@
         </w:rPr>
         <w:fldChar w:fldCharType="end"/>
       </w:r>
-      <w:bookmarkEnd w:id="42"/>
+      <w:bookmarkEnd w:id="39"/>
       <w:r>
         <w:t xml:space="preserve">: </w:t>
       </w:r>
@@ -12304,11 +12759,12 @@
       <w:pPr>
         <w:pStyle w:val="Heading2"/>
       </w:pPr>
-      <w:bookmarkStart w:id="43" w:name="_Toc480647207"/>
-      <w:r>
+      <w:bookmarkStart w:id="40" w:name="_Toc480647207"/>
+      <w:r>
+        <w:lastRenderedPageBreak/>
         <w:t>Overall Performance</w:t>
       </w:r>
-      <w:bookmarkEnd w:id="43"/>
+      <w:bookmarkEnd w:id="40"/>
     </w:p>
     <w:p>
       <w:r>
@@ -12365,11 +12821,7 @@
         <w:fldChar w:fldCharType="end"/>
       </w:r>
       <w:r>
-        <w:t xml:space="preserve">, we find that the best performer, in terms of accuracy over the testing set, was classification decision trees with boosting with an accuracy of 77.1%.  This was almost one full percent over the second-best performer, Random Forest, with an accuracy of 76.4%.  Interestingly, the worst performer over the testing set was support vector machines with an accuracy measure of 68.7%.  Now, if we observe the F1 scores which also considers the recall </w:t>
-      </w:r>
-      <w:r>
-        <w:lastRenderedPageBreak/>
-        <w:t xml:space="preserve">measure, Random Forest was </w:t>
+        <w:t xml:space="preserve">, we find that the best performer, in terms of accuracy over the testing set, was classification decision trees with boosting with an accuracy of 77.1%.  This was almost one full percent over the second-best performer, Random Forest, with an accuracy of 76.4%.  Interestingly, the worst performer over the testing set was support vector machines with an accuracy measure of 68.7%.  Now, if we observe the F1 scores which also considers the recall measure, Random Forest was </w:t>
       </w:r>
       <w:proofErr w:type="gramStart"/>
       <w:r>
@@ -12392,7 +12844,7 @@
       <w:pPr>
         <w:pStyle w:val="Caption"/>
       </w:pPr>
-      <w:bookmarkStart w:id="44" w:name="_Ref449948025"/>
+      <w:bookmarkStart w:id="41" w:name="_Ref449948025"/>
       <w:r>
         <w:t xml:space="preserve">Table </w:t>
       </w:r>
@@ -12417,7 +12869,7 @@
         </w:rPr>
         <w:fldChar w:fldCharType="end"/>
       </w:r>
-      <w:bookmarkEnd w:id="44"/>
+      <w:bookmarkEnd w:id="41"/>
       <w:r>
         <w:t>: Model Metrics Comparison</w:t>
       </w:r>
@@ -12802,13 +13254,14 @@
       <w:pPr>
         <w:pStyle w:val="Heading1"/>
       </w:pPr>
-      <w:bookmarkStart w:id="45" w:name="_Ref449951061"/>
-      <w:bookmarkStart w:id="46" w:name="_Toc480647208"/>
-      <w:r>
+      <w:bookmarkStart w:id="42" w:name="_Ref449951061"/>
+      <w:bookmarkStart w:id="43" w:name="_Toc480647208"/>
+      <w:r>
+        <w:lastRenderedPageBreak/>
         <w:t>Conclusions and Final Discussion</w:t>
       </w:r>
-      <w:bookmarkEnd w:id="45"/>
-      <w:bookmarkEnd w:id="46"/>
+      <w:bookmarkEnd w:id="42"/>
+      <w:bookmarkEnd w:id="43"/>
     </w:p>
     <w:p>
       <w:r>
@@ -12857,7 +13310,6 @@
     </w:p>
     <w:p>
       <w:r>
-        <w:lastRenderedPageBreak/>
         <w:t xml:space="preserve">In the model development process, all team members gained a greater appreciation for creating models that are both predictive but are also efficient.  Given that our data set was large and the number of variables expanded (when recoding from categories to indicators), we had to find ways to improve the convergence times of our models.  We also wanted to compare the predictive power of different modeling techniques so that we had several options when selecting the final model to use.  Again, although, we believe that our approach was adequate we could also have expanded our list of options.  For example, we could have considered using a stochastic version of support vector machines, sequential minimal optimization, to be able to make the model converge using a full data set.  However, given that the accuracy was so low for the full model approach, we did not pursue this path.  Finally, there are several aspects of our modeling process that could be of use to people working on similar type projects.  This includes our general methodology framework of data exploration, imputation, feature selection, and modeling framework analyses.  Since we wanted to show that ensemble methods are </w:t>
       </w:r>
       <w:proofErr w:type="gramStart"/>
@@ -12874,12 +13326,12 @@
         <w:pStyle w:val="Heading1"/>
         <w:pageBreakBefore/>
       </w:pPr>
-      <w:bookmarkStart w:id="47" w:name="_Toc480647209"/>
+      <w:bookmarkStart w:id="44" w:name="_Toc480647209"/>
       <w:r>
         <w:lastRenderedPageBreak/>
         <w:t>Team Member Contribution</w:t>
       </w:r>
-      <w:bookmarkEnd w:id="47"/>
+      <w:bookmarkEnd w:id="44"/>
     </w:p>
     <w:p/>
     <w:tbl>
@@ -12988,7 +13440,7 @@
             <w:hideMark/>
           </w:tcPr>
           <w:p>
-            <w:hyperlink r:id="rId24" w:history="1">
+            <w:hyperlink r:id="rId28" w:history="1">
               <w:r>
                 <w:rPr>
                   <w:rStyle w:val="Hyperlink"/>
@@ -13130,7 +13582,7 @@
             <w:hideMark/>
           </w:tcPr>
           <w:p>
-            <w:hyperlink r:id="rId25" w:history="1">
+            <w:hyperlink r:id="rId29" w:history="1">
               <w:r>
                 <w:rPr>
                   <w:rStyle w:val="Hyperlink"/>
@@ -13299,7 +13751,7 @@
             <w:hideMark/>
           </w:tcPr>
           <w:p>
-            <w:hyperlink r:id="rId26" w:history="1">
+            <w:hyperlink r:id="rId30" w:history="1">
               <w:r>
                 <w:rPr>
                   <w:rStyle w:val="Hyperlink"/>
@@ -13433,7 +13885,7 @@
             <w:hideMark/>
           </w:tcPr>
           <w:p>
-            <w:hyperlink r:id="rId27" w:history="1">
+            <w:hyperlink r:id="rId31" w:history="1">
               <w:r>
                 <w:rPr>
                   <w:rStyle w:val="Hyperlink"/>
@@ -13573,7 +14025,7 @@
             <w:hideMark/>
           </w:tcPr>
           <w:p>
-            <w:hyperlink r:id="rId28" w:history="1">
+            <w:hyperlink r:id="rId32" w:history="1">
               <w:r>
                 <w:rPr>
                   <w:rStyle w:val="Hyperlink"/>
@@ -13681,7 +14133,7 @@
             <w:hideMark/>
           </w:tcPr>
           <w:p>
-            <w:hyperlink r:id="rId29" w:history="1">
+            <w:hyperlink r:id="rId33" w:history="1">
               <w:r>
                 <w:rPr>
                   <w:rStyle w:val="Hyperlink"/>
@@ -13772,12 +14224,12 @@
           <w:numId w:val="0"/>
         </w:numPr>
       </w:pPr>
-      <w:bookmarkStart w:id="48" w:name="_Toc480647210"/>
+      <w:bookmarkStart w:id="45" w:name="_Toc480647210"/>
       <w:r>
         <w:lastRenderedPageBreak/>
         <w:t>Bibliography</w:t>
       </w:r>
-      <w:bookmarkEnd w:id="48"/>
+      <w:bookmarkEnd w:id="45"/>
     </w:p>
     <w:p>
       <w:pPr>
@@ -14681,7 +15133,7 @@
     </w:p>
     <w:p/>
     <w:sectPr>
-      <w:footerReference w:type="default" r:id="rId30"/>
+      <w:footerReference w:type="default" r:id="rId34"/>
       <w:type w:val="oddPage"/>
       <w:pgSz w:w="12240" w:h="15840"/>
       <w:pgMar w:top="1440" w:right="1440" w:bottom="1440" w:left="1440" w:header="720" w:footer="720" w:gutter="0"/>
@@ -14771,7 +15223,7 @@
           <w:rPr>
             <w:noProof/>
           </w:rPr>
-          <w:t>3</w:t>
+          <w:t>6</w:t>
         </w:r>
         <w:r>
           <w:rPr>
@@ -15558,6 +16010,119 @@
     </w:lvl>
   </w:abstractNum>
   <w:abstractNum w:abstractNumId="6">
+    <w:nsid w:val="411618F2"/>
+    <w:multiLevelType w:val="hybridMultilevel"/>
+    <w:tmpl w:val="5A6A126E"/>
+    <w:lvl w:ilvl="0" w:tplc="08090001">
+      <w:start w:val="1"/>
+      <w:numFmt w:val="bullet"/>
+      <w:lvlText w:val=""/>
+      <w:lvlJc w:val="left"/>
+      <w:pPr>
+        <w:ind w:left="720" w:hanging="360"/>
+      </w:pPr>
+      <w:rPr>
+        <w:rFonts w:ascii="Symbol" w:hAnsi="Symbol" w:hint="default"/>
+      </w:rPr>
+    </w:lvl>
+    <w:lvl w:ilvl="1" w:tplc="08090003">
+      <w:start w:val="1"/>
+      <w:numFmt w:val="bullet"/>
+      <w:lvlText w:val="o"/>
+      <w:lvlJc w:val="left"/>
+      <w:pPr>
+        <w:ind w:left="1440" w:hanging="360"/>
+      </w:pPr>
+      <w:rPr>
+        <w:rFonts w:ascii="Courier New" w:hAnsi="Courier New" w:cs="Courier New" w:hint="default"/>
+      </w:rPr>
+    </w:lvl>
+    <w:lvl w:ilvl="2" w:tplc="08090005">
+      <w:start w:val="1"/>
+      <w:numFmt w:val="bullet"/>
+      <w:lvlText w:val=""/>
+      <w:lvlJc w:val="left"/>
+      <w:pPr>
+        <w:ind w:left="2160" w:hanging="360"/>
+      </w:pPr>
+      <w:rPr>
+        <w:rFonts w:ascii="Wingdings" w:hAnsi="Wingdings" w:hint="default"/>
+      </w:rPr>
+    </w:lvl>
+    <w:lvl w:ilvl="3" w:tplc="08090001" w:tentative="1">
+      <w:start w:val="1"/>
+      <w:numFmt w:val="bullet"/>
+      <w:lvlText w:val=""/>
+      <w:lvlJc w:val="left"/>
+      <w:pPr>
+        <w:ind w:left="2880" w:hanging="360"/>
+      </w:pPr>
+      <w:rPr>
+        <w:rFonts w:ascii="Symbol" w:hAnsi="Symbol" w:hint="default"/>
+      </w:rPr>
+    </w:lvl>
+    <w:lvl w:ilvl="4" w:tplc="08090003" w:tentative="1">
+      <w:start w:val="1"/>
+      <w:numFmt w:val="bullet"/>
+      <w:lvlText w:val="o"/>
+      <w:lvlJc w:val="left"/>
+      <w:pPr>
+        <w:ind w:left="3600" w:hanging="360"/>
+      </w:pPr>
+      <w:rPr>
+        <w:rFonts w:ascii="Courier New" w:hAnsi="Courier New" w:cs="Courier New" w:hint="default"/>
+      </w:rPr>
+    </w:lvl>
+    <w:lvl w:ilvl="5" w:tplc="08090005" w:tentative="1">
+      <w:start w:val="1"/>
+      <w:numFmt w:val="bullet"/>
+      <w:lvlText w:val=""/>
+      <w:lvlJc w:val="left"/>
+      <w:pPr>
+        <w:ind w:left="4320" w:hanging="360"/>
+      </w:pPr>
+      <w:rPr>
+        <w:rFonts w:ascii="Wingdings" w:hAnsi="Wingdings" w:hint="default"/>
+      </w:rPr>
+    </w:lvl>
+    <w:lvl w:ilvl="6" w:tplc="08090001" w:tentative="1">
+      <w:start w:val="1"/>
+      <w:numFmt w:val="bullet"/>
+      <w:lvlText w:val=""/>
+      <w:lvlJc w:val="left"/>
+      <w:pPr>
+        <w:ind w:left="5040" w:hanging="360"/>
+      </w:pPr>
+      <w:rPr>
+        <w:rFonts w:ascii="Symbol" w:hAnsi="Symbol" w:hint="default"/>
+      </w:rPr>
+    </w:lvl>
+    <w:lvl w:ilvl="7" w:tplc="08090003" w:tentative="1">
+      <w:start w:val="1"/>
+      <w:numFmt w:val="bullet"/>
+      <w:lvlText w:val="o"/>
+      <w:lvlJc w:val="left"/>
+      <w:pPr>
+        <w:ind w:left="5760" w:hanging="360"/>
+      </w:pPr>
+      <w:rPr>
+        <w:rFonts w:ascii="Courier New" w:hAnsi="Courier New" w:cs="Courier New" w:hint="default"/>
+      </w:rPr>
+    </w:lvl>
+    <w:lvl w:ilvl="8" w:tplc="08090005" w:tentative="1">
+      <w:start w:val="1"/>
+      <w:numFmt w:val="bullet"/>
+      <w:lvlText w:val=""/>
+      <w:lvlJc w:val="left"/>
+      <w:pPr>
+        <w:ind w:left="6480" w:hanging="360"/>
+      </w:pPr>
+      <w:rPr>
+        <w:rFonts w:ascii="Wingdings" w:hAnsi="Wingdings" w:hint="default"/>
+      </w:rPr>
+    </w:lvl>
+  </w:abstractNum>
+  <w:abstractNum w:abstractNumId="7">
     <w:nsid w:val="457B3F91"/>
     <w:multiLevelType w:val="hybridMultilevel"/>
     <w:tmpl w:val="BC78FB8A"/>
@@ -15697,7 +16262,7 @@
       </w:rPr>
     </w:lvl>
   </w:abstractNum>
-  <w:abstractNum w:abstractNumId="7">
+  <w:abstractNum w:abstractNumId="8">
     <w:nsid w:val="49BC6FE7"/>
     <w:multiLevelType w:val="hybridMultilevel"/>
     <w:tmpl w:val="8AD4581A"/>
@@ -15810,7 +16375,7 @@
       </w:rPr>
     </w:lvl>
   </w:abstractNum>
-  <w:abstractNum w:abstractNumId="8">
+  <w:abstractNum w:abstractNumId="9">
     <w:nsid w:val="4F9A0F0E"/>
     <w:multiLevelType w:val="hybridMultilevel"/>
     <w:tmpl w:val="6416240C"/>
@@ -15950,7 +16515,7 @@
       </w:rPr>
     </w:lvl>
   </w:abstractNum>
-  <w:abstractNum w:abstractNumId="9">
+  <w:abstractNum w:abstractNumId="10">
     <w:nsid w:val="53F356F1"/>
     <w:multiLevelType w:val="multilevel"/>
     <w:tmpl w:val="04090025"/>
@@ -16045,7 +16610,7 @@
       </w:pPr>
     </w:lvl>
   </w:abstractNum>
-  <w:abstractNum w:abstractNumId="10">
+  <w:abstractNum w:abstractNumId="11">
     <w:nsid w:val="54C555D5"/>
     <w:multiLevelType w:val="hybridMultilevel"/>
     <w:tmpl w:val="4378CFA0"/>
@@ -16185,7 +16750,7 @@
       </w:rPr>
     </w:lvl>
   </w:abstractNum>
-  <w:abstractNum w:abstractNumId="11">
+  <w:abstractNum w:abstractNumId="12">
     <w:nsid w:val="6FA37D38"/>
     <w:multiLevelType w:val="hybridMultilevel"/>
     <w:tmpl w:val="498CD62E"/>
@@ -16335,22 +16900,22 @@
     <w:abstractNumId w:val="0"/>
   </w:num>
   <w:num w:numId="4">
-    <w:abstractNumId w:val="9"/>
+    <w:abstractNumId w:val="10"/>
   </w:num>
   <w:num w:numId="5">
-    <w:abstractNumId w:val="7"/>
+    <w:abstractNumId w:val="8"/>
   </w:num>
   <w:num w:numId="6">
-    <w:abstractNumId w:val="11"/>
+    <w:abstractNumId w:val="12"/>
   </w:num>
   <w:num w:numId="7">
-    <w:abstractNumId w:val="6"/>
+    <w:abstractNumId w:val="7"/>
   </w:num>
   <w:num w:numId="8">
     <w:abstractNumId w:val="1"/>
   </w:num>
   <w:num w:numId="9">
-    <w:abstractNumId w:val="10"/>
+    <w:abstractNumId w:val="11"/>
   </w:num>
   <w:num w:numId="10">
     <w:abstractNumId w:val="4"/>
@@ -16359,7 +16924,10 @@
     <w:abstractNumId w:val="3"/>
   </w:num>
   <w:num w:numId="12">
-    <w:abstractNumId w:val="8"/>
+    <w:abstractNumId w:val="9"/>
+  </w:num>
+  <w:num w:numId="13">
+    <w:abstractNumId w:val="6"/>
   </w:num>
 </w:numbering>
 </file>
@@ -18276,11 +18844,11 @@
           <c:showBubbleSize val="0"/>
         </c:dLbls>
         <c:smooth val="0"/>
-        <c:axId val="1041815408"/>
-        <c:axId val="1040475152"/>
+        <c:axId val="-1013295376"/>
+        <c:axId val="-1013293056"/>
       </c:lineChart>
       <c:catAx>
-        <c:axId val="1041815408"/>
+        <c:axId val="-1013295376"/>
         <c:scaling>
           <c:orientation val="minMax"/>
         </c:scaling>
@@ -18337,7 +18905,7 @@
             <a:endParaRPr lang="en-GB"/>
           </a:p>
         </c:txPr>
-        <c:crossAx val="1040475152"/>
+        <c:crossAx val="-1013293056"/>
         <c:crosses val="autoZero"/>
         <c:auto val="1"/>
         <c:lblAlgn val="ctr"/>
@@ -18345,7 +18913,7 @@
         <c:noMultiLvlLbl val="0"/>
       </c:catAx>
       <c:valAx>
-        <c:axId val="1040475152"/>
+        <c:axId val="-1013293056"/>
         <c:scaling>
           <c:orientation val="minMax"/>
         </c:scaling>
@@ -18402,7 +18970,7 @@
             <a:endParaRPr lang="en-GB"/>
           </a:p>
         </c:txPr>
-        <c:crossAx val="1041815408"/>
+        <c:crossAx val="-1013295376"/>
         <c:crosses val="autoZero"/>
         <c:crossBetween val="between"/>
       </c:valAx>

</xml_diff>